<commit_message>
first pass Entry to Egypt Psali Adam, but 3 vs missing.
</commit_message>
<xml_diff>
--- a/Psalmody Source/51 Entrance Egypt Psali Adam.docx
+++ b/Psalmody Source/51 Entrance Egypt Psali Adam.docx
@@ -70,8 +70,9 @@
             <w:pPr>
               <w:pStyle w:val="Coptic"/>
             </w:pPr>
-            <w:bookmarkStart w:id="0" w:name="_GoBack"/>
-            <w:bookmarkEnd w:id="0"/>
+            <w:r>
+              <w:t>Ⲁⲧⲁⲯⲩⲭⲏ ϭⲓϣϣⲱⲟⲩ: ⲛ̀ⲥⲁ ⲡⲉⲕⲟⲩϫⲁⲓ: ⲉⲑⲣⲓⲥⲁϫⲓ ϧⲉⲛ ⲡⲉⲕⲱ̀ⲟⲩ: ⲛⲉⲙ ⲡⲉⲕⲛⲓϣϯ ⲛ̀ⲛⲁⲓ.</w:t>
+            </w:r>
           </w:p>
         </w:tc>
         <w:tc>
@@ -84,16 +85,46 @@
                 <w:rFonts w:ascii="Arial Unicode MS" w:eastAsia="Arial Unicode MS" w:hAnsi="Arial Unicode MS" w:cs="Arial Unicode MS"/>
               </w:rPr>
             </w:pPr>
-          </w:p>
-        </w:tc>
-        <w:tc>
-          <w:tcPr>
-            <w:tcW w:w="1255" w:type="pct"/>
-          </w:tcPr>
-          <w:p>
-            <w:pPr>
-              <w:ind w:left="196" w:hanging="196"/>
-            </w:pPr>
+            <w:r>
+              <w:t>My soul desired, Your salvation, that I may declare Your glory, and Your great mercy.</w:t>
+            </w:r>
+          </w:p>
+        </w:tc>
+        <w:tc>
+          <w:tcPr>
+            <w:tcW w:w="1255" w:type="pct"/>
+          </w:tcPr>
+          <w:p>
+            <w:pPr>
+              <w:ind w:left="196" w:hanging="196"/>
+            </w:pPr>
+            <w:r>
+              <w:t>My soul has desired</w:t>
+            </w:r>
+          </w:p>
+          <w:p>
+            <w:pPr>
+              <w:ind w:left="196" w:hanging="196"/>
+            </w:pPr>
+            <w:r>
+              <w:t>Your salvation,</w:t>
+            </w:r>
+          </w:p>
+          <w:p>
+            <w:pPr>
+              <w:ind w:left="196" w:hanging="196"/>
+            </w:pPr>
+            <w:r>
+              <w:t>That I might declare Your glory</w:t>
+            </w:r>
+          </w:p>
+          <w:p>
+            <w:pPr>
+              <w:ind w:left="196" w:hanging="196"/>
+            </w:pPr>
+            <w:r>
+              <w:t>And Your great mercy.</w:t>
+            </w:r>
           </w:p>
         </w:tc>
         <w:tc>
@@ -116,22 +147,56 @@
             <w:pPr>
               <w:pStyle w:val="Coptic"/>
             </w:pPr>
+            <w:r>
+              <w:t>Ⲃⲱⲣⲡ ⲛⲏⲓ ⲛ̀ⲧⲉⲕⲃⲟⲏ̀ⲑⲓⲁ: ⲙⲁⲧ̀ⲥⲁⲃⲟⲓ ⲉ̀ⲛⲉⲕⲙⲉⲑⲙⲏⲓ: ⲙⲟⲓ ⲛⲏⲓ ⲛ̀ⲟⲩⲥⲟⲫⲓⲁ: ⲱ̀ ⲡⲓⲛⲟⲩϯ ⲛ̀ⲧⲁⲫ̀ⲙⲏⲓ.</w:t>
+            </w:r>
           </w:p>
         </w:tc>
         <w:tc>
           <w:tcPr>
             <w:tcW w:w="1242" w:type="pct"/>
           </w:tcPr>
-          <w:p/>
-        </w:tc>
-        <w:tc>
-          <w:tcPr>
-            <w:tcW w:w="1255" w:type="pct"/>
-          </w:tcPr>
-          <w:p>
-            <w:pPr>
-              <w:ind w:left="196" w:hanging="196"/>
-            </w:pPr>
+          <w:p>
+            <w:r>
+              <w:t>Send me Your help, teach me Your precepts, grant me wisdom, O true God.</w:t>
+            </w:r>
+          </w:p>
+        </w:tc>
+        <w:tc>
+          <w:tcPr>
+            <w:tcW w:w="1255" w:type="pct"/>
+          </w:tcPr>
+          <w:p>
+            <w:pPr>
+              <w:ind w:left="196" w:hanging="196"/>
+            </w:pPr>
+            <w:r>
+              <w:t>Send Your help to me,</w:t>
+            </w:r>
+          </w:p>
+          <w:p>
+            <w:pPr>
+              <w:ind w:left="196" w:hanging="196"/>
+            </w:pPr>
+            <w:r>
+              <w:t>Teach me Your precepts,</w:t>
+            </w:r>
+          </w:p>
+          <w:p>
+            <w:pPr>
+              <w:ind w:left="196" w:hanging="196"/>
+            </w:pPr>
+            <w:r>
+              <w:t>Grant me wisdom,</w:t>
+            </w:r>
+          </w:p>
+          <w:p>
+            <w:pPr>
+              <w:ind w:left="196" w:hanging="196"/>
+            </w:pPr>
+            <w:r>
+              <w:t>O true God.</w:t>
+            </w:r>
           </w:p>
         </w:tc>
         <w:tc>
@@ -154,22 +219,67 @@
             <w:pPr>
               <w:pStyle w:val="Coptic"/>
             </w:pPr>
+            <w:r>
+              <w:t>Ⲅⲉ ⲅⲁⲣ ϯⲟⲓ ⲛ̀ϣ̀ⲫⲏⲣⲓ: ⲱ̀ ⲡⲓⲣⲉϥⲑⲁⲙⲓⲟ: ⲉⲑⲃⲉ ⲛⲉⲕϩ̀ⲃⲏⲟⲩⲓ̀: ⲛⲉⲙ ⲡⲉⲕⲑⲉⲃⲓⲟ̀.</w:t>
+            </w:r>
           </w:p>
         </w:tc>
         <w:tc>
           <w:tcPr>
             <w:tcW w:w="1242" w:type="pct"/>
           </w:tcPr>
-          <w:p/>
-        </w:tc>
-        <w:tc>
-          <w:tcPr>
-            <w:tcW w:w="1255" w:type="pct"/>
-          </w:tcPr>
-          <w:p>
-            <w:pPr>
-              <w:ind w:left="196" w:hanging="196"/>
-            </w:pPr>
+          <w:p>
+            <w:commentRangeStart w:id="0"/>
+            <w:r>
+              <w:t xml:space="preserve">For </w:t>
+            </w:r>
+            <w:commentRangeEnd w:id="0"/>
+            <w:r>
+              <w:rPr>
+                <w:rStyle w:val="CommentReference"/>
+              </w:rPr>
+              <w:commentReference w:id="0"/>
+            </w:r>
+            <w:r>
+              <w:t>truly mysterious, O Creator, are Your great works, and Your humility.</w:t>
+            </w:r>
+          </w:p>
+        </w:tc>
+        <w:tc>
+          <w:tcPr>
+            <w:tcW w:w="1255" w:type="pct"/>
+          </w:tcPr>
+          <w:p>
+            <w:pPr>
+              <w:ind w:left="196" w:hanging="196"/>
+            </w:pPr>
+            <w:r>
+              <w:t>For Your great works,</w:t>
+            </w:r>
+          </w:p>
+          <w:p>
+            <w:pPr>
+              <w:ind w:left="196" w:hanging="196"/>
+            </w:pPr>
+            <w:r>
+              <w:t>And Your humility</w:t>
+            </w:r>
+          </w:p>
+          <w:p>
+            <w:pPr>
+              <w:ind w:left="196" w:hanging="196"/>
+            </w:pPr>
+            <w:r>
+              <w:t>O Creator,</w:t>
+            </w:r>
+          </w:p>
+          <w:p>
+            <w:pPr>
+              <w:ind w:left="196" w:hanging="196"/>
+            </w:pPr>
+            <w:r>
+              <w:t>Are truly mysterious.</w:t>
+            </w:r>
           </w:p>
         </w:tc>
         <w:tc>
@@ -192,18 +302,33 @@
             <w:pPr>
               <w:pStyle w:val="Coptic"/>
             </w:pPr>
+            <w:r>
+              <w:t>Ⲇⲉⲥⲡⲟⲧⲁ Ⲡⲭ̄ⲥ̄: ⲁⲥⲙⲁⲥϥ ⲛ̀ϫⲉ Ⲙⲁⲣⲓⲁ: ⲁϥⲥⲱϯ ⲙ̀ⲡ̀ⲅⲉⲛⲟⲥ: ⲛ̀Ⲁⲇⲁⲙ ⲛⲉⲙ Ⲉⲩⲁ̀.</w:t>
+            </w:r>
           </w:p>
         </w:tc>
         <w:tc>
           <w:tcPr>
             <w:tcW w:w="1242" w:type="pct"/>
           </w:tcPr>
-          <w:p/>
-        </w:tc>
-        <w:tc>
-          <w:tcPr>
-            <w:tcW w:w="1255" w:type="pct"/>
-          </w:tcPr>
+          <w:p>
+            <w:r>
+              <w:t>My soul desired, Your salvation, that I may declare Your glory, and Your great mercy.</w:t>
+            </w:r>
+          </w:p>
+        </w:tc>
+        <w:tc>
+          <w:tcPr>
+            <w:tcW w:w="1255" w:type="pct"/>
+          </w:tcPr>
+          <w:p>
+            <w:pPr>
+              <w:ind w:left="196" w:hanging="196"/>
+            </w:pPr>
+            <w:r>
+              <w:t>Translation missing</w:t>
+            </w:r>
+          </w:p>
           <w:p>
             <w:pPr>
               <w:ind w:left="196" w:hanging="196"/>
@@ -230,22 +355,32 @@
             <w:pPr>
               <w:pStyle w:val="Coptic"/>
             </w:pPr>
+            <w:r>
+              <w:t>Ⲉϥⲭⲏ ϧⲉⲛ Ⲃⲏⲑⲗⲉⲉⲙ: ϧⲉⲛ ⲡⲓⲥ̀ⲡⲉⲗⲉⲟⲛ: ⲛ̀ⲑⲟϥ ⲡⲉ ⲡⲓⲣⲉϥⲛⲟϩⲉⲙ: ⲡ̀ⲟⲩⲣⲟ ⲛ̀ⲛⲓⲉⲱⲛ.</w:t>
+            </w:r>
           </w:p>
         </w:tc>
         <w:tc>
           <w:tcPr>
             <w:tcW w:w="1242" w:type="pct"/>
           </w:tcPr>
-          <w:p/>
-        </w:tc>
-        <w:tc>
-          <w:tcPr>
-            <w:tcW w:w="1255" w:type="pct"/>
-          </w:tcPr>
-          <w:p>
-            <w:pPr>
-              <w:ind w:left="196" w:hanging="196"/>
-            </w:pPr>
+          <w:p>
+            <w:r>
+              <w:t>Send me Your help, teach me Your precepts, grant me wisdom, O true God.</w:t>
+            </w:r>
+          </w:p>
+        </w:tc>
+        <w:tc>
+          <w:tcPr>
+            <w:tcW w:w="1255" w:type="pct"/>
+          </w:tcPr>
+          <w:p>
+            <w:pPr>
+              <w:ind w:left="196" w:hanging="196"/>
+            </w:pPr>
+            <w:r>
+              <w:t>Translation missing</w:t>
+            </w:r>
           </w:p>
         </w:tc>
         <w:tc>
@@ -268,22 +403,43 @@
             <w:pPr>
               <w:pStyle w:val="Coptic"/>
             </w:pPr>
+            <w:r>
+              <w:t>Ⲍⲉ ⲟⲛⲧⲟⲥ ⲁϥⲫⲱⲧ: ⲉ̀ⲃⲟⲗ ϩⲁ ⲡ̀ϩⲟ ⲛ̀Ⲏⲣⲱⲇⲏⲥ: ⲛ̀ⲑⲟϥ ⲡⲉ ⲡⲓⲙⲁⲙ̀ⲫⲱⲧ: ⲉ̀ⲑⲟϥ ⲡⲉ ⲡⲓⲕ̀ⲣⲓⲧⲏⲥ.</w:t>
+            </w:r>
           </w:p>
         </w:tc>
         <w:tc>
           <w:tcPr>
             <w:tcW w:w="1242" w:type="pct"/>
           </w:tcPr>
-          <w:p/>
-        </w:tc>
-        <w:tc>
-          <w:tcPr>
-            <w:tcW w:w="1255" w:type="pct"/>
-          </w:tcPr>
-          <w:p>
-            <w:pPr>
-              <w:ind w:left="196" w:hanging="196"/>
-            </w:pPr>
+          <w:p>
+            <w:commentRangeStart w:id="1"/>
+            <w:r>
+              <w:t xml:space="preserve">For </w:t>
+            </w:r>
+            <w:commentRangeEnd w:id="1"/>
+            <w:r>
+              <w:rPr>
+                <w:rStyle w:val="CommentReference"/>
+              </w:rPr>
+              <w:commentReference w:id="1"/>
+            </w:r>
+            <w:r>
+              <w:t>truly mysterious, O Creator, are Your great works, and your humility.</w:t>
+            </w:r>
+          </w:p>
+        </w:tc>
+        <w:tc>
+          <w:tcPr>
+            <w:tcW w:w="1255" w:type="pct"/>
+          </w:tcPr>
+          <w:p>
+            <w:pPr>
+              <w:ind w:left="196" w:hanging="196"/>
+            </w:pPr>
+            <w:r>
+              <w:t>Translation missing.</w:t>
+            </w:r>
           </w:p>
         </w:tc>
         <w:tc>
@@ -306,22 +462,56 @@
             <w:pPr>
               <w:pStyle w:val="Coptic"/>
             </w:pPr>
+            <w:r>
+              <w:t>Ⲏⲡⲡⲉ ⲁϥⲧ̀ⲥⲁⲃⲟⲛ: ⲉ̀ϣ̀ⲧⲉⲙϯ ⲛ̀ⲟⲩⲡⲉⲧϩⲱⲟⲩ: ϧⲁ ⲟⲩⲡⲟⲛⲏⲣⲟⲛ: ϣⲁ ⲡ̀ϫⲱⲕ ⲛ̀ⲛⲉⲛⲉ̀ϩⲟⲟⲩ.</w:t>
+            </w:r>
           </w:p>
         </w:tc>
         <w:tc>
           <w:tcPr>
             <w:tcW w:w="1242" w:type="pct"/>
           </w:tcPr>
-          <w:p/>
-        </w:tc>
-        <w:tc>
-          <w:tcPr>
-            <w:tcW w:w="1255" w:type="pct"/>
-          </w:tcPr>
-          <w:p>
-            <w:pPr>
-              <w:ind w:left="196" w:hanging="196"/>
-            </w:pPr>
+          <w:p>
+            <w:r>
+              <w:t>Behold He has taught us, not to return, evil with evil, till the end of our days.</w:t>
+            </w:r>
+          </w:p>
+        </w:tc>
+        <w:tc>
+          <w:tcPr>
+            <w:tcW w:w="1255" w:type="pct"/>
+          </w:tcPr>
+          <w:p>
+            <w:pPr>
+              <w:ind w:left="196" w:hanging="196"/>
+            </w:pPr>
+            <w:r>
+              <w:t>Behold, He has taught us</w:t>
+            </w:r>
+          </w:p>
+          <w:p>
+            <w:pPr>
+              <w:ind w:left="196" w:hanging="196"/>
+            </w:pPr>
+            <w:r>
+              <w:t>Not to return</w:t>
+            </w:r>
+          </w:p>
+          <w:p>
+            <w:pPr>
+              <w:ind w:left="196" w:hanging="196"/>
+            </w:pPr>
+            <w:r>
+              <w:t>Evil for evil,</w:t>
+            </w:r>
+          </w:p>
+          <w:p>
+            <w:pPr>
+              <w:ind w:left="196" w:hanging="196"/>
+            </w:pPr>
+            <w:r>
+              <w:t>Till the end of our days.</w:t>
+            </w:r>
           </w:p>
         </w:tc>
         <w:tc>
@@ -344,22 +534,56 @@
             <w:pPr>
               <w:pStyle w:val="Coptic"/>
             </w:pPr>
+            <w:r>
+              <w:t>Ⲑⲟⲩⲓⲛⲁⲙ ⲙ̀Ⲡⲟ̄ⲥ̄: ⲡⲓⲗⲟⲅⲟⲥ ⲛ̀ⲧⲉ Ⲫⲓⲱⲧ: ϯϫⲟⲙ ⲛ̀ⲁⲧⲁⲩⲣⲏϫⲥ: ⲉⲧ ϧⲉⲛ ⲕⲉⲛϥ ⲙ̀ⲡⲉϥⲓⲱⲧ.</w:t>
+            </w:r>
           </w:p>
         </w:tc>
         <w:tc>
           <w:tcPr>
             <w:tcW w:w="1242" w:type="pct"/>
           </w:tcPr>
-          <w:p/>
-        </w:tc>
-        <w:tc>
-          <w:tcPr>
-            <w:tcW w:w="1255" w:type="pct"/>
-          </w:tcPr>
-          <w:p>
-            <w:pPr>
-              <w:ind w:left="196" w:hanging="196"/>
-            </w:pPr>
+          <w:p>
+            <w:r>
+              <w:t>The right hand of the Lord, the Word of the Father, the unlimited power, in the bosom of His Father.</w:t>
+            </w:r>
+          </w:p>
+        </w:tc>
+        <w:tc>
+          <w:tcPr>
+            <w:tcW w:w="1255" w:type="pct"/>
+          </w:tcPr>
+          <w:p>
+            <w:pPr>
+              <w:ind w:left="196" w:hanging="196"/>
+            </w:pPr>
+            <w:r>
+              <w:t>The right hand of the Lord,</w:t>
+            </w:r>
+          </w:p>
+          <w:p>
+            <w:pPr>
+              <w:ind w:left="196" w:hanging="196"/>
+            </w:pPr>
+            <w:r>
+              <w:t>The Logos of the Father,</w:t>
+            </w:r>
+          </w:p>
+          <w:p>
+            <w:pPr>
+              <w:ind w:left="196" w:hanging="196"/>
+            </w:pPr>
+            <w:r>
+              <w:t>Is the unlimited power</w:t>
+            </w:r>
+          </w:p>
+          <w:p>
+            <w:pPr>
+              <w:ind w:left="196" w:hanging="196"/>
+            </w:pPr>
+            <w:r>
+              <w:t>In the bosom of His Father.</w:t>
+            </w:r>
           </w:p>
         </w:tc>
         <w:tc>
@@ -382,22 +606,57 @@
             <w:pPr>
               <w:pStyle w:val="Coptic"/>
             </w:pPr>
+            <w:r>
+              <w:t>Ⲓⲏ̄ⲥ̄ Ⲡⲭ̄ⲥ̄ Ⲡⲉⲛⲛⲟⲩϯ: ⲛ̀ⲁⲗⲏⲑⲓⲛⲟⲥ: ⲉ̀ⲧⲁϥⲓ̀ ⲉⲑⲃⲉ ⲡⲉⲛⲥⲱϯ: ⲁϥⲉⲣⲥⲱⲙⲁⲧⲓⲕⲟⲥ.</w:t>
+            </w:r>
           </w:p>
         </w:tc>
         <w:tc>
           <w:tcPr>
             <w:tcW w:w="1242" w:type="pct"/>
           </w:tcPr>
-          <w:p/>
-        </w:tc>
-        <w:tc>
-          <w:tcPr>
-            <w:tcW w:w="1255" w:type="pct"/>
-          </w:tcPr>
-          <w:p>
-            <w:pPr>
-              <w:ind w:left="196" w:hanging="196"/>
-            </w:pPr>
+          <w:p>
+            <w:r>
+              <w:t>Jesus Christ, our true God, who came and was incarnate, for our salvation.</w:t>
+            </w:r>
+          </w:p>
+        </w:tc>
+        <w:tc>
+          <w:tcPr>
+            <w:tcW w:w="1255" w:type="pct"/>
+          </w:tcPr>
+          <w:p>
+            <w:pPr>
+              <w:ind w:left="196" w:hanging="196"/>
+            </w:pPr>
+            <w:r>
+              <w:t>Jesus Christ,</w:t>
+            </w:r>
+          </w:p>
+          <w:p>
+            <w:pPr>
+              <w:ind w:left="196" w:hanging="196"/>
+            </w:pPr>
+            <w:r>
+              <w:t>Our true God,</w:t>
+            </w:r>
+          </w:p>
+          <w:p>
+            <w:pPr>
+              <w:ind w:left="196" w:hanging="196"/>
+            </w:pPr>
+            <w:r>
+              <w:t>Came and was incarnate</w:t>
+            </w:r>
+          </w:p>
+          <w:p>
+            <w:pPr>
+              <w:ind w:left="196" w:hanging="196"/>
+            </w:pPr>
+            <w:r>
+              <w:lastRenderedPageBreak/>
+              <w:t>For our salvation.</w:t>
+            </w:r>
           </w:p>
         </w:tc>
         <w:tc>
@@ -420,22 +679,57 @@
             <w:pPr>
               <w:pStyle w:val="Coptic"/>
             </w:pPr>
+            <w:r>
+              <w:lastRenderedPageBreak/>
+              <w:t>Ⲕⲉ ⲅⲁⲣ ϧⲉⲛ ⲡⲁⲓⲉ̀ϩⲟⲟⲩ: ⲁϥⲓ̀ ϣⲁ ⲛⲓⲣⲉⲙⲛ̀Ⲭⲏⲙⲓ: ⲉϥⲙⲟϣⲓ ⲛⲉⲙⲱⲟⲩ: ⲙ̀ⲫ̀ⲣⲏϯ ⲛ̀ⲟⲩⲣⲱⲙⲓ.</w:t>
+            </w:r>
           </w:p>
         </w:tc>
         <w:tc>
           <w:tcPr>
             <w:tcW w:w="1242" w:type="pct"/>
           </w:tcPr>
-          <w:p/>
-        </w:tc>
-        <w:tc>
-          <w:tcPr>
-            <w:tcW w:w="1255" w:type="pct"/>
-          </w:tcPr>
-          <w:p>
-            <w:pPr>
-              <w:ind w:left="196" w:hanging="196"/>
-            </w:pPr>
+          <w:p>
+            <w:r>
+              <w:t>For truly in that day, He came to the Egyptians, walking with them, like a man.</w:t>
+            </w:r>
+          </w:p>
+        </w:tc>
+        <w:tc>
+          <w:tcPr>
+            <w:tcW w:w="1255" w:type="pct"/>
+          </w:tcPr>
+          <w:p>
+            <w:pPr>
+              <w:ind w:left="196" w:hanging="196"/>
+            </w:pPr>
+            <w:r>
+              <w:t>Truly today</w:t>
+            </w:r>
+          </w:p>
+          <w:p>
+            <w:pPr>
+              <w:ind w:left="196" w:hanging="196"/>
+            </w:pPr>
+            <w:r>
+              <w:t>He came to the Egyptians</w:t>
+            </w:r>
+          </w:p>
+          <w:p>
+            <w:pPr>
+              <w:ind w:left="196" w:hanging="196"/>
+            </w:pPr>
+            <w:r>
+              <w:t>And walked with them</w:t>
+            </w:r>
+          </w:p>
+          <w:p>
+            <w:pPr>
+              <w:ind w:left="196" w:hanging="196"/>
+            </w:pPr>
+            <w:r>
+              <w:t>As a man.</w:t>
+            </w:r>
           </w:p>
         </w:tc>
         <w:tc>
@@ -458,19 +752,45 @@
             <w:pPr>
               <w:pStyle w:val="Coptic"/>
             </w:pPr>
+            <w:r>
+              <w:t>Ⲗⲟⲓⲡⲟⲛ ⲁϥϫⲱⲕ ⲉ̀ⲃⲟⲗ: ⲛ̀ϫⲉ ⲡ̀ⲥⲁϫⲓ ⲙ̀ⲡⲓⲡ̀ⲣⲟⲫⲏⲧⲏⲥ: ⲉ̀ⲧⲁϥϫⲟϥ ⲉ̀ⲃⲟⲗ: ⲉⲑⲃⲉ ⲡⲓⲇⲉⲥⲡⲟⲧⲏⲥ.</w:t>
+            </w:r>
           </w:p>
         </w:tc>
         <w:tc>
           <w:tcPr>
             <w:tcW w:w="1242" w:type="pct"/>
           </w:tcPr>
-          <w:p/>
-        </w:tc>
-        <w:tc>
-          <w:tcPr>
-            <w:tcW w:w="1255" w:type="pct"/>
-          </w:tcPr>
-          <w:p/>
+          <w:p>
+            <w:r>
+              <w:t>Behold the word, of the prophet came to pass, when he spoke, concerning the Master.</w:t>
+            </w:r>
+          </w:p>
+        </w:tc>
+        <w:tc>
+          <w:tcPr>
+            <w:tcW w:w="1255" w:type="pct"/>
+          </w:tcPr>
+          <w:p>
+            <w:r>
+              <w:t>Behold the saying</w:t>
+            </w:r>
+          </w:p>
+          <w:p>
+            <w:r>
+              <w:t>Of the prophet came to pass</w:t>
+            </w:r>
+          </w:p>
+          <w:p>
+            <w:r>
+              <w:t>Which he prophesied</w:t>
+            </w:r>
+          </w:p>
+          <w:p>
+            <w:r>
+              <w:t>Concerning the Master:</w:t>
+            </w:r>
+          </w:p>
         </w:tc>
         <w:tc>
           <w:tcPr>
@@ -492,22 +812,56 @@
             <w:pPr>
               <w:pStyle w:val="Coptic"/>
             </w:pPr>
+            <w:r>
+              <w:t>Ⲙⲁⲣⲓⲁ ⲑⲏⲉ̄ⲟ̄ⲩ̄: ϯϭⲏⲡⲓ ⲉⲧⲁⲥⲓⲱ̀ⲟⲩ: ⲁⲥⲱ̀ⲗⲓ ⲙ̀ⲫⲏⲉ̄ⲑ̄ⲩ̄: ϣⲁ Ⲭⲏⲙⲓ ⲙ̀ⲫⲟⲟⲩ.</w:t>
+            </w:r>
           </w:p>
         </w:tc>
         <w:tc>
           <w:tcPr>
             <w:tcW w:w="1242" w:type="pct"/>
           </w:tcPr>
-          <w:p/>
-        </w:tc>
-        <w:tc>
-          <w:tcPr>
-            <w:tcW w:w="1255" w:type="pct"/>
-          </w:tcPr>
-          <w:p>
-            <w:pPr>
-              <w:ind w:left="196" w:hanging="196"/>
-            </w:pPr>
+          <w:p>
+            <w:r>
+              <w:t>Mary the saint, the light cloud, carried the holy One, today in Egypt.</w:t>
+            </w:r>
+          </w:p>
+        </w:tc>
+        <w:tc>
+          <w:tcPr>
+            <w:tcW w:w="1255" w:type="pct"/>
+          </w:tcPr>
+          <w:p>
+            <w:pPr>
+              <w:ind w:left="196" w:hanging="196"/>
+            </w:pPr>
+            <w:r>
+              <w:t>The holy Mary,</w:t>
+            </w:r>
+          </w:p>
+          <w:p>
+            <w:pPr>
+              <w:ind w:left="196" w:hanging="196"/>
+            </w:pPr>
+            <w:r>
+              <w:t>The light cloud,</w:t>
+            </w:r>
+          </w:p>
+          <w:p>
+            <w:pPr>
+              <w:ind w:left="196" w:hanging="196"/>
+            </w:pPr>
+            <w:r>
+              <w:t>Carried the holy One</w:t>
+            </w:r>
+          </w:p>
+          <w:p>
+            <w:pPr>
+              <w:ind w:left="196" w:hanging="196"/>
+            </w:pPr>
+            <w:r>
+              <w:t>Today in Egypt.</w:t>
+            </w:r>
           </w:p>
         </w:tc>
         <w:tc>
@@ -530,22 +884,56 @@
             <w:pPr>
               <w:pStyle w:val="Coptic"/>
             </w:pPr>
+            <w:r>
+              <w:t>Ⲛⲓⲓ̀ⲇⲱⲗⲟⲛ ⲁⲩϩⲉⲓ: ⲛⲉⲙ ⲛⲟⲩⲇⲉⲙⲱⲛ ⲉⲩⲫⲱⲧ: ϧⲁ ⲧ̀ϩⲏ ⲙ̀Ⲫⲛⲟⲩϯ ⲙ̀ⲙⲏⲓ: ⲡ̀ϣⲏⲣⲓ ⲛ̀ⲧⲉ Ⲫⲓⲱⲧ.</w:t>
+            </w:r>
           </w:p>
         </w:tc>
         <w:tc>
           <w:tcPr>
             <w:tcW w:w="1242" w:type="pct"/>
           </w:tcPr>
-          <w:p/>
-        </w:tc>
-        <w:tc>
-          <w:tcPr>
-            <w:tcW w:w="1255" w:type="pct"/>
-          </w:tcPr>
-          <w:p>
-            <w:pPr>
-              <w:ind w:left="196" w:hanging="196"/>
-            </w:pPr>
+          <w:p>
+            <w:r>
+              <w:t>The idols have fallen, and their demons fled, from the true God, the Son of the Father.</w:t>
+            </w:r>
+          </w:p>
+        </w:tc>
+        <w:tc>
+          <w:tcPr>
+            <w:tcW w:w="1255" w:type="pct"/>
+          </w:tcPr>
+          <w:p>
+            <w:pPr>
+              <w:ind w:left="196" w:hanging="196"/>
+            </w:pPr>
+            <w:r>
+              <w:t>The idols have fallen,</w:t>
+            </w:r>
+          </w:p>
+          <w:p>
+            <w:pPr>
+              <w:ind w:left="196" w:hanging="196"/>
+            </w:pPr>
+            <w:r>
+              <w:t>Their demons have fled</w:t>
+            </w:r>
+          </w:p>
+          <w:p>
+            <w:pPr>
+              <w:ind w:left="196" w:hanging="196"/>
+            </w:pPr>
+            <w:r>
+              <w:t>From the true God,</w:t>
+            </w:r>
+          </w:p>
+          <w:p>
+            <w:pPr>
+              <w:ind w:left="196" w:hanging="196"/>
+            </w:pPr>
+            <w:r>
+              <w:t>The Son of the Father.</w:t>
+            </w:r>
           </w:p>
         </w:tc>
         <w:tc>
@@ -568,22 +956,56 @@
             <w:pPr>
               <w:pStyle w:val="Coptic"/>
             </w:pPr>
+            <w:r>
+              <w:t>Ⲝⲁⲡⲓⲛⲁ ⲁϥϣⲉ: ⲉ̀ϧⲟⲩⲛ ⲡⲓⲥ̀ⲡⲉⲗⲉⲟⲛ: ϧⲉⲛ ⲧⲉϥⲙⲉⲧⲥⲁⲃⲉ: ⲛ̀ⲉ̀ⲟⲩⲛⲱⲛ.</w:t>
+            </w:r>
           </w:p>
         </w:tc>
         <w:tc>
           <w:tcPr>
             <w:tcW w:w="1242" w:type="pct"/>
           </w:tcPr>
-          <w:p/>
-        </w:tc>
-        <w:tc>
-          <w:tcPr>
-            <w:tcW w:w="1255" w:type="pct"/>
-          </w:tcPr>
-          <w:p>
-            <w:pPr>
-              <w:ind w:left="196" w:hanging="196"/>
-            </w:pPr>
+          <w:p>
+            <w:r>
+              <w:t>Therefore He went, into a cave, in His eternal, and great wisdom.</w:t>
+            </w:r>
+          </w:p>
+        </w:tc>
+        <w:tc>
+          <w:tcPr>
+            <w:tcW w:w="1255" w:type="pct"/>
+          </w:tcPr>
+          <w:p>
+            <w:pPr>
+              <w:ind w:left="196" w:hanging="196"/>
+            </w:pPr>
+            <w:r>
+              <w:t>Therefore He,</w:t>
+            </w:r>
+          </w:p>
+          <w:p>
+            <w:pPr>
+              <w:ind w:left="196" w:hanging="196"/>
+            </w:pPr>
+            <w:r>
+              <w:t>In His eternal</w:t>
+            </w:r>
+          </w:p>
+          <w:p>
+            <w:pPr>
+              <w:ind w:left="196" w:hanging="196"/>
+            </w:pPr>
+            <w:r>
+              <w:t>And great wisdom,</w:t>
+            </w:r>
+          </w:p>
+          <w:p>
+            <w:pPr>
+              <w:ind w:left="196" w:hanging="196"/>
+            </w:pPr>
+            <w:r>
+              <w:t>Entered a cave.</w:t>
+            </w:r>
           </w:p>
         </w:tc>
         <w:tc>
@@ -606,22 +1028,63 @@
             <w:pPr>
               <w:pStyle w:val="Coptic"/>
             </w:pPr>
+            <w:r>
+              <w:t>Ⲟⲩⲟϩ ⲟⲛ ⲁϥⲙⲟϣⲓ: ⲁϥϣⲱⲡⲓ ϧⲉⲛ ⲟⲩⲏⲓ̀: Ⲓ</w:t>
+            </w:r>
+            <w:r>
+              <w:pgNum/>
+            </w:r>
+            <w:r>
+              <w:pgNum/>
+              <w:t>ⲏ̄ⲥ̄ ⲁϥⲭⲱ ⲙ̀ⲡ̀ⲫⲁϧⲣⲓ: ϧⲉⲛ ϯϣⲱϯ.</w:t>
+            </w:r>
           </w:p>
         </w:tc>
         <w:tc>
           <w:tcPr>
             <w:tcW w:w="1242" w:type="pct"/>
           </w:tcPr>
-          <w:p/>
-        </w:tc>
-        <w:tc>
-          <w:tcPr>
-            <w:tcW w:w="1255" w:type="pct"/>
-          </w:tcPr>
-          <w:p>
-            <w:pPr>
-              <w:ind w:left="196" w:hanging="196"/>
-            </w:pPr>
+          <w:p>
+            <w:r>
+              <w:t>And likewise He also, walked in a house, Jesus put healing, in a deep well.</w:t>
+            </w:r>
+          </w:p>
+        </w:tc>
+        <w:tc>
+          <w:tcPr>
+            <w:tcW w:w="1255" w:type="pct"/>
+          </w:tcPr>
+          <w:p>
+            <w:pPr>
+              <w:ind w:left="196" w:hanging="196"/>
+            </w:pPr>
+            <w:r>
+              <w:t>And he likewise</w:t>
+            </w:r>
+          </w:p>
+          <w:p>
+            <w:pPr>
+              <w:ind w:left="196" w:hanging="196"/>
+            </w:pPr>
+            <w:r>
+              <w:t>Entered a house.</w:t>
+            </w:r>
+          </w:p>
+          <w:p>
+            <w:pPr>
+              <w:ind w:left="196" w:hanging="196"/>
+            </w:pPr>
+            <w:r>
+              <w:t>Jesus placed healing</w:t>
+            </w:r>
+          </w:p>
+          <w:p>
+            <w:pPr>
+              <w:ind w:left="196" w:hanging="196"/>
+            </w:pPr>
+            <w:r>
+              <w:t>In a deep well.</w:t>
+            </w:r>
           </w:p>
         </w:tc>
         <w:tc>
@@ -644,22 +1107,56 @@
             <w:pPr>
               <w:pStyle w:val="Coptic"/>
             </w:pPr>
+            <w:r>
+              <w:t>Ⲡⲁⲗⲓⲛ ⲟⲛ ⲁϥⲙⲟϣⲓ: ϣⲁ Ϣⲙⲟⲩⲛ ⲥ̀ⲛⲁⲩ: ⲁϥϫⲱⲣ ⲉ̀ⲃⲟⲗ ⲛ̀ⲛⲓϫⲁϫⲓ: ϧⲉⲛ ⲡⲓⲙⲁ ⲉ̀ⲧⲉ ⲙ̀ⲙⲁⲩ.</w:t>
+            </w:r>
           </w:p>
         </w:tc>
         <w:tc>
           <w:tcPr>
             <w:tcW w:w="1242" w:type="pct"/>
           </w:tcPr>
-          <w:p/>
-        </w:tc>
-        <w:tc>
-          <w:tcPr>
-            <w:tcW w:w="1255" w:type="pct"/>
-          </w:tcPr>
-          <w:p>
-            <w:pPr>
-              <w:ind w:left="196" w:hanging="196"/>
-            </w:pPr>
+          <w:p>
+            <w:r>
+              <w:t>Likewise He went, to Ashmounin, He dispersed the enemies, in that place.</w:t>
+            </w:r>
+          </w:p>
+        </w:tc>
+        <w:tc>
+          <w:tcPr>
+            <w:tcW w:w="1255" w:type="pct"/>
+          </w:tcPr>
+          <w:p>
+            <w:pPr>
+              <w:ind w:left="196" w:hanging="196"/>
+            </w:pPr>
+            <w:r>
+              <w:t>Again He went</w:t>
+            </w:r>
+          </w:p>
+          <w:p>
+            <w:pPr>
+              <w:ind w:left="196" w:hanging="196"/>
+            </w:pPr>
+            <w:r>
+              <w:t>To Ashmounin,</w:t>
+            </w:r>
+          </w:p>
+          <w:p>
+            <w:pPr>
+              <w:ind w:left="196" w:hanging="196"/>
+            </w:pPr>
+            <w:r>
+              <w:t>And dispersed the enemies</w:t>
+            </w:r>
+          </w:p>
+          <w:p>
+            <w:pPr>
+              <w:ind w:left="196" w:hanging="196"/>
+            </w:pPr>
+            <w:r>
+              <w:t>In that place.</w:t>
+            </w:r>
           </w:p>
         </w:tc>
         <w:tc>
@@ -682,22 +1179,56 @@
             <w:pPr>
               <w:pStyle w:val="Coptic"/>
             </w:pPr>
+            <w:r>
+              <w:t>Ⲣⲁϣⲓ ⲟⲩⲟϩ ⲑⲉⲗⲏⲗ: ⲉ̀ⲕⲁϩⲓ ⲛ̀Ⲭⲏⲙⲓ: ϧⲉⲛ Ⲉⲙⲙⲁⲛⲟⲩⲏⲗ: ⲡ̀ⲟⲩⲣⲟ ⲛ̀ϯⲕ̀ⲧⲏⲥⲓⲥ.</w:t>
+            </w:r>
           </w:p>
         </w:tc>
         <w:tc>
           <w:tcPr>
             <w:tcW w:w="1242" w:type="pct"/>
           </w:tcPr>
-          <w:p/>
-        </w:tc>
-        <w:tc>
-          <w:tcPr>
-            <w:tcW w:w="1255" w:type="pct"/>
-          </w:tcPr>
-          <w:p>
-            <w:pPr>
-              <w:ind w:left="196" w:hanging="196"/>
-            </w:pPr>
+          <w:p>
+            <w:r>
+              <w:t>Rejoice and be happy, O land of Egypt, in Immanuel, the King of all creation.</w:t>
+            </w:r>
+          </w:p>
+        </w:tc>
+        <w:tc>
+          <w:tcPr>
+            <w:tcW w:w="1255" w:type="pct"/>
+          </w:tcPr>
+          <w:p>
+            <w:pPr>
+              <w:ind w:left="196" w:hanging="196"/>
+            </w:pPr>
+            <w:r>
+              <w:t>Rejoice and be glad</w:t>
+            </w:r>
+          </w:p>
+          <w:p>
+            <w:pPr>
+              <w:ind w:left="196" w:hanging="196"/>
+            </w:pPr>
+            <w:r>
+              <w:t>In Immanuel,</w:t>
+            </w:r>
+          </w:p>
+          <w:p>
+            <w:pPr>
+              <w:ind w:left="196" w:hanging="196"/>
+            </w:pPr>
+            <w:r>
+              <w:t>The King of all creation,</w:t>
+            </w:r>
+          </w:p>
+          <w:p>
+            <w:pPr>
+              <w:ind w:left="196" w:hanging="196"/>
+            </w:pPr>
+            <w:r>
+              <w:t>O land of Egypt.</w:t>
+            </w:r>
           </w:p>
         </w:tc>
         <w:tc>
@@ -720,22 +1251,60 @@
             <w:pPr>
               <w:pStyle w:val="Coptic"/>
             </w:pPr>
+            <w:r>
+              <w:lastRenderedPageBreak/>
+              <w:t>Ⲥⲁⲗⲟⲙⲁ ⲛⲉⲙ Ⲙⲁⲣⲓⲁ: ⲛⲉⲙ Ⲓⲱⲥⲏⲫ ⲡⲓⲑ̀ⲙⲏⲓ: ⲛⲁⲩϩⲟⲥ ϧⲉⲛ ⲟⲩⲁⲕⲣⲓⲃⲓⲁ: ⲙ̀ⲡⲉⲙ̀ⲑⲟ ⲙ̀ⲡⲓⲁⲛⲁⲙⲏⲓ.</w:t>
+            </w:r>
           </w:p>
         </w:tc>
         <w:tc>
           <w:tcPr>
             <w:tcW w:w="1242" w:type="pct"/>
           </w:tcPr>
-          <w:p/>
-        </w:tc>
-        <w:tc>
-          <w:tcPr>
-            <w:tcW w:w="1255" w:type="pct"/>
-          </w:tcPr>
-          <w:p>
-            <w:pPr>
-              <w:ind w:left="196" w:hanging="196"/>
-            </w:pPr>
+          <w:p>
+            <w:r>
+              <w:t>Salome and Mary, and Joseph the righteous, they praise with e</w:t>
+            </w:r>
+            <w:r>
+              <w:t>agerness, before the precious One.</w:t>
+            </w:r>
+          </w:p>
+        </w:tc>
+        <w:tc>
+          <w:tcPr>
+            <w:tcW w:w="1255" w:type="pct"/>
+          </w:tcPr>
+          <w:p>
+            <w:pPr>
+              <w:ind w:left="196" w:hanging="196"/>
+            </w:pPr>
+            <w:r>
+              <w:t xml:space="preserve">Salome, Mary, </w:t>
+            </w:r>
+          </w:p>
+          <w:p>
+            <w:pPr>
+              <w:ind w:left="196" w:hanging="196"/>
+            </w:pPr>
+            <w:r>
+              <w:t>And the righteous Joseph</w:t>
+            </w:r>
+          </w:p>
+          <w:p>
+            <w:pPr>
+              <w:ind w:left="196" w:hanging="196"/>
+            </w:pPr>
+            <w:r>
+              <w:t>Praise before the precious One</w:t>
+            </w:r>
+          </w:p>
+          <w:p>
+            <w:pPr>
+              <w:ind w:left="196" w:hanging="196"/>
+            </w:pPr>
+            <w:r>
+              <w:t>With eagerness.</w:t>
+            </w:r>
           </w:p>
         </w:tc>
         <w:tc>
@@ -758,22 +1327,56 @@
             <w:pPr>
               <w:pStyle w:val="Coptic"/>
             </w:pPr>
+            <w:r>
+              <w:t>Ⲧⲟⲧⲉ ⲁⲗⲏⲑⲱⲥ: ϧⲉⲛ ⲟⲩϩⲱⲥ ⲙ̀ⲃⲉⲣⲓ: ⲉⲩϩⲱⲥ ⲉ̀ⲣⲟϥ ⲣⲏⲧⲱⲥ: ⲉ̀ⲧⲁⲩⲛⲁⲩ ⲉ̀ⲛⲓϣ̀ⲫⲏⲣⲓ.</w:t>
+            </w:r>
           </w:p>
         </w:tc>
         <w:tc>
           <w:tcPr>
             <w:tcW w:w="1242" w:type="pct"/>
           </w:tcPr>
-          <w:p/>
-        </w:tc>
-        <w:tc>
-          <w:tcPr>
-            <w:tcW w:w="1255" w:type="pct"/>
-          </w:tcPr>
-          <w:p>
-            <w:pPr>
-              <w:ind w:left="196" w:hanging="196"/>
-            </w:pPr>
+          <w:p>
+            <w:r>
+              <w:t>Therefore truly, with new songs, they sang to Him, when they saw the wonders.</w:t>
+            </w:r>
+          </w:p>
+        </w:tc>
+        <w:tc>
+          <w:tcPr>
+            <w:tcW w:w="1255" w:type="pct"/>
+          </w:tcPr>
+          <w:p>
+            <w:pPr>
+              <w:ind w:left="196" w:hanging="196"/>
+            </w:pPr>
+            <w:r>
+              <w:t>Therefore they</w:t>
+            </w:r>
+          </w:p>
+          <w:p>
+            <w:pPr>
+              <w:ind w:left="196" w:hanging="196"/>
+            </w:pPr>
+            <w:r>
+              <w:t>Truly sang to Him</w:t>
+            </w:r>
+          </w:p>
+          <w:p>
+            <w:pPr>
+              <w:ind w:left="196" w:hanging="196"/>
+            </w:pPr>
+            <w:r>
+              <w:t>With new songs,</w:t>
+            </w:r>
+          </w:p>
+          <w:p>
+            <w:pPr>
+              <w:ind w:left="196" w:hanging="196"/>
+            </w:pPr>
+            <w:r>
+              <w:t>When they beheld the wonders.</w:t>
+            </w:r>
           </w:p>
         </w:tc>
         <w:tc>
@@ -796,22 +1399,56 @@
             <w:pPr>
               <w:pStyle w:val="Coptic"/>
             </w:pPr>
+            <w:r>
+              <w:t>Ⲩⲓⲟⲥ Ⲑⲉⲟⲥ Ⲡⲉⲛⲛⲟⲩϯ: ⲉ̀ⲧⲁϥⲟⲩⲱⲛϩ ⲛ̀Ⲁⲃⲣⲁⲁⲙ: ⲁϥϣⲱⲡⲓ ϧⲉⲛ ⲧⲉⲛⲙⲏϯ: ϧⲉⲛ ⲡ̀ⲧⲱⲟⲩ ⲛ̀Ⲕⲟⲥⲕⲁⲙ.</w:t>
+            </w:r>
           </w:p>
         </w:tc>
         <w:tc>
           <w:tcPr>
             <w:tcW w:w="1242" w:type="pct"/>
           </w:tcPr>
-          <w:p/>
-        </w:tc>
-        <w:tc>
-          <w:tcPr>
-            <w:tcW w:w="1255" w:type="pct"/>
-          </w:tcPr>
-          <w:p>
-            <w:pPr>
-              <w:ind w:left="196" w:hanging="196"/>
-            </w:pPr>
+          <w:p>
+            <w:r>
+              <w:t>The Son of God our Lord, who appeared to Abraham, came into our midst, on mount Coskam.</w:t>
+            </w:r>
+          </w:p>
+        </w:tc>
+        <w:tc>
+          <w:tcPr>
+            <w:tcW w:w="1255" w:type="pct"/>
+          </w:tcPr>
+          <w:p>
+            <w:pPr>
+              <w:ind w:left="196" w:hanging="196"/>
+            </w:pPr>
+            <w:r>
+              <w:t>The Son of God, Our Lord,</w:t>
+            </w:r>
+          </w:p>
+          <w:p>
+            <w:pPr>
+              <w:ind w:left="196" w:hanging="196"/>
+            </w:pPr>
+            <w:r>
+              <w:t>Who appeared to Abraham,</w:t>
+            </w:r>
+          </w:p>
+          <w:p>
+            <w:pPr>
+              <w:ind w:left="196" w:hanging="196"/>
+            </w:pPr>
+            <w:r>
+              <w:t>Came into our midst</w:t>
+            </w:r>
+          </w:p>
+          <w:p>
+            <w:pPr>
+              <w:ind w:left="196" w:hanging="196"/>
+            </w:pPr>
+            <w:r>
+              <w:t>On mount Coskam.</w:t>
+            </w:r>
           </w:p>
         </w:tc>
         <w:tc>
@@ -834,22 +1471,56 @@
             <w:pPr>
               <w:pStyle w:val="Coptic"/>
             </w:pPr>
+            <w:r>
+              <w:t>Ⲫϯ ⲡⲓⲣⲉϥⲑⲁⲙⲓⲟ: ⲉ̀ⲧⲁϥⲥⲁϫⲓ ⲛⲉⲙ Ⲙⲱⲩⲥⲏⲥ: ϧⲉⲛ ⲟⲩⲑⲉⲃⲓⲟ: ⲁϥⲓ̀ ϣⲁ ⲡ̀ⲕⲁϩⲓ ⲛ̀Ⲭⲏⲙⲓ.</w:t>
+            </w:r>
           </w:p>
         </w:tc>
         <w:tc>
           <w:tcPr>
             <w:tcW w:w="1242" w:type="pct"/>
           </w:tcPr>
-          <w:p/>
-        </w:tc>
-        <w:tc>
-          <w:tcPr>
-            <w:tcW w:w="1255" w:type="pct"/>
-          </w:tcPr>
-          <w:p>
-            <w:pPr>
-              <w:ind w:left="196" w:hanging="196"/>
-            </w:pPr>
+          <w:p>
+            <w:r>
+              <w:t>God the Creator, who spoke to Moses, with humility, came into Egypt.</w:t>
+            </w:r>
+          </w:p>
+        </w:tc>
+        <w:tc>
+          <w:tcPr>
+            <w:tcW w:w="1255" w:type="pct"/>
+          </w:tcPr>
+          <w:p>
+            <w:pPr>
+              <w:ind w:left="196" w:hanging="196"/>
+            </w:pPr>
+            <w:r>
+              <w:t>God the Creator,</w:t>
+            </w:r>
+          </w:p>
+          <w:p>
+            <w:pPr>
+              <w:ind w:left="196" w:hanging="196"/>
+            </w:pPr>
+            <w:r>
+              <w:t>Who spoke to Moses,</w:t>
+            </w:r>
+          </w:p>
+          <w:p>
+            <w:pPr>
+              <w:ind w:left="196" w:hanging="196"/>
+            </w:pPr>
+            <w:r>
+              <w:t>Has entered Egypt</w:t>
+            </w:r>
+          </w:p>
+          <w:p>
+            <w:pPr>
+              <w:ind w:left="196" w:hanging="196"/>
+            </w:pPr>
+            <w:r>
+              <w:t>With humility.</w:t>
+            </w:r>
           </w:p>
         </w:tc>
         <w:tc>
@@ -872,13 +1543,20 @@
             <w:pPr>
               <w:pStyle w:val="Coptic"/>
             </w:pPr>
+            <w:r>
+              <w:t>Ⲭⲟⲩⲁⲃ ⲭ̀ⲟⲩⲁⲃ: ϧⲉⲛ ⲧⲉⲕⲟⲓⲕⲟⲛⲟⲙⲓⲁ: ⲱ̀ ⲫⲏⲉⲑⲟⲩⲁⲃ: ⲡⲓⲱ̀ⲟⲩ ⲛⲁⲕ Ⲁⲗⲗⲏⲗⲟⲩⲓⲁ̀.</w:t>
+            </w:r>
           </w:p>
         </w:tc>
         <w:tc>
           <w:tcPr>
             <w:tcW w:w="1242" w:type="pct"/>
           </w:tcPr>
-          <w:p/>
+          <w:p>
+            <w:r>
+              <w:t>Holy holy, in Your economy, O You holy One, glory to You Alleluia.</w:t>
+            </w:r>
+          </w:p>
         </w:tc>
         <w:tc>
           <w:tcPr>
@@ -891,6 +1569,42 @@
               </w:tabs>
               <w:ind w:left="196" w:hanging="196"/>
             </w:pPr>
+            <w:r>
+              <w:t>Holy, Holy, are You</w:t>
+            </w:r>
+          </w:p>
+          <w:p>
+            <w:pPr>
+              <w:tabs>
+                <w:tab w:val="left" w:pos="2040"/>
+              </w:tabs>
+              <w:ind w:left="196" w:hanging="196"/>
+            </w:pPr>
+            <w:r>
+              <w:t>In Your economy</w:t>
+            </w:r>
+          </w:p>
+          <w:p>
+            <w:pPr>
+              <w:tabs>
+                <w:tab w:val="left" w:pos="2040"/>
+              </w:tabs>
+              <w:ind w:left="196" w:hanging="196"/>
+            </w:pPr>
+            <w:r>
+              <w:t>O Holy One,</w:t>
+            </w:r>
+          </w:p>
+          <w:p>
+            <w:pPr>
+              <w:tabs>
+                <w:tab w:val="left" w:pos="2040"/>
+              </w:tabs>
+              <w:ind w:left="196" w:hanging="196"/>
+            </w:pPr>
+            <w:r>
+              <w:t>Glory be to You. Alleliua.</w:t>
+            </w:r>
           </w:p>
         </w:tc>
         <w:tc>
@@ -913,22 +1627,56 @@
             <w:pPr>
               <w:pStyle w:val="Coptic"/>
             </w:pPr>
+            <w:r>
+              <w:t>Ⲯⲱⲧⲏⲣ ⲙ̀ⲡⲓⲕⲟⲥⲙⲟⲥ: Ⲫϯ ⲡⲓⲙⲁⲓⲣⲱⲙⲓ: ⲛⲁⲓ ϧⲁ ⲡⲉⲕⲗⲁⲟⲥ: ⲙⲁⲧⲁϭⲱⲟⲩ ⲛ̀ⲛⲟⲩϣⲱⲛⲓ.</w:t>
+            </w:r>
           </w:p>
         </w:tc>
         <w:tc>
           <w:tcPr>
             <w:tcW w:w="1242" w:type="pct"/>
           </w:tcPr>
-          <w:p/>
-        </w:tc>
-        <w:tc>
-          <w:tcPr>
-            <w:tcW w:w="1255" w:type="pct"/>
-          </w:tcPr>
-          <w:p>
-            <w:pPr>
-              <w:ind w:left="196" w:hanging="196"/>
-            </w:pPr>
+          <w:p>
+            <w:r>
+              <w:t>O Savior of the world, God the Lover of man, have mercy on Your people, heal their sicknesses.</w:t>
+            </w:r>
+          </w:p>
+        </w:tc>
+        <w:tc>
+          <w:tcPr>
+            <w:tcW w:w="1255" w:type="pct"/>
+          </w:tcPr>
+          <w:p>
+            <w:pPr>
+              <w:ind w:left="196" w:hanging="196"/>
+            </w:pPr>
+            <w:r>
+              <w:t>O Saviour of the world,</w:t>
+            </w:r>
+          </w:p>
+          <w:p>
+            <w:pPr>
+              <w:ind w:left="196" w:hanging="196"/>
+            </w:pPr>
+            <w:r>
+              <w:t>God the lover of mankind,</w:t>
+            </w:r>
+          </w:p>
+          <w:p>
+            <w:pPr>
+              <w:ind w:left="196" w:hanging="196"/>
+            </w:pPr>
+            <w:r>
+              <w:t>Have mercy on Your people,</w:t>
+            </w:r>
+          </w:p>
+          <w:p>
+            <w:pPr>
+              <w:ind w:left="196" w:hanging="196"/>
+            </w:pPr>
+            <w:r>
+              <w:t>And heal their sicknesses.</w:t>
+            </w:r>
           </w:p>
         </w:tc>
         <w:tc>
@@ -954,22 +1702,61 @@
                 <w:rFonts w:eastAsia="Arial Unicode MS" w:cs="FreeSerifAvvaShenouda"/>
               </w:rPr>
             </w:pPr>
+            <w:r>
+              <w:rPr>
+                <w:rFonts w:eastAsia="Arial Unicode MS" w:cs="FreeSerifAvvaShenouda"/>
+              </w:rPr>
+              <w:t>Ⲱⲟⲩⲛ̀ϩⲏⲧ ⲉ̀ϫⲱⲓ: ⲁⲛⲟⲕ ⲡⲓⲁⲥⲑⲉⲛⲏⲥ: ⲙⲟⲓ ⲛⲏⲓ ⲛ̀ⲟⲩⲛⲁⲓ: ϧⲉⲛ ⲡⲓⲉ̀ⲏⲟⲟⲩ ⲛ̀ⲧⲉ ϯⲕ̀ⲣⲓⲥⲏⲥ.</w:t>
+            </w:r>
           </w:p>
         </w:tc>
         <w:tc>
           <w:tcPr>
             <w:tcW w:w="1242" w:type="pct"/>
           </w:tcPr>
-          <w:p/>
-        </w:tc>
-        <w:tc>
-          <w:tcPr>
-            <w:tcW w:w="1255" w:type="pct"/>
-          </w:tcPr>
-          <w:p>
-            <w:pPr>
-              <w:ind w:left="196" w:hanging="196"/>
-            </w:pPr>
+          <w:p>
+            <w:r>
+              <w:t>Be patient with me, I who am weak, grant me mercy, in the day of Judgment.</w:t>
+            </w:r>
+          </w:p>
+        </w:tc>
+        <w:tc>
+          <w:tcPr>
+            <w:tcW w:w="1255" w:type="pct"/>
+          </w:tcPr>
+          <w:p>
+            <w:pPr>
+              <w:ind w:left="196" w:hanging="196"/>
+            </w:pPr>
+            <w:r>
+              <w:t>Be patient with me,</w:t>
+            </w:r>
+          </w:p>
+          <w:p>
+            <w:pPr>
+              <w:ind w:left="196" w:hanging="196"/>
+            </w:pPr>
+            <w:r>
+              <w:t>In my weakness.</w:t>
+            </w:r>
+          </w:p>
+          <w:p>
+            <w:pPr>
+              <w:ind w:left="196" w:hanging="196"/>
+            </w:pPr>
+            <w:r>
+              <w:t>Grant mercy unto me,</w:t>
+            </w:r>
+          </w:p>
+          <w:p>
+            <w:pPr>
+              <w:ind w:left="196" w:hanging="196"/>
+            </w:pPr>
+            <w:r>
+              <w:t>In the day of Judgment.</w:t>
+            </w:r>
+            <w:bookmarkStart w:id="2" w:name="_GoBack"/>
+            <w:bookmarkEnd w:id="2"/>
           </w:p>
         </w:tc>
         <w:tc>
@@ -997,6 +1784,43 @@
     </w:sectPr>
   </w:body>
 </w:document>
+</file>
+
+<file path=word/comments.xml><?xml version="1.0" encoding="utf-8"?>
+<w:comments xmlns:wpc="http://schemas.microsoft.com/office/word/2010/wordprocessingCanvas" xmlns:mc="http://schemas.openxmlformats.org/markup-compatibility/2006" xmlns:o="urn:schemas-microsoft-com:office:office" xmlns:r="http://schemas.openxmlformats.org/officeDocument/2006/relationships" xmlns:m="http://schemas.openxmlformats.org/officeDocument/2006/math" xmlns:v="urn:schemas-microsoft-com:vml" xmlns:wp14="http://schemas.microsoft.com/office/word/2010/wordprocessingDrawing" xmlns:wp="http://schemas.openxmlformats.org/drawingml/2006/wordprocessingDrawing" xmlns:w10="urn:schemas-microsoft-com:office:word" xmlns:w="http://schemas.openxmlformats.org/wordprocessingml/2006/main" xmlns:w14="http://schemas.microsoft.com/office/word/2010/wordml" xmlns:wpg="http://schemas.microsoft.com/office/word/2010/wordprocessingGroup" xmlns:wpi="http://schemas.microsoft.com/office/word/2010/wordprocessingInk" xmlns:wne="http://schemas.microsoft.com/office/word/2006/wordml" xmlns:wps="http://schemas.microsoft.com/office/word/2010/wordprocessingShape" mc:Ignorable="w14 wp14">
+  <w:comment w:id="0" w:author="Windows User" w:date="2015-06-22T15:01:00Z" w:initials="WU">
+    <w:p>
+      <w:pPr>
+        <w:pStyle w:val="CommentText"/>
+      </w:pPr>
+      <w:r>
+        <w:rPr>
+          <w:rStyle w:val="CommentReference"/>
+        </w:rPr>
+        <w:annotationRef/>
+      </w:r>
+      <w:r>
+        <w:t>Both verses can’t mean this.</w:t>
+      </w:r>
+    </w:p>
+  </w:comment>
+  <w:comment w:id="1" w:author="Windows User" w:date="2015-06-22T15:01:00Z" w:initials="WU">
+    <w:p>
+      <w:pPr>
+        <w:pStyle w:val="CommentText"/>
+      </w:pPr>
+      <w:r>
+        <w:rPr>
+          <w:rStyle w:val="CommentReference"/>
+        </w:rPr>
+        <w:annotationRef/>
+      </w:r>
+      <w:r>
+        <w:t>Both verses can’t mean this</w:t>
+      </w:r>
+    </w:p>
+  </w:comment>
+</w:comments>
 </file>
 
 <file path=word/endnotes.xml><?xml version="1.0" encoding="utf-8"?>
@@ -1937,7 +2761,7 @@
 </file>
 
 <file path=customXml/itemProps1.xml><?xml version="1.0" encoding="utf-8"?>
-<ds:datastoreItem xmlns:ds="http://schemas.openxmlformats.org/officeDocument/2006/customXml" ds:itemID="{98E82A5F-9820-4127-B471-296149F38321}">
+<ds:datastoreItem xmlns:ds="http://schemas.openxmlformats.org/officeDocument/2006/customXml" ds:itemID="{85EA285E-4EBE-436A-9270-FE3171739A26}">
   <ds:schemaRefs>
     <ds:schemaRef ds:uri="http://schemas.openxmlformats.org/officeDocument/2006/bibliography"/>
   </ds:schemaRefs>

</xml_diff>

<commit_message>
integrated 3 psalis (Annunciation and Egypt)
</commit_message>
<xml_diff>
--- a/Psalmody Source/51 Entrance Egypt Psali Adam.docx
+++ b/Psalmody Source/51 Entrance Egypt Psali Adam.docx
@@ -68,10 +68,35 @@
           </w:tcPr>
           <w:p>
             <w:pPr>
-              <w:pStyle w:val="Coptic"/>
-            </w:pPr>
-            <w:r>
-              <w:t>Ⲁⲧⲁⲯⲩⲭⲏ ϭⲓϣϣⲱⲟⲩ: ⲛ̀ⲥⲁ ⲡⲉⲕⲟⲩϫⲁⲓ: ⲉⲑⲣⲓⲥⲁϫⲓ ϧⲉⲛ ⲡⲉⲕⲱ̀ⲟⲩ: ⲛⲉⲙ ⲡⲉⲕⲛⲓϣϯ ⲛ̀ⲛⲁⲓ.</w:t>
+              <w:pStyle w:val="CopticVersemulti-line"/>
+            </w:pPr>
+            <w:bookmarkStart w:id="0" w:name="_GoBack" w:colFirst="2" w:colLast="2"/>
+            <w:r>
+              <w:t>Ⲁⲧⲁⲯⲩⲭⲏ ϭⲓϣϣⲱⲟⲩ:</w:t>
+            </w:r>
+          </w:p>
+          <w:p>
+            <w:pPr>
+              <w:pStyle w:val="CopticVersemulti-line"/>
+            </w:pPr>
+            <w:r>
+              <w:t>ⲛ̀ⲥⲁ ⲡⲉⲕⲟⲩϫⲁⲓ:</w:t>
+            </w:r>
+          </w:p>
+          <w:p>
+            <w:pPr>
+              <w:pStyle w:val="CopticVersemulti-line"/>
+            </w:pPr>
+            <w:r>
+              <w:t>ⲉⲑⲣⲓⲥⲁϫⲓ ϧⲉⲛ ⲡⲉⲕⲱ̀ⲟⲩ:</w:t>
+            </w:r>
+          </w:p>
+          <w:p>
+            <w:pPr>
+              <w:pStyle w:val="CopticHangingVerse"/>
+            </w:pPr>
+            <w:r>
+              <w:t>ⲛⲉⲙ ⲡⲉⲕⲛⲓϣϯ ⲛ̀ⲛⲁⲓ.</w:t>
             </w:r>
           </w:p>
         </w:tc>
@@ -96,7 +121,7 @@
           </w:tcPr>
           <w:p>
             <w:pPr>
-              <w:ind w:left="196" w:hanging="196"/>
+              <w:pStyle w:val="EngHang"/>
             </w:pPr>
             <w:r>
               <w:t>My soul has desired</w:t>
@@ -104,7 +129,7 @@
           </w:p>
           <w:p>
             <w:pPr>
-              <w:ind w:left="196" w:hanging="196"/>
+              <w:pStyle w:val="EngHang"/>
             </w:pPr>
             <w:r>
               <w:t>Your salvation,</w:t>
@@ -112,7 +137,7 @@
           </w:p>
           <w:p>
             <w:pPr>
-              <w:ind w:left="196" w:hanging="196"/>
+              <w:pStyle w:val="EngHang"/>
             </w:pPr>
             <w:r>
               <w:t>That I might declare Your glory</w:t>
@@ -120,7 +145,7 @@
           </w:p>
           <w:p>
             <w:pPr>
-              <w:ind w:left="196" w:hanging="196"/>
+              <w:pStyle w:val="EngHangEnd"/>
             </w:pPr>
             <w:r>
               <w:t>And Your great mercy.</w:t>
@@ -145,10 +170,34 @@
           </w:tcPr>
           <w:p>
             <w:pPr>
-              <w:pStyle w:val="Coptic"/>
-            </w:pPr>
-            <w:r>
-              <w:t>Ⲃⲱⲣⲡ ⲛⲏⲓ ⲛ̀ⲧⲉⲕⲃⲟⲏ̀ⲑⲓⲁ: ⲙⲁⲧ̀ⲥⲁⲃⲟⲓ ⲉ̀ⲛⲉⲕⲙⲉⲑⲙⲏⲓ: ⲙⲟⲓ ⲛⲏⲓ ⲛ̀ⲟⲩⲥⲟⲫⲓⲁ: ⲱ̀ ⲡⲓⲛⲟⲩϯ ⲛ̀ⲧⲁⲫ̀ⲙⲏⲓ.</w:t>
+              <w:pStyle w:val="CopticVersemulti-line"/>
+            </w:pPr>
+            <w:r>
+              <w:t>Ⲃⲱⲣⲡ ⲛⲏⲓ ⲛ̀ⲧⲉⲕⲃⲟⲏ̀ⲑⲓⲁ:</w:t>
+            </w:r>
+          </w:p>
+          <w:p>
+            <w:pPr>
+              <w:pStyle w:val="CopticVersemulti-line"/>
+            </w:pPr>
+            <w:r>
+              <w:t>ⲙⲁⲧ̀ⲥⲁⲃⲟⲓ ⲉ̀ⲛⲉⲕⲙⲉⲑⲙⲏⲓ:</w:t>
+            </w:r>
+          </w:p>
+          <w:p>
+            <w:pPr>
+              <w:pStyle w:val="CopticVersemulti-line"/>
+            </w:pPr>
+            <w:r>
+              <w:t>ⲙⲟⲓ ⲛⲏⲓ ⲛ̀ⲟⲩⲥⲟⲫⲓⲁ:</w:t>
+            </w:r>
+          </w:p>
+          <w:p>
+            <w:pPr>
+              <w:pStyle w:val="CopticHangingVerse"/>
+            </w:pPr>
+            <w:r>
+              <w:t>ⲱ̀ ⲡⲓⲛⲟⲩϯ ⲛ̀ⲧⲁⲫ̀ⲙⲏⲓ.</w:t>
             </w:r>
           </w:p>
         </w:tc>
@@ -158,17 +207,25 @@
           </w:tcPr>
           <w:p>
             <w:r>
-              <w:t>Send me Your help, teach me Your precepts, grant me wisdom, O true God.</w:t>
-            </w:r>
-          </w:p>
-        </w:tc>
-        <w:tc>
-          <w:tcPr>
-            <w:tcW w:w="1255" w:type="pct"/>
-          </w:tcPr>
-          <w:p>
-            <w:pPr>
-              <w:ind w:left="196" w:hanging="196"/>
+              <w:t xml:space="preserve">Send me Your help, teach me Your precepts, </w:t>
+            </w:r>
+            <w:proofErr w:type="gramStart"/>
+            <w:r>
+              <w:t>grant</w:t>
+            </w:r>
+            <w:proofErr w:type="gramEnd"/>
+            <w:r>
+              <w:t xml:space="preserve"> me wisdom, O true God.</w:t>
+            </w:r>
+          </w:p>
+        </w:tc>
+        <w:tc>
+          <w:tcPr>
+            <w:tcW w:w="1255" w:type="pct"/>
+          </w:tcPr>
+          <w:p>
+            <w:pPr>
+              <w:pStyle w:val="EngHang"/>
             </w:pPr>
             <w:r>
               <w:t>Send Your help to me,</w:t>
@@ -176,7 +233,7 @@
           </w:p>
           <w:p>
             <w:pPr>
-              <w:ind w:left="196" w:hanging="196"/>
+              <w:pStyle w:val="EngHang"/>
             </w:pPr>
             <w:r>
               <w:t>Teach me Your precepts,</w:t>
@@ -184,7 +241,7 @@
           </w:p>
           <w:p>
             <w:pPr>
-              <w:ind w:left="196" w:hanging="196"/>
+              <w:pStyle w:val="EngHang"/>
             </w:pPr>
             <w:r>
               <w:t>Grant me wisdom,</w:t>
@@ -192,7 +249,7 @@
           </w:p>
           <w:p>
             <w:pPr>
-              <w:ind w:left="196" w:hanging="196"/>
+              <w:pStyle w:val="EngHangEnd"/>
             </w:pPr>
             <w:r>
               <w:t>O true God.</w:t>
@@ -217,194 +274,34 @@
           </w:tcPr>
           <w:p>
             <w:pPr>
-              <w:pStyle w:val="Coptic"/>
-            </w:pPr>
-            <w:r>
-              <w:t>Ⲅⲉ ⲅⲁⲣ ϯⲟⲓ ⲛ̀ϣ̀ⲫⲏⲣⲓ: ⲱ̀ ⲡⲓⲣⲉϥⲑⲁⲙⲓⲟ: ⲉⲑⲃⲉ ⲛⲉⲕϩ̀ⲃⲏⲟⲩⲓ̀: ⲛⲉⲙ ⲡⲉⲕⲑⲉⲃⲓⲟ̀.</w:t>
-            </w:r>
-          </w:p>
-        </w:tc>
-        <w:tc>
-          <w:tcPr>
-            <w:tcW w:w="1242" w:type="pct"/>
-          </w:tcPr>
-          <w:p>
-            <w:commentRangeStart w:id="0"/>
-            <w:r>
-              <w:t xml:space="preserve">For </w:t>
-            </w:r>
-            <w:commentRangeEnd w:id="0"/>
-            <w:r>
-              <w:rPr>
-                <w:rStyle w:val="CommentReference"/>
-              </w:rPr>
-              <w:commentReference w:id="0"/>
-            </w:r>
-            <w:r>
-              <w:t>truly mysterious, O Creator, are Your great works, and Your humility.</w:t>
-            </w:r>
-          </w:p>
-        </w:tc>
-        <w:tc>
-          <w:tcPr>
-            <w:tcW w:w="1255" w:type="pct"/>
-          </w:tcPr>
-          <w:p>
-            <w:pPr>
-              <w:ind w:left="196" w:hanging="196"/>
-            </w:pPr>
-            <w:r>
-              <w:t>For Your great works,</w:t>
-            </w:r>
-          </w:p>
-          <w:p>
-            <w:pPr>
-              <w:ind w:left="196" w:hanging="196"/>
-            </w:pPr>
-            <w:r>
-              <w:t>And Your humility</w:t>
-            </w:r>
-          </w:p>
-          <w:p>
-            <w:pPr>
-              <w:ind w:left="196" w:hanging="196"/>
-            </w:pPr>
-            <w:r>
-              <w:t>O Creator,</w:t>
-            </w:r>
-          </w:p>
-          <w:p>
-            <w:pPr>
-              <w:ind w:left="196" w:hanging="196"/>
-            </w:pPr>
-            <w:r>
-              <w:t>Are truly mysterious.</w:t>
-            </w:r>
-          </w:p>
-        </w:tc>
-        <w:tc>
-          <w:tcPr>
-            <w:tcW w:w="1255" w:type="pct"/>
-          </w:tcPr>
-          <w:p>
-            <w:pPr>
-              <w:ind w:left="196" w:hanging="196"/>
-            </w:pPr>
-          </w:p>
-        </w:tc>
-      </w:tr>
-      <w:tr>
-        <w:tc>
-          <w:tcPr>
-            <w:tcW w:w="1248" w:type="pct"/>
-          </w:tcPr>
-          <w:p>
-            <w:pPr>
-              <w:pStyle w:val="Coptic"/>
-            </w:pPr>
-            <w:r>
-              <w:t>Ⲇⲉⲥⲡⲟⲧⲁ Ⲡⲭ̄ⲥ̄: ⲁⲥⲙⲁⲥϥ ⲛ̀ϫⲉ Ⲙⲁⲣⲓⲁ: ⲁϥⲥⲱϯ ⲙ̀ⲡ̀ⲅⲉⲛⲟⲥ: ⲛ̀Ⲁⲇⲁⲙ ⲛⲉⲙ Ⲉⲩⲁ̀.</w:t>
-            </w:r>
-          </w:p>
-        </w:tc>
-        <w:tc>
-          <w:tcPr>
-            <w:tcW w:w="1242" w:type="pct"/>
-          </w:tcPr>
-          <w:p>
-            <w:r>
-              <w:t>My soul desired, Your salvation, that I may declare Your glory, and Your great mercy.</w:t>
-            </w:r>
-          </w:p>
-        </w:tc>
-        <w:tc>
-          <w:tcPr>
-            <w:tcW w:w="1255" w:type="pct"/>
-          </w:tcPr>
-          <w:p>
-            <w:pPr>
-              <w:ind w:left="196" w:hanging="196"/>
-            </w:pPr>
-            <w:r>
-              <w:t>Translation missing</w:t>
-            </w:r>
-          </w:p>
-          <w:p>
-            <w:pPr>
-              <w:ind w:left="196" w:hanging="196"/>
-            </w:pPr>
-          </w:p>
-        </w:tc>
-        <w:tc>
-          <w:tcPr>
-            <w:tcW w:w="1255" w:type="pct"/>
-          </w:tcPr>
-          <w:p>
-            <w:pPr>
-              <w:ind w:left="196" w:hanging="196"/>
-            </w:pPr>
-          </w:p>
-        </w:tc>
-      </w:tr>
-      <w:tr>
-        <w:tc>
-          <w:tcPr>
-            <w:tcW w:w="1248" w:type="pct"/>
-          </w:tcPr>
-          <w:p>
-            <w:pPr>
-              <w:pStyle w:val="Coptic"/>
-            </w:pPr>
-            <w:r>
-              <w:t>Ⲉϥⲭⲏ ϧⲉⲛ Ⲃⲏⲑⲗⲉⲉⲙ: ϧⲉⲛ ⲡⲓⲥ̀ⲡⲉⲗⲉⲟⲛ: ⲛ̀ⲑⲟϥ ⲡⲉ ⲡⲓⲣⲉϥⲛⲟϩⲉⲙ: ⲡ̀ⲟⲩⲣⲟ ⲛ̀ⲛⲓⲉⲱⲛ.</w:t>
-            </w:r>
-          </w:p>
-        </w:tc>
-        <w:tc>
-          <w:tcPr>
-            <w:tcW w:w="1242" w:type="pct"/>
-          </w:tcPr>
-          <w:p>
-            <w:r>
-              <w:t>Send me Your help, teach me Your precepts, grant me wisdom, O true God.</w:t>
-            </w:r>
-          </w:p>
-        </w:tc>
-        <w:tc>
-          <w:tcPr>
-            <w:tcW w:w="1255" w:type="pct"/>
-          </w:tcPr>
-          <w:p>
-            <w:pPr>
-              <w:ind w:left="196" w:hanging="196"/>
-            </w:pPr>
-            <w:r>
-              <w:t>Translation missing</w:t>
-            </w:r>
-          </w:p>
-        </w:tc>
-        <w:tc>
-          <w:tcPr>
-            <w:tcW w:w="1255" w:type="pct"/>
-          </w:tcPr>
-          <w:p>
-            <w:pPr>
-              <w:ind w:left="196" w:hanging="196"/>
-            </w:pPr>
-          </w:p>
-        </w:tc>
-      </w:tr>
-      <w:tr>
-        <w:tc>
-          <w:tcPr>
-            <w:tcW w:w="1248" w:type="pct"/>
-          </w:tcPr>
-          <w:p>
-            <w:pPr>
-              <w:pStyle w:val="Coptic"/>
-            </w:pPr>
-            <w:r>
-              <w:t>Ⲍⲉ ⲟⲛⲧⲟⲥ ⲁϥⲫⲱⲧ: ⲉ̀ⲃⲟⲗ ϩⲁ ⲡ̀ϩⲟ ⲛ̀Ⲏⲣⲱⲇⲏⲥ: ⲛ̀ⲑⲟϥ ⲡⲉ ⲡⲓⲙⲁⲙ̀ⲫⲱⲧ: ⲉ̀ⲑⲟϥ ⲡⲉ ⲡⲓⲕ̀ⲣⲓⲧⲏⲥ.</w:t>
+              <w:pStyle w:val="CopticVersemulti-line"/>
+            </w:pPr>
+            <w:r>
+              <w:t>Ⲅⲉ ⲅⲁⲣ ϯⲟⲓ ⲛ̀ϣ̀ⲫⲏⲣⲓ:</w:t>
+            </w:r>
+          </w:p>
+          <w:p>
+            <w:pPr>
+              <w:pStyle w:val="CopticVersemulti-line"/>
+            </w:pPr>
+            <w:r>
+              <w:t>ⲱ̀ ⲡⲓⲣⲉϥⲑⲁⲙⲓⲟ:</w:t>
+            </w:r>
+          </w:p>
+          <w:p>
+            <w:pPr>
+              <w:pStyle w:val="CopticVersemulti-line"/>
+            </w:pPr>
+            <w:r>
+              <w:t>ⲉⲑⲃⲉ ⲛⲉⲕϩ̀ⲃⲏⲟⲩⲓ̀:</w:t>
+            </w:r>
+          </w:p>
+          <w:p>
+            <w:pPr>
+              <w:pStyle w:val="CopticHangingVerse"/>
+            </w:pPr>
+            <w:r>
+              <w:t>ⲛⲉⲙ ⲡⲉⲕⲑⲉⲃⲓⲟ̀.</w:t>
             </w:r>
           </w:p>
         </w:tc>
@@ -425,20 +322,49 @@
               <w:commentReference w:id="1"/>
             </w:r>
             <w:r>
-              <w:t>truly mysterious, O Creator, are Your great works, and your humility.</w:t>
-            </w:r>
-          </w:p>
-        </w:tc>
-        <w:tc>
-          <w:tcPr>
-            <w:tcW w:w="1255" w:type="pct"/>
-          </w:tcPr>
-          <w:p>
-            <w:pPr>
-              <w:ind w:left="196" w:hanging="196"/>
-            </w:pPr>
-            <w:r>
-              <w:t>Translation missing.</w:t>
+              <w:t xml:space="preserve">truly mysterious, O Creator, are Your great works, and Your </w:t>
+            </w:r>
+            <w:proofErr w:type="gramStart"/>
+            <w:r>
+              <w:t>humility.</w:t>
+            </w:r>
+            <w:proofErr w:type="gramEnd"/>
+          </w:p>
+        </w:tc>
+        <w:tc>
+          <w:tcPr>
+            <w:tcW w:w="1255" w:type="pct"/>
+          </w:tcPr>
+          <w:p>
+            <w:pPr>
+              <w:pStyle w:val="EngHang"/>
+            </w:pPr>
+            <w:r>
+              <w:t>For Your great works,</w:t>
+            </w:r>
+          </w:p>
+          <w:p>
+            <w:pPr>
+              <w:pStyle w:val="EngHang"/>
+            </w:pPr>
+            <w:r>
+              <w:t>And Your humility</w:t>
+            </w:r>
+          </w:p>
+          <w:p>
+            <w:pPr>
+              <w:pStyle w:val="EngHang"/>
+            </w:pPr>
+            <w:r>
+              <w:t>O Creator,</w:t>
+            </w:r>
+          </w:p>
+          <w:p>
+            <w:pPr>
+              <w:pStyle w:val="EngHangEnd"/>
+            </w:pPr>
+            <w:r>
+              <w:t>Are truly mysterious.</w:t>
             </w:r>
           </w:p>
         </w:tc>
@@ -460,10 +386,34 @@
           </w:tcPr>
           <w:p>
             <w:pPr>
-              <w:pStyle w:val="Coptic"/>
-            </w:pPr>
-            <w:r>
-              <w:t>Ⲏⲡⲡⲉ ⲁϥⲧ̀ⲥⲁⲃⲟⲛ: ⲉ̀ϣ̀ⲧⲉⲙϯ ⲛ̀ⲟⲩⲡⲉⲧϩⲱⲟⲩ: ϧⲁ ⲟⲩⲡⲟⲛⲏⲣⲟⲛ: ϣⲁ ⲡ̀ϫⲱⲕ ⲛ̀ⲛⲉⲛⲉ̀ϩⲟⲟⲩ.</w:t>
+              <w:pStyle w:val="CopticVersemulti-line"/>
+            </w:pPr>
+            <w:r>
+              <w:t>Ⲇⲉⲥⲡⲟⲧⲁ Ⲡⲭ̄ⲥ̄:</w:t>
+            </w:r>
+          </w:p>
+          <w:p>
+            <w:pPr>
+              <w:pStyle w:val="CopticVersemulti-line"/>
+            </w:pPr>
+            <w:r>
+              <w:t>ⲁⲥⲙⲁⲥϥ ⲛ̀ϫⲉ Ⲙⲁⲣⲓⲁ:</w:t>
+            </w:r>
+          </w:p>
+          <w:p>
+            <w:pPr>
+              <w:pStyle w:val="CopticVersemulti-line"/>
+            </w:pPr>
+            <w:r>
+              <w:t>ⲁϥⲥⲱϯ ⲙ̀ⲡ̀ⲅⲉⲛⲟⲥ:</w:t>
+            </w:r>
+          </w:p>
+          <w:p>
+            <w:pPr>
+              <w:pStyle w:val="CopticHangingVerse"/>
+            </w:pPr>
+            <w:r>
+              <w:t>ⲛ̀Ⲁⲇⲁⲙ ⲛⲉⲙ Ⲉⲩⲁ̀.</w:t>
             </w:r>
           </w:p>
         </w:tc>
@@ -473,45 +423,26 @@
           </w:tcPr>
           <w:p>
             <w:r>
-              <w:t>Behold He has taught us, not to return, evil with evil, till the end of our days.</w:t>
-            </w:r>
-          </w:p>
-        </w:tc>
-        <w:tc>
-          <w:tcPr>
-            <w:tcW w:w="1255" w:type="pct"/>
-          </w:tcPr>
-          <w:p>
-            <w:pPr>
-              <w:ind w:left="196" w:hanging="196"/>
-            </w:pPr>
-            <w:r>
-              <w:t>Behold, He has taught us</w:t>
-            </w:r>
-          </w:p>
-          <w:p>
-            <w:pPr>
-              <w:ind w:left="196" w:hanging="196"/>
-            </w:pPr>
-            <w:r>
-              <w:t>Not to return</w:t>
-            </w:r>
-          </w:p>
-          <w:p>
-            <w:pPr>
-              <w:ind w:left="196" w:hanging="196"/>
-            </w:pPr>
-            <w:r>
-              <w:t>Evil for evil,</w:t>
-            </w:r>
-          </w:p>
-          <w:p>
-            <w:pPr>
-              <w:ind w:left="196" w:hanging="196"/>
-            </w:pPr>
-            <w:r>
-              <w:t>Till the end of our days.</w:t>
-            </w:r>
+              <w:t>My soul desired, Your salvation, that I may declare Your glory, and Your great mercy.</w:t>
+            </w:r>
+          </w:p>
+        </w:tc>
+        <w:tc>
+          <w:tcPr>
+            <w:tcW w:w="1255" w:type="pct"/>
+          </w:tcPr>
+          <w:p>
+            <w:pPr>
+              <w:pStyle w:val="EngHang"/>
+            </w:pPr>
+            <w:r>
+              <w:t>Translation missing</w:t>
+            </w:r>
+          </w:p>
+          <w:p>
+            <w:pPr>
+              <w:pStyle w:val="EngHang"/>
+            </w:pPr>
           </w:p>
         </w:tc>
         <w:tc>
@@ -532,10 +463,34 @@
           </w:tcPr>
           <w:p>
             <w:pPr>
-              <w:pStyle w:val="Coptic"/>
-            </w:pPr>
-            <w:r>
-              <w:t>Ⲑⲟⲩⲓⲛⲁⲙ ⲙ̀Ⲡⲟ̄ⲥ̄: ⲡⲓⲗⲟⲅⲟⲥ ⲛ̀ⲧⲉ Ⲫⲓⲱⲧ: ϯϫⲟⲙ ⲛ̀ⲁⲧⲁⲩⲣⲏϫⲥ: ⲉⲧ ϧⲉⲛ ⲕⲉⲛϥ ⲙ̀ⲡⲉϥⲓⲱⲧ.</w:t>
+              <w:pStyle w:val="CopticVersemulti-line"/>
+            </w:pPr>
+            <w:r>
+              <w:t>Ⲉϥⲭⲏ ϧⲉⲛ Ⲃⲏⲑⲗⲉⲉⲙ:</w:t>
+            </w:r>
+          </w:p>
+          <w:p>
+            <w:pPr>
+              <w:pStyle w:val="CopticVersemulti-line"/>
+            </w:pPr>
+            <w:r>
+              <w:t>ϧⲉⲛ ⲡⲓⲥ̀ⲡⲉⲗⲉⲟⲛ:</w:t>
+            </w:r>
+          </w:p>
+          <w:p>
+            <w:pPr>
+              <w:pStyle w:val="CopticVersemulti-line"/>
+            </w:pPr>
+            <w:r>
+              <w:t>ⲛ̀ⲑⲟϥ ⲡⲉ ⲡⲓⲣⲉϥⲛⲟϩⲉⲙ:</w:t>
+            </w:r>
+          </w:p>
+          <w:p>
+            <w:pPr>
+              <w:pStyle w:val="CopticHangingVerse"/>
+            </w:pPr>
+            <w:r>
+              <w:t>ⲡ̀ⲟⲩⲣⲟ ⲛ̀ⲛⲓⲉⲱⲛ.</w:t>
             </w:r>
           </w:p>
         </w:tc>
@@ -545,44 +500,28 @@
           </w:tcPr>
           <w:p>
             <w:r>
-              <w:t>The right hand of the Lord, the Word of the Father, the unlimited power, in the bosom of His Father.</w:t>
-            </w:r>
-          </w:p>
-        </w:tc>
-        <w:tc>
-          <w:tcPr>
-            <w:tcW w:w="1255" w:type="pct"/>
-          </w:tcPr>
-          <w:p>
-            <w:pPr>
-              <w:ind w:left="196" w:hanging="196"/>
-            </w:pPr>
-            <w:r>
-              <w:t>The right hand of the Lord,</w:t>
-            </w:r>
-          </w:p>
-          <w:p>
-            <w:pPr>
-              <w:ind w:left="196" w:hanging="196"/>
-            </w:pPr>
-            <w:r>
-              <w:t>The Logos of the Father,</w:t>
-            </w:r>
-          </w:p>
-          <w:p>
-            <w:pPr>
-              <w:ind w:left="196" w:hanging="196"/>
-            </w:pPr>
-            <w:r>
-              <w:t>Is the unlimited power</w:t>
-            </w:r>
-          </w:p>
-          <w:p>
-            <w:pPr>
-              <w:ind w:left="196" w:hanging="196"/>
-            </w:pPr>
-            <w:r>
-              <w:t>In the bosom of His Father.</w:t>
+              <w:t xml:space="preserve">Send me Your help, teach me Your precepts, </w:t>
+            </w:r>
+            <w:proofErr w:type="gramStart"/>
+            <w:r>
+              <w:t>grant</w:t>
+            </w:r>
+            <w:proofErr w:type="gramEnd"/>
+            <w:r>
+              <w:t xml:space="preserve"> me wisdom, O true God.</w:t>
+            </w:r>
+          </w:p>
+        </w:tc>
+        <w:tc>
+          <w:tcPr>
+            <w:tcW w:w="1255" w:type="pct"/>
+          </w:tcPr>
+          <w:p>
+            <w:pPr>
+              <w:pStyle w:val="EngHang"/>
+            </w:pPr>
+            <w:r>
+              <w:t>Translation missing</w:t>
             </w:r>
           </w:p>
         </w:tc>
@@ -604,10 +543,35 @@
           </w:tcPr>
           <w:p>
             <w:pPr>
-              <w:pStyle w:val="Coptic"/>
-            </w:pPr>
-            <w:r>
-              <w:t>Ⲓⲏ̄ⲥ̄ Ⲡⲭ̄ⲥ̄ Ⲡⲉⲛⲛⲟⲩϯ: ⲛ̀ⲁⲗⲏⲑⲓⲛⲟⲥ: ⲉ̀ⲧⲁϥⲓ̀ ⲉⲑⲃⲉ ⲡⲉⲛⲥⲱϯ: ⲁϥⲉⲣⲥⲱⲙⲁⲧⲓⲕⲟⲥ.</w:t>
+              <w:pStyle w:val="CopticVersemulti-line"/>
+            </w:pPr>
+            <w:r>
+              <w:t>Ⲍⲉ ⲟⲛⲧⲟⲥ ⲁϥⲫⲱⲧ:</w:t>
+            </w:r>
+          </w:p>
+          <w:p>
+            <w:pPr>
+              <w:pStyle w:val="CopticVersemulti-line"/>
+            </w:pPr>
+            <w:r>
+              <w:t>ⲉ̀ⲃⲟⲗ ϩⲁ ⲡ̀ϩⲟ ⲛ̀Ⲏⲣⲱⲇⲏⲥ:</w:t>
+            </w:r>
+          </w:p>
+          <w:p>
+            <w:pPr>
+              <w:pStyle w:val="CopticVersemulti-line"/>
+            </w:pPr>
+            <w:r>
+              <w:t>ⲛ̀ⲑⲟϥ ⲡⲉ ⲡⲓⲙⲁⲙ̀ⲫⲱⲧ:</w:t>
+            </w:r>
+          </w:p>
+          <w:p>
+            <w:pPr>
+              <w:pStyle w:val="CopticHangingVerse"/>
+            </w:pPr>
+            <w:r>
+              <w:lastRenderedPageBreak/>
+              <w:t>ⲉ̀ⲑⲟϥ ⲡⲉ ⲡⲓⲕ̀ⲣⲓⲧⲏⲥ.</w:t>
             </w:r>
           </w:p>
         </w:tc>
@@ -616,46 +580,38 @@
             <w:tcW w:w="1242" w:type="pct"/>
           </w:tcPr>
           <w:p>
-            <w:r>
-              <w:t>Jesus Christ, our true God, who came and was incarnate, for our salvation.</w:t>
-            </w:r>
-          </w:p>
-        </w:tc>
-        <w:tc>
-          <w:tcPr>
-            <w:tcW w:w="1255" w:type="pct"/>
-          </w:tcPr>
-          <w:p>
-            <w:pPr>
-              <w:ind w:left="196" w:hanging="196"/>
-            </w:pPr>
-            <w:r>
-              <w:t>Jesus Christ,</w:t>
-            </w:r>
-          </w:p>
-          <w:p>
-            <w:pPr>
-              <w:ind w:left="196" w:hanging="196"/>
-            </w:pPr>
-            <w:r>
-              <w:t>Our true God,</w:t>
-            </w:r>
-          </w:p>
-          <w:p>
-            <w:pPr>
-              <w:ind w:left="196" w:hanging="196"/>
-            </w:pPr>
-            <w:r>
-              <w:t>Came and was incarnate</w:t>
-            </w:r>
-          </w:p>
-          <w:p>
-            <w:pPr>
-              <w:ind w:left="196" w:hanging="196"/>
-            </w:pPr>
+            <w:commentRangeStart w:id="2"/>
             <w:r>
               <w:lastRenderedPageBreak/>
-              <w:t>For our salvation.</w:t>
+              <w:t xml:space="preserve">For </w:t>
+            </w:r>
+            <w:commentRangeEnd w:id="2"/>
+            <w:r>
+              <w:rPr>
+                <w:rStyle w:val="CommentReference"/>
+              </w:rPr>
+              <w:commentReference w:id="2"/>
+            </w:r>
+            <w:r>
+              <w:t xml:space="preserve">truly mysterious, O Creator, are Your great works, and your </w:t>
+            </w:r>
+            <w:proofErr w:type="gramStart"/>
+            <w:r>
+              <w:t>humility.</w:t>
+            </w:r>
+            <w:proofErr w:type="gramEnd"/>
+          </w:p>
+        </w:tc>
+        <w:tc>
+          <w:tcPr>
+            <w:tcW w:w="1255" w:type="pct"/>
+          </w:tcPr>
+          <w:p>
+            <w:pPr>
+              <w:pStyle w:val="EngHang"/>
+            </w:pPr>
+            <w:r>
+              <w:t>Translation missing.</w:t>
             </w:r>
           </w:p>
         </w:tc>
@@ -677,11 +633,35 @@
           </w:tcPr>
           <w:p>
             <w:pPr>
-              <w:pStyle w:val="Coptic"/>
+              <w:pStyle w:val="CopticVersemulti-line"/>
             </w:pPr>
             <w:r>
               <w:lastRenderedPageBreak/>
-              <w:t>Ⲕⲉ ⲅⲁⲣ ϧⲉⲛ ⲡⲁⲓⲉ̀ϩⲟⲟⲩ: ⲁϥⲓ̀ ϣⲁ ⲛⲓⲣⲉⲙⲛ̀Ⲭⲏⲙⲓ: ⲉϥⲙⲟϣⲓ ⲛⲉⲙⲱⲟⲩ: ⲙ̀ⲫ̀ⲣⲏϯ ⲛ̀ⲟⲩⲣⲱⲙⲓ.</w:t>
+              <w:t>Ⲏⲡⲡⲉ ⲁϥⲧ̀ⲥⲁⲃⲟⲛ:</w:t>
+            </w:r>
+          </w:p>
+          <w:p>
+            <w:pPr>
+              <w:pStyle w:val="CopticVersemulti-line"/>
+            </w:pPr>
+            <w:r>
+              <w:t>ⲉ̀ϣ̀ⲧⲉⲙϯ ⲛ̀ⲟⲩⲡⲉⲧϩⲱⲟⲩ:</w:t>
+            </w:r>
+          </w:p>
+          <w:p>
+            <w:pPr>
+              <w:pStyle w:val="CopticVersemulti-line"/>
+            </w:pPr>
+            <w:r>
+              <w:t>ϧⲁ ⲟⲩⲡⲟⲛⲏⲣⲟⲛ:</w:t>
+            </w:r>
+          </w:p>
+          <w:p>
+            <w:pPr>
+              <w:pStyle w:val="CopticHangingVerse"/>
+            </w:pPr>
+            <w:r>
+              <w:t>ϣⲁ ⲡ̀ϫⲱⲕ ⲛ̀ⲛⲉⲛⲉ̀ϩⲟⲟⲩ.</w:t>
             </w:r>
           </w:p>
         </w:tc>
@@ -691,44 +671,44 @@
           </w:tcPr>
           <w:p>
             <w:r>
-              <w:t>For truly in that day, He came to the Egyptians, walking with them, like a man.</w:t>
-            </w:r>
-          </w:p>
-        </w:tc>
-        <w:tc>
-          <w:tcPr>
-            <w:tcW w:w="1255" w:type="pct"/>
-          </w:tcPr>
-          <w:p>
-            <w:pPr>
-              <w:ind w:left="196" w:hanging="196"/>
-            </w:pPr>
-            <w:r>
-              <w:t>Truly today</w:t>
-            </w:r>
-          </w:p>
-          <w:p>
-            <w:pPr>
-              <w:ind w:left="196" w:hanging="196"/>
-            </w:pPr>
-            <w:r>
-              <w:t>He came to the Egyptians</w:t>
-            </w:r>
-          </w:p>
-          <w:p>
-            <w:pPr>
-              <w:ind w:left="196" w:hanging="196"/>
-            </w:pPr>
-            <w:r>
-              <w:t>And walked with them</w:t>
-            </w:r>
-          </w:p>
-          <w:p>
-            <w:pPr>
-              <w:ind w:left="196" w:hanging="196"/>
-            </w:pPr>
-            <w:r>
-              <w:t>As a man.</w:t>
+              <w:t>Behold He has taught us, not to return, evil with evil, till the end of our days.</w:t>
+            </w:r>
+          </w:p>
+        </w:tc>
+        <w:tc>
+          <w:tcPr>
+            <w:tcW w:w="1255" w:type="pct"/>
+          </w:tcPr>
+          <w:p>
+            <w:pPr>
+              <w:pStyle w:val="EngHang"/>
+            </w:pPr>
+            <w:r>
+              <w:t>Behold, He has taught us</w:t>
+            </w:r>
+          </w:p>
+          <w:p>
+            <w:pPr>
+              <w:pStyle w:val="EngHang"/>
+            </w:pPr>
+            <w:r>
+              <w:t>Not to return</w:t>
+            </w:r>
+          </w:p>
+          <w:p>
+            <w:pPr>
+              <w:pStyle w:val="EngHang"/>
+            </w:pPr>
+            <w:r>
+              <w:t>Evil for evil,</w:t>
+            </w:r>
+          </w:p>
+          <w:p>
+            <w:pPr>
+              <w:pStyle w:val="EngHangEnd"/>
+            </w:pPr>
+            <w:r>
+              <w:t>Till the end of our days.</w:t>
             </w:r>
           </w:p>
         </w:tc>
@@ -750,10 +730,34 @@
           </w:tcPr>
           <w:p>
             <w:pPr>
-              <w:pStyle w:val="Coptic"/>
-            </w:pPr>
-            <w:r>
-              <w:t>Ⲗⲟⲓⲡⲟⲛ ⲁϥϫⲱⲕ ⲉ̀ⲃⲟⲗ: ⲛ̀ϫⲉ ⲡ̀ⲥⲁϫⲓ ⲙ̀ⲡⲓⲡ̀ⲣⲟⲫⲏⲧⲏⲥ: ⲉ̀ⲧⲁϥϫⲟϥ ⲉ̀ⲃⲟⲗ: ⲉⲑⲃⲉ ⲡⲓⲇⲉⲥⲡⲟⲧⲏⲥ.</w:t>
+              <w:pStyle w:val="CopticVersemulti-line"/>
+            </w:pPr>
+            <w:r>
+              <w:t>Ⲑⲟⲩⲓⲛⲁⲙ ⲙ̀Ⲡⲟ̄ⲥ̄:</w:t>
+            </w:r>
+          </w:p>
+          <w:p>
+            <w:pPr>
+              <w:pStyle w:val="CopticVersemulti-line"/>
+            </w:pPr>
+            <w:r>
+              <w:t>ⲡⲓⲗⲟⲅⲟⲥ ⲛ̀ⲧⲉ Ⲫⲓⲱⲧ:</w:t>
+            </w:r>
+          </w:p>
+          <w:p>
+            <w:pPr>
+              <w:pStyle w:val="CopticVersemulti-line"/>
+            </w:pPr>
+            <w:r>
+              <w:t>ϯϫⲟⲙ ⲛ̀ⲁⲧⲁⲩⲣⲏϫⲥ:</w:t>
+            </w:r>
+          </w:p>
+          <w:p>
+            <w:pPr>
+              <w:pStyle w:val="CopticHangingVerse"/>
+            </w:pPr>
+            <w:r>
+              <w:t>ⲉⲧ ϧⲉⲛ ⲕⲉⲛϥ ⲙ̀ⲡⲉϥⲓⲱⲧ.</w:t>
             </w:r>
           </w:p>
         </w:tc>
@@ -763,32 +767,44 @@
           </w:tcPr>
           <w:p>
             <w:r>
-              <w:t>Behold the word, of the prophet came to pass, when he spoke, concerning the Master.</w:t>
-            </w:r>
-          </w:p>
-        </w:tc>
-        <w:tc>
-          <w:tcPr>
-            <w:tcW w:w="1255" w:type="pct"/>
-          </w:tcPr>
-          <w:p>
-            <w:r>
-              <w:t>Behold the saying</w:t>
-            </w:r>
-          </w:p>
-          <w:p>
-            <w:r>
-              <w:t>Of the prophet came to pass</w:t>
-            </w:r>
-          </w:p>
-          <w:p>
-            <w:r>
-              <w:t>Which he prophesied</w:t>
-            </w:r>
-          </w:p>
-          <w:p>
-            <w:r>
-              <w:t>Concerning the Master:</w:t>
+              <w:t>The right hand of the Lord, the Word of the Father, the unlimited power, in the bosom of His Father.</w:t>
+            </w:r>
+          </w:p>
+        </w:tc>
+        <w:tc>
+          <w:tcPr>
+            <w:tcW w:w="1255" w:type="pct"/>
+          </w:tcPr>
+          <w:p>
+            <w:pPr>
+              <w:pStyle w:val="EngHang"/>
+            </w:pPr>
+            <w:r>
+              <w:t>The right hand of the Lord,</w:t>
+            </w:r>
+          </w:p>
+          <w:p>
+            <w:pPr>
+              <w:pStyle w:val="EngHang"/>
+            </w:pPr>
+            <w:r>
+              <w:t>The Logos of the Father,</w:t>
+            </w:r>
+          </w:p>
+          <w:p>
+            <w:pPr>
+              <w:pStyle w:val="EngHang"/>
+            </w:pPr>
+            <w:r>
+              <w:t>Is the unlimited power</w:t>
+            </w:r>
+          </w:p>
+          <w:p>
+            <w:pPr>
+              <w:pStyle w:val="EngHangEnd"/>
+            </w:pPr>
+            <w:r>
+              <w:t>In the bosom of His Father.</w:t>
             </w:r>
           </w:p>
         </w:tc>
@@ -810,10 +826,34 @@
           </w:tcPr>
           <w:p>
             <w:pPr>
-              <w:pStyle w:val="Coptic"/>
-            </w:pPr>
-            <w:r>
-              <w:t>Ⲙⲁⲣⲓⲁ ⲑⲏⲉ̄ⲟ̄ⲩ̄: ϯϭⲏⲡⲓ ⲉⲧⲁⲥⲓⲱ̀ⲟⲩ: ⲁⲥⲱ̀ⲗⲓ ⲙ̀ⲫⲏⲉ̄ⲑ̄ⲩ̄: ϣⲁ Ⲭⲏⲙⲓ ⲙ̀ⲫⲟⲟⲩ.</w:t>
+              <w:pStyle w:val="CopticVersemulti-line"/>
+            </w:pPr>
+            <w:r>
+              <w:t>Ⲓⲏ̄ⲥ̄ Ⲡⲭ̄ⲥ̄ Ⲡⲉⲛⲛⲟⲩϯ:</w:t>
+            </w:r>
+          </w:p>
+          <w:p>
+            <w:pPr>
+              <w:pStyle w:val="CopticVersemulti-line"/>
+            </w:pPr>
+            <w:r>
+              <w:t>ⲛ̀ⲁⲗⲏⲑⲓⲛⲟⲥ:</w:t>
+            </w:r>
+          </w:p>
+          <w:p>
+            <w:pPr>
+              <w:pStyle w:val="CopticVersemulti-line"/>
+            </w:pPr>
+            <w:r>
+              <w:t>ⲉ̀ⲧⲁϥⲓ̀ ⲉⲑⲃⲉ ⲡⲉⲛⲥⲱϯ:</w:t>
+            </w:r>
+          </w:p>
+          <w:p>
+            <w:pPr>
+              <w:pStyle w:val="CopticHangingVerse"/>
+            </w:pPr>
+            <w:r>
+              <w:t>ⲁϥⲉⲣⲥⲱⲙⲁⲧⲓⲕⲟⲥ.</w:t>
             </w:r>
           </w:p>
         </w:tc>
@@ -823,44 +863,44 @@
           </w:tcPr>
           <w:p>
             <w:r>
-              <w:t>Mary the saint, the light cloud, carried the holy One, today in Egypt.</w:t>
-            </w:r>
-          </w:p>
-        </w:tc>
-        <w:tc>
-          <w:tcPr>
-            <w:tcW w:w="1255" w:type="pct"/>
-          </w:tcPr>
-          <w:p>
-            <w:pPr>
-              <w:ind w:left="196" w:hanging="196"/>
-            </w:pPr>
-            <w:r>
-              <w:t>The holy Mary,</w:t>
-            </w:r>
-          </w:p>
-          <w:p>
-            <w:pPr>
-              <w:ind w:left="196" w:hanging="196"/>
-            </w:pPr>
-            <w:r>
-              <w:t>The light cloud,</w:t>
-            </w:r>
-          </w:p>
-          <w:p>
-            <w:pPr>
-              <w:ind w:left="196" w:hanging="196"/>
-            </w:pPr>
-            <w:r>
-              <w:t>Carried the holy One</w:t>
-            </w:r>
-          </w:p>
-          <w:p>
-            <w:pPr>
-              <w:ind w:left="196" w:hanging="196"/>
-            </w:pPr>
-            <w:r>
-              <w:t>Today in Egypt.</w:t>
+              <w:t>Jesus Christ, our true God, who came and was incarnate, for our salvation.</w:t>
+            </w:r>
+          </w:p>
+        </w:tc>
+        <w:tc>
+          <w:tcPr>
+            <w:tcW w:w="1255" w:type="pct"/>
+          </w:tcPr>
+          <w:p>
+            <w:pPr>
+              <w:pStyle w:val="EngHang"/>
+            </w:pPr>
+            <w:r>
+              <w:t>Jesus Christ,</w:t>
+            </w:r>
+          </w:p>
+          <w:p>
+            <w:pPr>
+              <w:pStyle w:val="EngHang"/>
+            </w:pPr>
+            <w:r>
+              <w:t>Our true God,</w:t>
+            </w:r>
+          </w:p>
+          <w:p>
+            <w:pPr>
+              <w:pStyle w:val="EngHang"/>
+            </w:pPr>
+            <w:r>
+              <w:t>Came and was incarnate</w:t>
+            </w:r>
+          </w:p>
+          <w:p>
+            <w:pPr>
+              <w:pStyle w:val="EngHangEnd"/>
+            </w:pPr>
+            <w:r>
+              <w:t>For our salvation.</w:t>
             </w:r>
           </w:p>
         </w:tc>
@@ -882,10 +922,34 @@
           </w:tcPr>
           <w:p>
             <w:pPr>
-              <w:pStyle w:val="Coptic"/>
-            </w:pPr>
-            <w:r>
-              <w:t>Ⲛⲓⲓ̀ⲇⲱⲗⲟⲛ ⲁⲩϩⲉⲓ: ⲛⲉⲙ ⲛⲟⲩⲇⲉⲙⲱⲛ ⲉⲩⲫⲱⲧ: ϧⲁ ⲧ̀ϩⲏ ⲙ̀Ⲫⲛⲟⲩϯ ⲙ̀ⲙⲏⲓ: ⲡ̀ϣⲏⲣⲓ ⲛ̀ⲧⲉ Ⲫⲓⲱⲧ.</w:t>
+              <w:pStyle w:val="CopticVersemulti-line"/>
+            </w:pPr>
+            <w:r>
+              <w:t>Ⲕⲉ ⲅⲁⲣ ϧⲉⲛ ⲡⲁⲓⲉ̀ϩⲟⲟⲩ:</w:t>
+            </w:r>
+          </w:p>
+          <w:p>
+            <w:pPr>
+              <w:pStyle w:val="CopticVersemulti-line"/>
+            </w:pPr>
+            <w:r>
+              <w:t>ⲁϥⲓ̀ ϣⲁ ⲛⲓⲣⲉⲙⲛ̀Ⲭⲏⲙⲓ:</w:t>
+            </w:r>
+          </w:p>
+          <w:p>
+            <w:pPr>
+              <w:pStyle w:val="CopticVersemulti-line"/>
+            </w:pPr>
+            <w:r>
+              <w:t>ⲉϥⲙⲟϣⲓ ⲛⲉⲙⲱⲟⲩ:</w:t>
+            </w:r>
+          </w:p>
+          <w:p>
+            <w:pPr>
+              <w:pStyle w:val="CopticHangingVerse"/>
+            </w:pPr>
+            <w:r>
+              <w:t>ⲙ̀ⲫ̀ⲣⲏϯ ⲛ̀ⲟⲩⲣⲱⲙⲓ.</w:t>
             </w:r>
           </w:p>
         </w:tc>
@@ -895,44 +959,44 @@
           </w:tcPr>
           <w:p>
             <w:r>
-              <w:t>The idols have fallen, and their demons fled, from the true God, the Son of the Father.</w:t>
-            </w:r>
-          </w:p>
-        </w:tc>
-        <w:tc>
-          <w:tcPr>
-            <w:tcW w:w="1255" w:type="pct"/>
-          </w:tcPr>
-          <w:p>
-            <w:pPr>
-              <w:ind w:left="196" w:hanging="196"/>
-            </w:pPr>
-            <w:r>
-              <w:t>The idols have fallen,</w:t>
-            </w:r>
-          </w:p>
-          <w:p>
-            <w:pPr>
-              <w:ind w:left="196" w:hanging="196"/>
-            </w:pPr>
-            <w:r>
-              <w:t>Their demons have fled</w:t>
-            </w:r>
-          </w:p>
-          <w:p>
-            <w:pPr>
-              <w:ind w:left="196" w:hanging="196"/>
-            </w:pPr>
-            <w:r>
-              <w:t>From the true God,</w:t>
-            </w:r>
-          </w:p>
-          <w:p>
-            <w:pPr>
-              <w:ind w:left="196" w:hanging="196"/>
-            </w:pPr>
-            <w:r>
-              <w:t>The Son of the Father.</w:t>
+              <w:t>For truly in that day, He came to the Egyptians, walking with them, like a man.</w:t>
+            </w:r>
+          </w:p>
+        </w:tc>
+        <w:tc>
+          <w:tcPr>
+            <w:tcW w:w="1255" w:type="pct"/>
+          </w:tcPr>
+          <w:p>
+            <w:pPr>
+              <w:pStyle w:val="EngHang"/>
+            </w:pPr>
+            <w:r>
+              <w:t>Truly today</w:t>
+            </w:r>
+          </w:p>
+          <w:p>
+            <w:pPr>
+              <w:pStyle w:val="EngHang"/>
+            </w:pPr>
+            <w:r>
+              <w:t>He came to the Egyptians</w:t>
+            </w:r>
+          </w:p>
+          <w:p>
+            <w:pPr>
+              <w:pStyle w:val="EngHang"/>
+            </w:pPr>
+            <w:r>
+              <w:t>And walked with them</w:t>
+            </w:r>
+          </w:p>
+          <w:p>
+            <w:pPr>
+              <w:pStyle w:val="EngHangEnd"/>
+            </w:pPr>
+            <w:r>
+              <w:t>As a man.</w:t>
             </w:r>
           </w:p>
         </w:tc>
@@ -954,10 +1018,34 @@
           </w:tcPr>
           <w:p>
             <w:pPr>
-              <w:pStyle w:val="Coptic"/>
-            </w:pPr>
-            <w:r>
-              <w:t>Ⲝⲁⲡⲓⲛⲁ ⲁϥϣⲉ: ⲉ̀ϧⲟⲩⲛ ⲡⲓⲥ̀ⲡⲉⲗⲉⲟⲛ: ϧⲉⲛ ⲧⲉϥⲙⲉⲧⲥⲁⲃⲉ: ⲛ̀ⲉ̀ⲟⲩⲛⲱⲛ.</w:t>
+              <w:pStyle w:val="CopticVersemulti-line"/>
+            </w:pPr>
+            <w:r>
+              <w:t>Ⲗⲟⲓⲡⲟⲛ ⲁϥϫⲱⲕ ⲉ̀ⲃⲟⲗ:</w:t>
+            </w:r>
+          </w:p>
+          <w:p>
+            <w:pPr>
+              <w:pStyle w:val="CopticVersemulti-line"/>
+            </w:pPr>
+            <w:r>
+              <w:t>ⲛ̀ϫⲉ ⲡ̀ⲥⲁϫⲓ ⲙ̀ⲡⲓⲡ̀ⲣⲟⲫⲏⲧⲏⲥ:</w:t>
+            </w:r>
+          </w:p>
+          <w:p>
+            <w:pPr>
+              <w:pStyle w:val="CopticVersemulti-line"/>
+            </w:pPr>
+            <w:r>
+              <w:t>ⲉ̀ⲧⲁϥϫⲟϥ ⲉ̀ⲃⲟⲗ:</w:t>
+            </w:r>
+          </w:p>
+          <w:p>
+            <w:pPr>
+              <w:pStyle w:val="CopticHangingVerse"/>
+            </w:pPr>
+            <w:r>
+              <w:t>ⲉⲑⲃⲉ ⲡⲓⲇⲉⲥⲡⲟⲧⲏⲥ.</w:t>
             </w:r>
           </w:p>
         </w:tc>
@@ -967,44 +1055,44 @@
           </w:tcPr>
           <w:p>
             <w:r>
-              <w:t>Therefore He went, into a cave, in His eternal, and great wisdom.</w:t>
-            </w:r>
-          </w:p>
-        </w:tc>
-        <w:tc>
-          <w:tcPr>
-            <w:tcW w:w="1255" w:type="pct"/>
-          </w:tcPr>
-          <w:p>
-            <w:pPr>
-              <w:ind w:left="196" w:hanging="196"/>
-            </w:pPr>
-            <w:r>
-              <w:t>Therefore He,</w:t>
-            </w:r>
-          </w:p>
-          <w:p>
-            <w:pPr>
-              <w:ind w:left="196" w:hanging="196"/>
-            </w:pPr>
-            <w:r>
-              <w:t>In His eternal</w:t>
-            </w:r>
-          </w:p>
-          <w:p>
-            <w:pPr>
-              <w:ind w:left="196" w:hanging="196"/>
-            </w:pPr>
-            <w:r>
-              <w:t>And great wisdom,</w:t>
-            </w:r>
-          </w:p>
-          <w:p>
-            <w:pPr>
-              <w:ind w:left="196" w:hanging="196"/>
-            </w:pPr>
-            <w:r>
-              <w:t>Entered a cave.</w:t>
+              <w:t>Behold the word, of the prophet came to pass, when he spoke, concerning the Master.</w:t>
+            </w:r>
+          </w:p>
+        </w:tc>
+        <w:tc>
+          <w:tcPr>
+            <w:tcW w:w="1255" w:type="pct"/>
+          </w:tcPr>
+          <w:p>
+            <w:pPr>
+              <w:pStyle w:val="EngHang"/>
+            </w:pPr>
+            <w:r>
+              <w:t>Behold the saying</w:t>
+            </w:r>
+          </w:p>
+          <w:p>
+            <w:pPr>
+              <w:pStyle w:val="EngHang"/>
+            </w:pPr>
+            <w:r>
+              <w:t>Of the prophet came to pass</w:t>
+            </w:r>
+          </w:p>
+          <w:p>
+            <w:pPr>
+              <w:pStyle w:val="EngHang"/>
+            </w:pPr>
+            <w:r>
+              <w:t>Which he prophesied</w:t>
+            </w:r>
+          </w:p>
+          <w:p>
+            <w:pPr>
+              <w:pStyle w:val="EngHangEnd"/>
+            </w:pPr>
+            <w:r>
+              <w:t>Concerning the Master:</w:t>
             </w:r>
           </w:p>
         </w:tc>
@@ -1026,17 +1114,35 @@
           </w:tcPr>
           <w:p>
             <w:pPr>
-              <w:pStyle w:val="Coptic"/>
-            </w:pPr>
-            <w:r>
-              <w:t>Ⲟⲩⲟϩ ⲟⲛ ⲁϥⲙⲟϣⲓ: ⲁϥϣⲱⲡⲓ ϧⲉⲛ ⲟⲩⲏⲓ̀: Ⲓ</w:t>
-            </w:r>
-            <w:r>
-              <w:pgNum/>
-            </w:r>
-            <w:r>
-              <w:pgNum/>
-              <w:t>ⲏ̄ⲥ̄ ⲁϥⲭⲱ ⲙ̀ⲡ̀ⲫⲁϧⲣⲓ: ϧⲉⲛ ϯϣⲱϯ.</w:t>
+              <w:pStyle w:val="CopticVersemulti-line"/>
+            </w:pPr>
+            <w:r>
+              <w:t>Ⲙⲁⲣⲓⲁ ⲑⲏⲉ̄ⲟ̄ⲩ̄:</w:t>
+            </w:r>
+          </w:p>
+          <w:p>
+            <w:pPr>
+              <w:pStyle w:val="CopticVersemulti-line"/>
+            </w:pPr>
+            <w:r>
+              <w:t>ϯϭⲏⲡⲓ ⲉⲧⲁⲥⲓⲱ̀ⲟⲩ:</w:t>
+            </w:r>
+          </w:p>
+          <w:p>
+            <w:pPr>
+              <w:pStyle w:val="CopticVersemulti-line"/>
+            </w:pPr>
+            <w:r>
+              <w:t>ⲁⲥⲱ̀ⲗⲓ ⲙ̀ⲫⲏⲉ̄ⲑ̄ⲩ̄:</w:t>
+            </w:r>
+          </w:p>
+          <w:p>
+            <w:pPr>
+              <w:pStyle w:val="CopticHangingVerse"/>
+            </w:pPr>
+            <w:r>
+              <w:lastRenderedPageBreak/>
+              <w:t>ϣⲁ Ⲭⲏⲙⲓ ⲙ̀ⲫⲟⲟⲩ.</w:t>
             </w:r>
           </w:p>
         </w:tc>
@@ -1046,44 +1152,46 @@
           </w:tcPr>
           <w:p>
             <w:r>
-              <w:t>And likewise He also, walked in a house, Jesus put healing, in a deep well.</w:t>
-            </w:r>
-          </w:p>
-        </w:tc>
-        <w:tc>
-          <w:tcPr>
-            <w:tcW w:w="1255" w:type="pct"/>
-          </w:tcPr>
-          <w:p>
-            <w:pPr>
-              <w:ind w:left="196" w:hanging="196"/>
-            </w:pPr>
-            <w:r>
-              <w:t>And he likewise</w:t>
-            </w:r>
-          </w:p>
-          <w:p>
-            <w:pPr>
-              <w:ind w:left="196" w:hanging="196"/>
-            </w:pPr>
-            <w:r>
-              <w:t>Entered a house.</w:t>
-            </w:r>
-          </w:p>
-          <w:p>
-            <w:pPr>
-              <w:ind w:left="196" w:hanging="196"/>
-            </w:pPr>
-            <w:r>
-              <w:t>Jesus placed healing</w:t>
-            </w:r>
-          </w:p>
-          <w:p>
-            <w:pPr>
-              <w:ind w:left="196" w:hanging="196"/>
-            </w:pPr>
-            <w:r>
-              <w:t>In a deep well.</w:t>
+              <w:lastRenderedPageBreak/>
+              <w:t>Mary the saint, the light cloud, carried the holy One, today in Egypt.</w:t>
+            </w:r>
+          </w:p>
+        </w:tc>
+        <w:tc>
+          <w:tcPr>
+            <w:tcW w:w="1255" w:type="pct"/>
+          </w:tcPr>
+          <w:p>
+            <w:pPr>
+              <w:pStyle w:val="EngHang"/>
+            </w:pPr>
+            <w:r>
+              <w:t>The holy Mary,</w:t>
+            </w:r>
+          </w:p>
+          <w:p>
+            <w:pPr>
+              <w:pStyle w:val="EngHang"/>
+            </w:pPr>
+            <w:r>
+              <w:t>The light cloud,</w:t>
+            </w:r>
+          </w:p>
+          <w:p>
+            <w:pPr>
+              <w:pStyle w:val="EngHang"/>
+            </w:pPr>
+            <w:r>
+              <w:t>Carried the holy One</w:t>
+            </w:r>
+          </w:p>
+          <w:p>
+            <w:pPr>
+              <w:pStyle w:val="EngHangEnd"/>
+            </w:pPr>
+            <w:r>
+              <w:lastRenderedPageBreak/>
+              <w:t>Today in Egypt.</w:t>
             </w:r>
           </w:p>
         </w:tc>
@@ -1105,10 +1213,35 @@
           </w:tcPr>
           <w:p>
             <w:pPr>
-              <w:pStyle w:val="Coptic"/>
-            </w:pPr>
-            <w:r>
-              <w:t>Ⲡⲁⲗⲓⲛ ⲟⲛ ⲁϥⲙⲟϣⲓ: ϣⲁ Ϣⲙⲟⲩⲛ ⲥ̀ⲛⲁⲩ: ⲁϥϫⲱⲣ ⲉ̀ⲃⲟⲗ ⲛ̀ⲛⲓϫⲁϫⲓ: ϧⲉⲛ ⲡⲓⲙⲁ ⲉ̀ⲧⲉ ⲙ̀ⲙⲁⲩ.</w:t>
+              <w:pStyle w:val="CopticVersemulti-line"/>
+            </w:pPr>
+            <w:r>
+              <w:lastRenderedPageBreak/>
+              <w:t>Ⲛⲓⲓ̀ⲇⲱⲗⲟⲛ ⲁⲩϩⲉⲓ:</w:t>
+            </w:r>
+          </w:p>
+          <w:p>
+            <w:pPr>
+              <w:pStyle w:val="CopticVersemulti-line"/>
+            </w:pPr>
+            <w:r>
+              <w:t>ⲛⲉⲙ ⲛⲟⲩⲇⲉⲙⲱⲛ ⲉⲩⲫⲱⲧ:</w:t>
+            </w:r>
+          </w:p>
+          <w:p>
+            <w:pPr>
+              <w:pStyle w:val="CopticVersemulti-line"/>
+            </w:pPr>
+            <w:r>
+              <w:t>ϧⲁ ⲧ̀ϩⲏ ⲙ̀Ⲫⲛⲟⲩϯ ⲙ̀ⲙⲏⲓ:</w:t>
+            </w:r>
+          </w:p>
+          <w:p>
+            <w:pPr>
+              <w:pStyle w:val="CopticHangingVerse"/>
+            </w:pPr>
+            <w:r>
+              <w:t>ⲡ̀ϣⲏⲣⲓ ⲛ̀ⲧⲉ Ⲫⲓⲱⲧ.</w:t>
             </w:r>
           </w:p>
         </w:tc>
@@ -1118,44 +1251,44 @@
           </w:tcPr>
           <w:p>
             <w:r>
-              <w:t>Likewise He went, to Ashmounin, He dispersed the enemies, in that place.</w:t>
-            </w:r>
-          </w:p>
-        </w:tc>
-        <w:tc>
-          <w:tcPr>
-            <w:tcW w:w="1255" w:type="pct"/>
-          </w:tcPr>
-          <w:p>
-            <w:pPr>
-              <w:ind w:left="196" w:hanging="196"/>
-            </w:pPr>
-            <w:r>
-              <w:t>Again He went</w:t>
-            </w:r>
-          </w:p>
-          <w:p>
-            <w:pPr>
-              <w:ind w:left="196" w:hanging="196"/>
-            </w:pPr>
-            <w:r>
-              <w:t>To Ashmounin,</w:t>
-            </w:r>
-          </w:p>
-          <w:p>
-            <w:pPr>
-              <w:ind w:left="196" w:hanging="196"/>
-            </w:pPr>
-            <w:r>
-              <w:t>And dispersed the enemies</w:t>
-            </w:r>
-          </w:p>
-          <w:p>
-            <w:pPr>
-              <w:ind w:left="196" w:hanging="196"/>
-            </w:pPr>
-            <w:r>
-              <w:t>In that place.</w:t>
+              <w:t>The idols have fallen, and their demons fled, from the true God, the Son of the Father.</w:t>
+            </w:r>
+          </w:p>
+        </w:tc>
+        <w:tc>
+          <w:tcPr>
+            <w:tcW w:w="1255" w:type="pct"/>
+          </w:tcPr>
+          <w:p>
+            <w:pPr>
+              <w:pStyle w:val="EngHang"/>
+            </w:pPr>
+            <w:r>
+              <w:t>The idols have fallen,</w:t>
+            </w:r>
+          </w:p>
+          <w:p>
+            <w:pPr>
+              <w:pStyle w:val="EngHang"/>
+            </w:pPr>
+            <w:r>
+              <w:t>Their demons have fled</w:t>
+            </w:r>
+          </w:p>
+          <w:p>
+            <w:pPr>
+              <w:pStyle w:val="EngHang"/>
+            </w:pPr>
+            <w:r>
+              <w:t>From the true God,</w:t>
+            </w:r>
+          </w:p>
+          <w:p>
+            <w:pPr>
+              <w:pStyle w:val="EngHangEnd"/>
+            </w:pPr>
+            <w:r>
+              <w:t>The Son of the Father.</w:t>
             </w:r>
           </w:p>
         </w:tc>
@@ -1177,10 +1310,34 @@
           </w:tcPr>
           <w:p>
             <w:pPr>
-              <w:pStyle w:val="Coptic"/>
-            </w:pPr>
-            <w:r>
-              <w:t>Ⲣⲁϣⲓ ⲟⲩⲟϩ ⲑⲉⲗⲏⲗ: ⲉ̀ⲕⲁϩⲓ ⲛ̀Ⲭⲏⲙⲓ: ϧⲉⲛ Ⲉⲙⲙⲁⲛⲟⲩⲏⲗ: ⲡ̀ⲟⲩⲣⲟ ⲛ̀ϯⲕ̀ⲧⲏⲥⲓⲥ.</w:t>
+              <w:pStyle w:val="CopticVersemulti-line"/>
+            </w:pPr>
+            <w:r>
+              <w:t>Ⲝⲁⲡⲓⲛⲁ ⲁϥϣⲉ:</w:t>
+            </w:r>
+          </w:p>
+          <w:p>
+            <w:pPr>
+              <w:pStyle w:val="CopticVersemulti-line"/>
+            </w:pPr>
+            <w:r>
+              <w:t>ⲉ̀ϧⲟⲩⲛ ⲡⲓⲥ̀ⲡⲉⲗⲉⲟⲛ:</w:t>
+            </w:r>
+          </w:p>
+          <w:p>
+            <w:pPr>
+              <w:pStyle w:val="CopticVersemulti-line"/>
+            </w:pPr>
+            <w:r>
+              <w:t>ϧⲉⲛ ⲧⲉϥⲙⲉⲧⲥⲁⲃⲉ:</w:t>
+            </w:r>
+          </w:p>
+          <w:p>
+            <w:pPr>
+              <w:pStyle w:val="CopticHangingVerse"/>
+            </w:pPr>
+            <w:r>
+              <w:t>ⲛ̀ⲉ̀ⲟⲩⲛⲱⲛ.</w:t>
             </w:r>
           </w:p>
         </w:tc>
@@ -1190,44 +1347,52 @@
           </w:tcPr>
           <w:p>
             <w:r>
-              <w:t>Rejoice and be happy, O land of Egypt, in Immanuel, the King of all creation.</w:t>
-            </w:r>
-          </w:p>
-        </w:tc>
-        <w:tc>
-          <w:tcPr>
-            <w:tcW w:w="1255" w:type="pct"/>
-          </w:tcPr>
-          <w:p>
-            <w:pPr>
-              <w:ind w:left="196" w:hanging="196"/>
-            </w:pPr>
-            <w:r>
-              <w:t>Rejoice and be glad</w:t>
-            </w:r>
-          </w:p>
-          <w:p>
-            <w:pPr>
-              <w:ind w:left="196" w:hanging="196"/>
-            </w:pPr>
-            <w:r>
-              <w:t>In Immanuel,</w:t>
-            </w:r>
-          </w:p>
-          <w:p>
-            <w:pPr>
-              <w:ind w:left="196" w:hanging="196"/>
-            </w:pPr>
-            <w:r>
-              <w:t>The King of all creation,</w:t>
-            </w:r>
-          </w:p>
-          <w:p>
-            <w:pPr>
-              <w:ind w:left="196" w:hanging="196"/>
-            </w:pPr>
-            <w:r>
-              <w:t>O land of Egypt.</w:t>
+              <w:t xml:space="preserve">Therefore He went, into a cave, in His </w:t>
+            </w:r>
+            <w:proofErr w:type="gramStart"/>
+            <w:r>
+              <w:t>eternal,</w:t>
+            </w:r>
+            <w:proofErr w:type="gramEnd"/>
+            <w:r>
+              <w:t xml:space="preserve"> and great wisdom.</w:t>
+            </w:r>
+          </w:p>
+        </w:tc>
+        <w:tc>
+          <w:tcPr>
+            <w:tcW w:w="1255" w:type="pct"/>
+          </w:tcPr>
+          <w:p>
+            <w:pPr>
+              <w:pStyle w:val="EngHang"/>
+            </w:pPr>
+            <w:r>
+              <w:t>Therefore He,</w:t>
+            </w:r>
+          </w:p>
+          <w:p>
+            <w:pPr>
+              <w:pStyle w:val="EngHang"/>
+            </w:pPr>
+            <w:r>
+              <w:t>In His eternal</w:t>
+            </w:r>
+          </w:p>
+          <w:p>
+            <w:pPr>
+              <w:pStyle w:val="EngHang"/>
+            </w:pPr>
+            <w:r>
+              <w:t>And great wisdom,</w:t>
+            </w:r>
+          </w:p>
+          <w:p>
+            <w:pPr>
+              <w:pStyle w:val="EngHangEnd"/>
+            </w:pPr>
+            <w:r>
+              <w:t>Entered a cave.</w:t>
             </w:r>
           </w:p>
         </w:tc>
@@ -1249,11 +1414,34 @@
           </w:tcPr>
           <w:p>
             <w:pPr>
-              <w:pStyle w:val="Coptic"/>
-            </w:pPr>
-            <w:r>
-              <w:lastRenderedPageBreak/>
-              <w:t>Ⲥⲁⲗⲟⲙⲁ ⲛⲉⲙ Ⲙⲁⲣⲓⲁ: ⲛⲉⲙ Ⲓⲱⲥⲏⲫ ⲡⲓⲑ̀ⲙⲏⲓ: ⲛⲁⲩϩⲟⲥ ϧⲉⲛ ⲟⲩⲁⲕⲣⲓⲃⲓⲁ: ⲙ̀ⲡⲉⲙ̀ⲑⲟ ⲙ̀ⲡⲓⲁⲛⲁⲙⲏⲓ.</w:t>
+              <w:pStyle w:val="CopticVersemulti-line"/>
+            </w:pPr>
+            <w:r>
+              <w:t>Ⲟⲩⲟϩ ⲟⲛ ⲁϥⲙⲟϣⲓ:</w:t>
+            </w:r>
+          </w:p>
+          <w:p>
+            <w:pPr>
+              <w:pStyle w:val="CopticVersemulti-line"/>
+            </w:pPr>
+            <w:r>
+              <w:t>ⲁϥϣⲱⲡⲓ ϧⲉⲛ ⲟⲩⲏⲓ̀:</w:t>
+            </w:r>
+          </w:p>
+          <w:p>
+            <w:pPr>
+              <w:pStyle w:val="CopticVersemulti-line"/>
+            </w:pPr>
+            <w:r>
+              <w:t>Ⲓⲏ̄ⲥ̄ ⲁϥⲭⲱ ⲙ̀ⲡ̀ⲫⲁϧⲣⲓ:</w:t>
+            </w:r>
+          </w:p>
+          <w:p>
+            <w:pPr>
+              <w:pStyle w:val="CopticHangingVerse"/>
+            </w:pPr>
+            <w:r>
+              <w:t>ϧⲉⲛ ϯϣⲱϯ.</w:t>
             </w:r>
           </w:p>
         </w:tc>
@@ -1263,47 +1451,44 @@
           </w:tcPr>
           <w:p>
             <w:r>
-              <w:t>Salome and Mary, and Joseph the righteous, they praise with e</w:t>
-            </w:r>
-            <w:r>
-              <w:t>agerness, before the precious One.</w:t>
-            </w:r>
-          </w:p>
-        </w:tc>
-        <w:tc>
-          <w:tcPr>
-            <w:tcW w:w="1255" w:type="pct"/>
-          </w:tcPr>
-          <w:p>
-            <w:pPr>
-              <w:ind w:left="196" w:hanging="196"/>
-            </w:pPr>
-            <w:r>
-              <w:t xml:space="preserve">Salome, Mary, </w:t>
-            </w:r>
-          </w:p>
-          <w:p>
-            <w:pPr>
-              <w:ind w:left="196" w:hanging="196"/>
-            </w:pPr>
-            <w:r>
-              <w:t>And the righteous Joseph</w:t>
-            </w:r>
-          </w:p>
-          <w:p>
-            <w:pPr>
-              <w:ind w:left="196" w:hanging="196"/>
-            </w:pPr>
-            <w:r>
-              <w:t>Praise before the precious One</w:t>
-            </w:r>
-          </w:p>
-          <w:p>
-            <w:pPr>
-              <w:ind w:left="196" w:hanging="196"/>
-            </w:pPr>
-            <w:r>
-              <w:t>With eagerness.</w:t>
+              <w:t>And likewise He also, walked in a house, Jesus put healing, in a deep well.</w:t>
+            </w:r>
+          </w:p>
+        </w:tc>
+        <w:tc>
+          <w:tcPr>
+            <w:tcW w:w="1255" w:type="pct"/>
+          </w:tcPr>
+          <w:p>
+            <w:pPr>
+              <w:pStyle w:val="EngHang"/>
+            </w:pPr>
+            <w:r>
+              <w:t>And he likewise</w:t>
+            </w:r>
+          </w:p>
+          <w:p>
+            <w:pPr>
+              <w:pStyle w:val="EngHang"/>
+            </w:pPr>
+            <w:r>
+              <w:t>Entered a house.</w:t>
+            </w:r>
+          </w:p>
+          <w:p>
+            <w:pPr>
+              <w:pStyle w:val="EngHang"/>
+            </w:pPr>
+            <w:r>
+              <w:t>Jesus placed healing</w:t>
+            </w:r>
+          </w:p>
+          <w:p>
+            <w:pPr>
+              <w:pStyle w:val="EngHangEnd"/>
+            </w:pPr>
+            <w:r>
+              <w:t>In a deep well.</w:t>
             </w:r>
           </w:p>
         </w:tc>
@@ -1325,10 +1510,34 @@
           </w:tcPr>
           <w:p>
             <w:pPr>
-              <w:pStyle w:val="Coptic"/>
-            </w:pPr>
-            <w:r>
-              <w:t>Ⲧⲟⲧⲉ ⲁⲗⲏⲑⲱⲥ: ϧⲉⲛ ⲟⲩϩⲱⲥ ⲙ̀ⲃⲉⲣⲓ: ⲉⲩϩⲱⲥ ⲉ̀ⲣⲟϥ ⲣⲏⲧⲱⲥ: ⲉ̀ⲧⲁⲩⲛⲁⲩ ⲉ̀ⲛⲓϣ̀ⲫⲏⲣⲓ.</w:t>
+              <w:pStyle w:val="CopticVersemulti-line"/>
+            </w:pPr>
+            <w:r>
+              <w:t>Ⲡⲁⲗⲓⲛ ⲟⲛ ⲁϥⲙⲟϣⲓ:</w:t>
+            </w:r>
+          </w:p>
+          <w:p>
+            <w:pPr>
+              <w:pStyle w:val="CopticVersemulti-line"/>
+            </w:pPr>
+            <w:r>
+              <w:t>ϣⲁ Ϣⲙⲟⲩⲛ ⲥ̀ⲛⲁⲩ:</w:t>
+            </w:r>
+          </w:p>
+          <w:p>
+            <w:pPr>
+              <w:pStyle w:val="CopticVersemulti-line"/>
+            </w:pPr>
+            <w:r>
+              <w:t>ⲁϥϫⲱⲣ ⲉ̀ⲃⲟⲗ ⲛ̀ⲛⲓϫⲁϫⲓ:</w:t>
+            </w:r>
+          </w:p>
+          <w:p>
+            <w:pPr>
+              <w:pStyle w:val="CopticHangingVerse"/>
+            </w:pPr>
+            <w:r>
+              <w:t>ϧⲉⲛ ⲡⲓⲙⲁ ⲉ̀ⲧⲉ ⲙ̀ⲙⲁⲩ.</w:t>
             </w:r>
           </w:p>
         </w:tc>
@@ -1338,44 +1547,60 @@
           </w:tcPr>
           <w:p>
             <w:r>
-              <w:t>Therefore truly, with new songs, they sang to Him, when they saw the wonders.</w:t>
-            </w:r>
-          </w:p>
-        </w:tc>
-        <w:tc>
-          <w:tcPr>
-            <w:tcW w:w="1255" w:type="pct"/>
-          </w:tcPr>
-          <w:p>
-            <w:pPr>
-              <w:ind w:left="196" w:hanging="196"/>
-            </w:pPr>
-            <w:r>
-              <w:t>Therefore they</w:t>
-            </w:r>
-          </w:p>
-          <w:p>
-            <w:pPr>
-              <w:ind w:left="196" w:hanging="196"/>
-            </w:pPr>
-            <w:r>
-              <w:t>Truly sang to Him</w:t>
-            </w:r>
-          </w:p>
-          <w:p>
-            <w:pPr>
-              <w:ind w:left="196" w:hanging="196"/>
-            </w:pPr>
-            <w:r>
-              <w:t>With new songs,</w:t>
-            </w:r>
-          </w:p>
-          <w:p>
-            <w:pPr>
-              <w:ind w:left="196" w:hanging="196"/>
-            </w:pPr>
-            <w:r>
-              <w:t>When they beheld the wonders.</w:t>
+              <w:t xml:space="preserve">Likewise He went, to </w:t>
+            </w:r>
+            <w:proofErr w:type="spellStart"/>
+            <w:r>
+              <w:t>Ashmounin</w:t>
+            </w:r>
+            <w:proofErr w:type="spellEnd"/>
+            <w:r>
+              <w:t>, He dispersed the enemies, in that place.</w:t>
+            </w:r>
+          </w:p>
+        </w:tc>
+        <w:tc>
+          <w:tcPr>
+            <w:tcW w:w="1255" w:type="pct"/>
+          </w:tcPr>
+          <w:p>
+            <w:pPr>
+              <w:pStyle w:val="EngHang"/>
+            </w:pPr>
+            <w:r>
+              <w:t>Again He went</w:t>
+            </w:r>
+          </w:p>
+          <w:p>
+            <w:pPr>
+              <w:pStyle w:val="EngHang"/>
+            </w:pPr>
+            <w:r>
+              <w:t xml:space="preserve">To </w:t>
+            </w:r>
+            <w:proofErr w:type="spellStart"/>
+            <w:r>
+              <w:t>Ashmounin</w:t>
+            </w:r>
+            <w:proofErr w:type="spellEnd"/>
+            <w:r>
+              <w:t>,</w:t>
+            </w:r>
+          </w:p>
+          <w:p>
+            <w:pPr>
+              <w:pStyle w:val="EngHang"/>
+            </w:pPr>
+            <w:r>
+              <w:t>And dispersed the enemies</w:t>
+            </w:r>
+          </w:p>
+          <w:p>
+            <w:pPr>
+              <w:pStyle w:val="EngHangEnd"/>
+            </w:pPr>
+            <w:r>
+              <w:t>In that place.</w:t>
             </w:r>
           </w:p>
         </w:tc>
@@ -1397,10 +1622,34 @@
           </w:tcPr>
           <w:p>
             <w:pPr>
-              <w:pStyle w:val="Coptic"/>
-            </w:pPr>
-            <w:r>
-              <w:t>Ⲩⲓⲟⲥ Ⲑⲉⲟⲥ Ⲡⲉⲛⲛⲟⲩϯ: ⲉ̀ⲧⲁϥⲟⲩⲱⲛϩ ⲛ̀Ⲁⲃⲣⲁⲁⲙ: ⲁϥϣⲱⲡⲓ ϧⲉⲛ ⲧⲉⲛⲙⲏϯ: ϧⲉⲛ ⲡ̀ⲧⲱⲟⲩ ⲛ̀Ⲕⲟⲥⲕⲁⲙ.</w:t>
+              <w:pStyle w:val="CopticVersemulti-line"/>
+            </w:pPr>
+            <w:r>
+              <w:t>Ⲣⲁϣⲓ ⲟⲩⲟϩ ⲑⲉⲗⲏⲗ:</w:t>
+            </w:r>
+          </w:p>
+          <w:p>
+            <w:pPr>
+              <w:pStyle w:val="CopticVersemulti-line"/>
+            </w:pPr>
+            <w:r>
+              <w:t>ⲉ̀ⲕⲁϩⲓ ⲛ̀Ⲭⲏⲙⲓ:</w:t>
+            </w:r>
+          </w:p>
+          <w:p>
+            <w:pPr>
+              <w:pStyle w:val="CopticVersemulti-line"/>
+            </w:pPr>
+            <w:r>
+              <w:t>ϧⲉⲛ Ⲉⲙⲙⲁⲛⲟⲩⲏⲗ:</w:t>
+            </w:r>
+          </w:p>
+          <w:p>
+            <w:pPr>
+              <w:pStyle w:val="CopticHangingVerse"/>
+            </w:pPr>
+            <w:r>
+              <w:t>ⲡ̀ⲟⲩⲣⲟ ⲛ̀ϯⲕ̀ⲧⲏⲥⲓⲥ.</w:t>
             </w:r>
           </w:p>
         </w:tc>
@@ -1410,44 +1659,44 @@
           </w:tcPr>
           <w:p>
             <w:r>
-              <w:t>The Son of God our Lord, who appeared to Abraham, came into our midst, on mount Coskam.</w:t>
-            </w:r>
-          </w:p>
-        </w:tc>
-        <w:tc>
-          <w:tcPr>
-            <w:tcW w:w="1255" w:type="pct"/>
-          </w:tcPr>
-          <w:p>
-            <w:pPr>
-              <w:ind w:left="196" w:hanging="196"/>
-            </w:pPr>
-            <w:r>
-              <w:t>The Son of God, Our Lord,</w:t>
-            </w:r>
-          </w:p>
-          <w:p>
-            <w:pPr>
-              <w:ind w:left="196" w:hanging="196"/>
-            </w:pPr>
-            <w:r>
-              <w:t>Who appeared to Abraham,</w:t>
-            </w:r>
-          </w:p>
-          <w:p>
-            <w:pPr>
-              <w:ind w:left="196" w:hanging="196"/>
-            </w:pPr>
-            <w:r>
-              <w:t>Came into our midst</w:t>
-            </w:r>
-          </w:p>
-          <w:p>
-            <w:pPr>
-              <w:ind w:left="196" w:hanging="196"/>
-            </w:pPr>
-            <w:r>
-              <w:t>On mount Coskam.</w:t>
+              <w:t>Rejoice and be happy, O land of Egypt, in Immanuel, the King of all creation.</w:t>
+            </w:r>
+          </w:p>
+        </w:tc>
+        <w:tc>
+          <w:tcPr>
+            <w:tcW w:w="1255" w:type="pct"/>
+          </w:tcPr>
+          <w:p>
+            <w:pPr>
+              <w:pStyle w:val="EngHang"/>
+            </w:pPr>
+            <w:r>
+              <w:t>Rejoice and be glad</w:t>
+            </w:r>
+          </w:p>
+          <w:p>
+            <w:pPr>
+              <w:pStyle w:val="EngHang"/>
+            </w:pPr>
+            <w:r>
+              <w:t>In Immanuel,</w:t>
+            </w:r>
+          </w:p>
+          <w:p>
+            <w:pPr>
+              <w:pStyle w:val="EngHang"/>
+            </w:pPr>
+            <w:r>
+              <w:t>The King of all creation,</w:t>
+            </w:r>
+          </w:p>
+          <w:p>
+            <w:pPr>
+              <w:pStyle w:val="EngHangEnd"/>
+            </w:pPr>
+            <w:r>
+              <w:t>O land of Egypt.</w:t>
             </w:r>
           </w:p>
         </w:tc>
@@ -1469,10 +1718,35 @@
           </w:tcPr>
           <w:p>
             <w:pPr>
-              <w:pStyle w:val="Coptic"/>
-            </w:pPr>
-            <w:r>
-              <w:t>Ⲫϯ ⲡⲓⲣⲉϥⲑⲁⲙⲓⲟ: ⲉ̀ⲧⲁϥⲥⲁϫⲓ ⲛⲉⲙ Ⲙⲱⲩⲥⲏⲥ: ϧⲉⲛ ⲟⲩⲑⲉⲃⲓⲟ: ⲁϥⲓ̀ ϣⲁ ⲡ̀ⲕⲁϩⲓ ⲛ̀Ⲭⲏⲙⲓ.</w:t>
+              <w:pStyle w:val="CopticVersemulti-line"/>
+            </w:pPr>
+            <w:r>
+              <w:t>Ⲥⲁⲗⲟⲙⲁ ⲛⲉⲙ Ⲙⲁⲣⲓⲁ:</w:t>
+            </w:r>
+          </w:p>
+          <w:p>
+            <w:pPr>
+              <w:pStyle w:val="CopticVersemulti-line"/>
+            </w:pPr>
+            <w:r>
+              <w:t>ⲛⲉⲙ Ⲓⲱⲥⲏⲫ ⲡⲓⲑ̀ⲙⲏⲓ:</w:t>
+            </w:r>
+          </w:p>
+          <w:p>
+            <w:pPr>
+              <w:pStyle w:val="CopticVersemulti-line"/>
+            </w:pPr>
+            <w:r>
+              <w:lastRenderedPageBreak/>
+              <w:t>ⲛⲁⲩϩⲟⲥ ϧⲉⲛ ⲟⲩⲁⲕⲣⲓⲃⲓⲁ:</w:t>
+            </w:r>
+          </w:p>
+          <w:p>
+            <w:pPr>
+              <w:pStyle w:val="CopticHangingVerse"/>
+            </w:pPr>
+            <w:r>
+              <w:t>ⲙ̀ⲡⲉⲙ̀ⲑⲟ ⲙ̀ⲡⲓⲁⲛⲁⲙⲏⲓ.</w:t>
             </w:r>
           </w:p>
         </w:tc>
@@ -1482,44 +1756,51 @@
           </w:tcPr>
           <w:p>
             <w:r>
-              <w:t>God the Creator, who spoke to Moses, with humility, came into Egypt.</w:t>
-            </w:r>
-          </w:p>
-        </w:tc>
-        <w:tc>
-          <w:tcPr>
-            <w:tcW w:w="1255" w:type="pct"/>
-          </w:tcPr>
-          <w:p>
-            <w:pPr>
-              <w:ind w:left="196" w:hanging="196"/>
-            </w:pPr>
-            <w:r>
-              <w:t>God the Creator,</w:t>
-            </w:r>
-          </w:p>
-          <w:p>
-            <w:pPr>
-              <w:ind w:left="196" w:hanging="196"/>
-            </w:pPr>
-            <w:r>
-              <w:t>Who spoke to Moses,</w:t>
-            </w:r>
-          </w:p>
-          <w:p>
-            <w:pPr>
-              <w:ind w:left="196" w:hanging="196"/>
-            </w:pPr>
-            <w:r>
-              <w:t>Has entered Egypt</w:t>
-            </w:r>
-          </w:p>
-          <w:p>
-            <w:pPr>
-              <w:ind w:left="196" w:hanging="196"/>
-            </w:pPr>
-            <w:r>
-              <w:t>With humility.</w:t>
+              <w:lastRenderedPageBreak/>
+              <w:t xml:space="preserve">Salome and Mary, and Joseph the righteous, they praise with eagerness, before the precious </w:t>
+            </w:r>
+            <w:r>
+              <w:lastRenderedPageBreak/>
+              <w:t>One.</w:t>
+            </w:r>
+          </w:p>
+        </w:tc>
+        <w:tc>
+          <w:tcPr>
+            <w:tcW w:w="1255" w:type="pct"/>
+          </w:tcPr>
+          <w:p>
+            <w:pPr>
+              <w:pStyle w:val="EngHang"/>
+            </w:pPr>
+            <w:r>
+              <w:lastRenderedPageBreak/>
+              <w:t xml:space="preserve">Salome, Mary, </w:t>
+            </w:r>
+          </w:p>
+          <w:p>
+            <w:pPr>
+              <w:pStyle w:val="EngHang"/>
+            </w:pPr>
+            <w:r>
+              <w:t>And the righteous Joseph</w:t>
+            </w:r>
+          </w:p>
+          <w:p>
+            <w:pPr>
+              <w:pStyle w:val="EngHang"/>
+            </w:pPr>
+            <w:r>
+              <w:lastRenderedPageBreak/>
+              <w:t>Praise before the precious One</w:t>
+            </w:r>
+          </w:p>
+          <w:p>
+            <w:pPr>
+              <w:pStyle w:val="EngHangEnd"/>
+            </w:pPr>
+            <w:r>
+              <w:t>With eagerness.</w:t>
             </w:r>
           </w:p>
         </w:tc>
@@ -1541,10 +1822,35 @@
           </w:tcPr>
           <w:p>
             <w:pPr>
-              <w:pStyle w:val="Coptic"/>
-            </w:pPr>
-            <w:r>
-              <w:t>Ⲭⲟⲩⲁⲃ ⲭ̀ⲟⲩⲁⲃ: ϧⲉⲛ ⲧⲉⲕⲟⲓⲕⲟⲛⲟⲙⲓⲁ: ⲱ̀ ⲫⲏⲉⲑⲟⲩⲁⲃ: ⲡⲓⲱ̀ⲟⲩ ⲛⲁⲕ Ⲁⲗⲗⲏⲗⲟⲩⲓⲁ̀.</w:t>
+              <w:pStyle w:val="CopticVersemulti-line"/>
+            </w:pPr>
+            <w:r>
+              <w:lastRenderedPageBreak/>
+              <w:t>Ⲧⲟⲧⲉ ⲁⲗⲏⲑⲱⲥ:</w:t>
+            </w:r>
+          </w:p>
+          <w:p>
+            <w:pPr>
+              <w:pStyle w:val="CopticVersemulti-line"/>
+            </w:pPr>
+            <w:r>
+              <w:t>ϧⲉⲛ ⲟⲩϩⲱⲥ ⲙ̀ⲃⲉⲣⲓ:</w:t>
+            </w:r>
+          </w:p>
+          <w:p>
+            <w:pPr>
+              <w:pStyle w:val="CopticVersemulti-line"/>
+            </w:pPr>
+            <w:r>
+              <w:t>ⲉⲩϩⲱⲥ ⲉ̀ⲣⲟϥ ⲣⲏⲧⲱⲥ:</w:t>
+            </w:r>
+          </w:p>
+          <w:p>
+            <w:pPr>
+              <w:pStyle w:val="CopticHangingVerse"/>
+            </w:pPr>
+            <w:r>
+              <w:t>ⲉ̀ⲧⲁⲩⲛⲁⲩ ⲉ̀ⲛⲓϣ̀ⲫⲏⲣⲓ.</w:t>
             </w:r>
           </w:p>
         </w:tc>
@@ -1554,56 +1860,44 @@
           </w:tcPr>
           <w:p>
             <w:r>
-              <w:t>Holy holy, in Your economy, O You holy One, glory to You Alleluia.</w:t>
-            </w:r>
-          </w:p>
-        </w:tc>
-        <w:tc>
-          <w:tcPr>
-            <w:tcW w:w="1255" w:type="pct"/>
-          </w:tcPr>
-          <w:p>
-            <w:pPr>
-              <w:tabs>
-                <w:tab w:val="left" w:pos="2040"/>
-              </w:tabs>
-              <w:ind w:left="196" w:hanging="196"/>
-            </w:pPr>
-            <w:r>
-              <w:t>Holy, Holy, are You</w:t>
-            </w:r>
-          </w:p>
-          <w:p>
-            <w:pPr>
-              <w:tabs>
-                <w:tab w:val="left" w:pos="2040"/>
-              </w:tabs>
-              <w:ind w:left="196" w:hanging="196"/>
-            </w:pPr>
-            <w:r>
-              <w:t>In Your economy</w:t>
-            </w:r>
-          </w:p>
-          <w:p>
-            <w:pPr>
-              <w:tabs>
-                <w:tab w:val="left" w:pos="2040"/>
-              </w:tabs>
-              <w:ind w:left="196" w:hanging="196"/>
-            </w:pPr>
-            <w:r>
-              <w:t>O Holy One,</w:t>
-            </w:r>
-          </w:p>
-          <w:p>
-            <w:pPr>
-              <w:tabs>
-                <w:tab w:val="left" w:pos="2040"/>
-              </w:tabs>
-              <w:ind w:left="196" w:hanging="196"/>
-            </w:pPr>
-            <w:r>
-              <w:t>Glory be to You. Alleliua.</w:t>
+              <w:t>Therefore truly, with new songs, they sang to Him, when they saw the wonders.</w:t>
+            </w:r>
+          </w:p>
+        </w:tc>
+        <w:tc>
+          <w:tcPr>
+            <w:tcW w:w="1255" w:type="pct"/>
+          </w:tcPr>
+          <w:p>
+            <w:pPr>
+              <w:pStyle w:val="EngHang"/>
+            </w:pPr>
+            <w:r>
+              <w:t>Therefore they</w:t>
+            </w:r>
+          </w:p>
+          <w:p>
+            <w:pPr>
+              <w:pStyle w:val="EngHang"/>
+            </w:pPr>
+            <w:r>
+              <w:t>Truly sang to Him</w:t>
+            </w:r>
+          </w:p>
+          <w:p>
+            <w:pPr>
+              <w:pStyle w:val="EngHang"/>
+            </w:pPr>
+            <w:r>
+              <w:t>With new songs,</w:t>
+            </w:r>
+          </w:p>
+          <w:p>
+            <w:pPr>
+              <w:pStyle w:val="EngHangEnd"/>
+            </w:pPr>
+            <w:r>
+              <w:t>When they beheld the wonders.</w:t>
             </w:r>
           </w:p>
         </w:tc>
@@ -1625,10 +1919,34 @@
           </w:tcPr>
           <w:p>
             <w:pPr>
-              <w:pStyle w:val="Coptic"/>
-            </w:pPr>
-            <w:r>
-              <w:t>Ⲯⲱⲧⲏⲣ ⲙ̀ⲡⲓⲕⲟⲥⲙⲟⲥ: Ⲫϯ ⲡⲓⲙⲁⲓⲣⲱⲙⲓ: ⲛⲁⲓ ϧⲁ ⲡⲉⲕⲗⲁⲟⲥ: ⲙⲁⲧⲁϭⲱⲟⲩ ⲛ̀ⲛⲟⲩϣⲱⲛⲓ.</w:t>
+              <w:pStyle w:val="CopticVersemulti-line"/>
+            </w:pPr>
+            <w:r>
+              <w:t>Ⲩⲓⲟⲥ Ⲑⲉⲟⲥ Ⲡⲉⲛⲛⲟⲩϯ:</w:t>
+            </w:r>
+          </w:p>
+          <w:p>
+            <w:pPr>
+              <w:pStyle w:val="CopticVersemulti-line"/>
+            </w:pPr>
+            <w:r>
+              <w:t>ⲉ̀ⲧⲁϥⲟⲩⲱⲛϩ ⲛ̀Ⲁⲃⲣⲁⲁⲙ:</w:t>
+            </w:r>
+          </w:p>
+          <w:p>
+            <w:pPr>
+              <w:pStyle w:val="CopticVersemulti-line"/>
+            </w:pPr>
+            <w:r>
+              <w:t>ⲁϥϣⲱⲡⲓ ϧⲉⲛ ⲧⲉⲛⲙⲏϯ:</w:t>
+            </w:r>
+          </w:p>
+          <w:p>
+            <w:pPr>
+              <w:pStyle w:val="CopticHangingVerse"/>
+            </w:pPr>
+            <w:r>
+              <w:t>ϧⲉⲛ ⲡ̀ⲧⲱⲟⲩ ⲛ̀Ⲕⲟⲥⲕⲁⲙ.</w:t>
             </w:r>
           </w:p>
         </w:tc>
@@ -1638,44 +1956,60 @@
           </w:tcPr>
           <w:p>
             <w:r>
-              <w:t>O Savior of the world, God the Lover of man, have mercy on Your people, heal their sicknesses.</w:t>
-            </w:r>
-          </w:p>
-        </w:tc>
-        <w:tc>
-          <w:tcPr>
-            <w:tcW w:w="1255" w:type="pct"/>
-          </w:tcPr>
-          <w:p>
-            <w:pPr>
-              <w:ind w:left="196" w:hanging="196"/>
-            </w:pPr>
-            <w:r>
-              <w:t>O Saviour of the world,</w:t>
-            </w:r>
-          </w:p>
-          <w:p>
-            <w:pPr>
-              <w:ind w:left="196" w:hanging="196"/>
-            </w:pPr>
-            <w:r>
-              <w:t>God the lover of mankind,</w:t>
-            </w:r>
-          </w:p>
-          <w:p>
-            <w:pPr>
-              <w:ind w:left="196" w:hanging="196"/>
-            </w:pPr>
-            <w:r>
-              <w:t>Have mercy on Your people,</w:t>
-            </w:r>
-          </w:p>
-          <w:p>
-            <w:pPr>
-              <w:ind w:left="196" w:hanging="196"/>
-            </w:pPr>
-            <w:r>
-              <w:t>And heal their sicknesses.</w:t>
+              <w:t xml:space="preserve">The Son of God our Lord, who appeared to Abraham, came into our midst, on mount </w:t>
+            </w:r>
+            <w:proofErr w:type="spellStart"/>
+            <w:r>
+              <w:t>Coskam</w:t>
+            </w:r>
+            <w:proofErr w:type="spellEnd"/>
+            <w:r>
+              <w:t>.</w:t>
+            </w:r>
+          </w:p>
+        </w:tc>
+        <w:tc>
+          <w:tcPr>
+            <w:tcW w:w="1255" w:type="pct"/>
+          </w:tcPr>
+          <w:p>
+            <w:pPr>
+              <w:pStyle w:val="EngHang"/>
+            </w:pPr>
+            <w:r>
+              <w:t>The Son of God, Our Lord,</w:t>
+            </w:r>
+          </w:p>
+          <w:p>
+            <w:pPr>
+              <w:pStyle w:val="EngHang"/>
+            </w:pPr>
+            <w:r>
+              <w:t>Who appeared to Abraham,</w:t>
+            </w:r>
+          </w:p>
+          <w:p>
+            <w:pPr>
+              <w:pStyle w:val="EngHang"/>
+            </w:pPr>
+            <w:r>
+              <w:t>Came into our midst</w:t>
+            </w:r>
+          </w:p>
+          <w:p>
+            <w:pPr>
+              <w:pStyle w:val="EngHangEnd"/>
+            </w:pPr>
+            <w:r>
+              <w:t xml:space="preserve">On mount </w:t>
+            </w:r>
+            <w:proofErr w:type="spellStart"/>
+            <w:r>
+              <w:t>Coskam</w:t>
+            </w:r>
+            <w:proofErr w:type="spellEnd"/>
+            <w:r>
+              <w:t>.</w:t>
             </w:r>
           </w:p>
         </w:tc>
@@ -1697,7 +2031,327 @@
           </w:tcPr>
           <w:p>
             <w:pPr>
-              <w:pStyle w:val="Coptic"/>
+              <w:pStyle w:val="CopticVersemulti-line"/>
+            </w:pPr>
+            <w:r>
+              <w:t>Ⲫϯ ⲡⲓⲣⲉϥⲑⲁⲙⲓⲟ:</w:t>
+            </w:r>
+          </w:p>
+          <w:p>
+            <w:pPr>
+              <w:pStyle w:val="CopticVersemulti-line"/>
+            </w:pPr>
+            <w:r>
+              <w:t>ⲉ̀ⲧⲁϥⲥⲁϫⲓ ⲛⲉⲙ Ⲙⲱⲩⲥⲏⲥ:</w:t>
+            </w:r>
+          </w:p>
+          <w:p>
+            <w:pPr>
+              <w:pStyle w:val="CopticVersemulti-line"/>
+            </w:pPr>
+            <w:r>
+              <w:t>ϧⲉⲛ ⲟⲩⲑⲉⲃⲓⲟ:</w:t>
+            </w:r>
+          </w:p>
+          <w:p>
+            <w:pPr>
+              <w:pStyle w:val="CopticHangingVerse"/>
+            </w:pPr>
+            <w:r>
+              <w:t>ⲁϥⲓ̀ ϣⲁ ⲡ̀ⲕⲁϩⲓ ⲛ̀Ⲭⲏⲙⲓ.</w:t>
+            </w:r>
+          </w:p>
+        </w:tc>
+        <w:tc>
+          <w:tcPr>
+            <w:tcW w:w="1242" w:type="pct"/>
+          </w:tcPr>
+          <w:p>
+            <w:r>
+              <w:t>God the Creator, who spoke to Moses, with humility, came into Egypt.</w:t>
+            </w:r>
+          </w:p>
+        </w:tc>
+        <w:tc>
+          <w:tcPr>
+            <w:tcW w:w="1255" w:type="pct"/>
+          </w:tcPr>
+          <w:p>
+            <w:pPr>
+              <w:pStyle w:val="EngHang"/>
+            </w:pPr>
+            <w:r>
+              <w:t>God the Creator,</w:t>
+            </w:r>
+          </w:p>
+          <w:p>
+            <w:pPr>
+              <w:pStyle w:val="EngHang"/>
+            </w:pPr>
+            <w:r>
+              <w:t>Who spoke to Moses,</w:t>
+            </w:r>
+          </w:p>
+          <w:p>
+            <w:pPr>
+              <w:pStyle w:val="EngHang"/>
+            </w:pPr>
+            <w:r>
+              <w:t>Has entered Egypt</w:t>
+            </w:r>
+          </w:p>
+          <w:p>
+            <w:pPr>
+              <w:pStyle w:val="EngHangEnd"/>
+            </w:pPr>
+            <w:r>
+              <w:t>With humility.</w:t>
+            </w:r>
+          </w:p>
+        </w:tc>
+        <w:tc>
+          <w:tcPr>
+            <w:tcW w:w="1255" w:type="pct"/>
+          </w:tcPr>
+          <w:p>
+            <w:pPr>
+              <w:ind w:left="196" w:hanging="196"/>
+            </w:pPr>
+          </w:p>
+        </w:tc>
+      </w:tr>
+      <w:tr>
+        <w:tc>
+          <w:tcPr>
+            <w:tcW w:w="1248" w:type="pct"/>
+          </w:tcPr>
+          <w:p>
+            <w:pPr>
+              <w:pStyle w:val="CopticVersemulti-line"/>
+            </w:pPr>
+            <w:r>
+              <w:t>Ⲭⲟⲩⲁⲃ ⲭ̀ⲟⲩⲁⲃ:</w:t>
+            </w:r>
+          </w:p>
+          <w:p>
+            <w:pPr>
+              <w:pStyle w:val="CopticVersemulti-line"/>
+            </w:pPr>
+            <w:r>
+              <w:t>ϧⲉⲛ ⲧⲉⲕⲟⲓⲕⲟⲛⲟⲙⲓⲁ:</w:t>
+            </w:r>
+          </w:p>
+          <w:p>
+            <w:pPr>
+              <w:pStyle w:val="CopticVersemulti-line"/>
+            </w:pPr>
+            <w:r>
+              <w:t>ⲱ̀ ⲫⲏⲉⲑⲟⲩⲁⲃ:</w:t>
+            </w:r>
+          </w:p>
+          <w:p>
+            <w:pPr>
+              <w:pStyle w:val="CopticHangingVerse"/>
+            </w:pPr>
+            <w:r>
+              <w:t>ⲡⲓⲱ̀ⲟⲩ ⲛⲁⲕ Ⲁⲗⲗⲏⲗⲟⲩⲓⲁ̀.</w:t>
+            </w:r>
+          </w:p>
+        </w:tc>
+        <w:tc>
+          <w:tcPr>
+            <w:tcW w:w="1242" w:type="pct"/>
+          </w:tcPr>
+          <w:p>
+            <w:r>
+              <w:t xml:space="preserve">Holy </w:t>
+            </w:r>
+            <w:proofErr w:type="spellStart"/>
+            <w:r>
+              <w:t>holy</w:t>
+            </w:r>
+            <w:proofErr w:type="spellEnd"/>
+            <w:r>
+              <w:t>, in Your economy, O You holy One, glory to You Alleluia.</w:t>
+            </w:r>
+          </w:p>
+        </w:tc>
+        <w:tc>
+          <w:tcPr>
+            <w:tcW w:w="1255" w:type="pct"/>
+          </w:tcPr>
+          <w:p>
+            <w:pPr>
+              <w:pStyle w:val="EngHang"/>
+            </w:pPr>
+            <w:r>
+              <w:t>Holy, Holy, are You</w:t>
+            </w:r>
+          </w:p>
+          <w:p>
+            <w:pPr>
+              <w:pStyle w:val="EngHang"/>
+            </w:pPr>
+            <w:r>
+              <w:t>In Your economy</w:t>
+            </w:r>
+          </w:p>
+          <w:p>
+            <w:pPr>
+              <w:pStyle w:val="EngHang"/>
+            </w:pPr>
+            <w:r>
+              <w:t>O Holy One,</w:t>
+            </w:r>
+          </w:p>
+          <w:p>
+            <w:pPr>
+              <w:pStyle w:val="EngHangEnd"/>
+            </w:pPr>
+            <w:r>
+              <w:t xml:space="preserve">Glory </w:t>
+            </w:r>
+            <w:proofErr w:type="gramStart"/>
+            <w:r>
+              <w:t>be</w:t>
+            </w:r>
+            <w:proofErr w:type="gramEnd"/>
+            <w:r>
+              <w:t xml:space="preserve"> to You. </w:t>
+            </w:r>
+            <w:proofErr w:type="spellStart"/>
+            <w:r>
+              <w:t>Alleliua</w:t>
+            </w:r>
+            <w:proofErr w:type="spellEnd"/>
+            <w:r>
+              <w:t>.</w:t>
+            </w:r>
+          </w:p>
+        </w:tc>
+        <w:tc>
+          <w:tcPr>
+            <w:tcW w:w="1255" w:type="pct"/>
+          </w:tcPr>
+          <w:p>
+            <w:pPr>
+              <w:ind w:left="196" w:hanging="196"/>
+            </w:pPr>
+          </w:p>
+        </w:tc>
+      </w:tr>
+      <w:tr>
+        <w:tc>
+          <w:tcPr>
+            <w:tcW w:w="1248" w:type="pct"/>
+          </w:tcPr>
+          <w:p>
+            <w:pPr>
+              <w:pStyle w:val="CopticVersemulti-line"/>
+            </w:pPr>
+            <w:r>
+              <w:t>Ⲯⲱⲧⲏⲣ ⲙ̀ⲡⲓⲕⲟⲥⲙⲟⲥ:</w:t>
+            </w:r>
+          </w:p>
+          <w:p>
+            <w:pPr>
+              <w:pStyle w:val="CopticVersemulti-line"/>
+            </w:pPr>
+            <w:r>
+              <w:t>Ⲫϯ ⲡⲓⲙⲁⲓⲣⲱⲙⲓ:</w:t>
+            </w:r>
+          </w:p>
+          <w:p>
+            <w:pPr>
+              <w:pStyle w:val="CopticVersemulti-line"/>
+            </w:pPr>
+            <w:r>
+              <w:t>ⲛⲁⲓ ϧⲁ ⲡⲉⲕⲗⲁⲟⲥ:</w:t>
+            </w:r>
+          </w:p>
+          <w:p>
+            <w:pPr>
+              <w:pStyle w:val="CopticHangingVerse"/>
+            </w:pPr>
+            <w:r>
+              <w:t>ⲙⲁⲧⲁϭⲱⲟⲩ ⲛ̀ⲛⲟⲩϣⲱⲛⲓ.</w:t>
+            </w:r>
+          </w:p>
+        </w:tc>
+        <w:tc>
+          <w:tcPr>
+            <w:tcW w:w="1242" w:type="pct"/>
+          </w:tcPr>
+          <w:p>
+            <w:r>
+              <w:t xml:space="preserve">O Savior of the world, God the Lover of man, </w:t>
+            </w:r>
+            <w:proofErr w:type="gramStart"/>
+            <w:r>
+              <w:t>have</w:t>
+            </w:r>
+            <w:proofErr w:type="gramEnd"/>
+            <w:r>
+              <w:t xml:space="preserve"> mercy on Your people, heal their sicknesses.</w:t>
+            </w:r>
+          </w:p>
+        </w:tc>
+        <w:tc>
+          <w:tcPr>
+            <w:tcW w:w="1255" w:type="pct"/>
+          </w:tcPr>
+          <w:p>
+            <w:pPr>
+              <w:pStyle w:val="EngHang"/>
+            </w:pPr>
+            <w:r>
+              <w:t>O Saviour of the world,</w:t>
+            </w:r>
+          </w:p>
+          <w:p>
+            <w:pPr>
+              <w:pStyle w:val="EngHang"/>
+            </w:pPr>
+            <w:r>
+              <w:t>God the lover of mankind,</w:t>
+            </w:r>
+          </w:p>
+          <w:p>
+            <w:pPr>
+              <w:pStyle w:val="EngHang"/>
+            </w:pPr>
+            <w:r>
+              <w:t>Have mercy on Your people,</w:t>
+            </w:r>
+          </w:p>
+          <w:p>
+            <w:pPr>
+              <w:pStyle w:val="EngHangEnd"/>
+            </w:pPr>
+            <w:r>
+              <w:t>And heal their sicknesses.</w:t>
+            </w:r>
+          </w:p>
+        </w:tc>
+        <w:tc>
+          <w:tcPr>
+            <w:tcW w:w="1255" w:type="pct"/>
+          </w:tcPr>
+          <w:p>
+            <w:pPr>
+              <w:ind w:left="196" w:hanging="196"/>
+            </w:pPr>
+          </w:p>
+        </w:tc>
+      </w:tr>
+      <w:tr>
+        <w:tc>
+          <w:tcPr>
+            <w:tcW w:w="1248" w:type="pct"/>
+          </w:tcPr>
+          <w:p>
+            <w:pPr>
+              <w:pStyle w:val="CopticVersemulti-line"/>
               <w:rPr>
                 <w:rFonts w:eastAsia="Arial Unicode MS" w:cs="FreeSerifAvvaShenouda"/>
               </w:rPr>
@@ -1706,7 +2360,44 @@
               <w:rPr>
                 <w:rFonts w:eastAsia="Arial Unicode MS" w:cs="FreeSerifAvvaShenouda"/>
               </w:rPr>
-              <w:t>Ⲱⲟⲩⲛ̀ϩⲏⲧ ⲉ̀ϫⲱⲓ: ⲁⲛⲟⲕ ⲡⲓⲁⲥⲑⲉⲛⲏⲥ: ⲙⲟⲓ ⲛⲏⲓ ⲛ̀ⲟⲩⲛⲁⲓ: ϧⲉⲛ ⲡⲓⲉ̀ⲏⲟⲟⲩ ⲛ̀ⲧⲉ ϯⲕ̀ⲣⲓⲥⲏⲥ.</w:t>
+              <w:t>Ⲱⲟⲩⲛ̀ϩⲏⲧ ⲉ̀ϫⲱⲓ:</w:t>
+            </w:r>
+          </w:p>
+          <w:p>
+            <w:pPr>
+              <w:pStyle w:val="CopticVersemulti-line"/>
+              <w:rPr>
+                <w:rFonts w:eastAsia="Arial Unicode MS" w:cs="FreeSerifAvvaShenouda"/>
+              </w:rPr>
+            </w:pPr>
+            <w:r>
+              <w:rPr>
+                <w:rFonts w:eastAsia="Arial Unicode MS" w:cs="FreeSerifAvvaShenouda"/>
+              </w:rPr>
+              <w:lastRenderedPageBreak/>
+              <w:t>ⲁⲛⲟⲕ ⲡⲓⲁⲥⲑⲉⲛⲏⲥ:</w:t>
+            </w:r>
+          </w:p>
+          <w:p>
+            <w:pPr>
+              <w:pStyle w:val="CopticVersemulti-line"/>
+              <w:rPr>
+                <w:rFonts w:eastAsia="Arial Unicode MS" w:cs="FreeSerifAvvaShenouda"/>
+              </w:rPr>
+            </w:pPr>
+            <w:r>
+              <w:rPr>
+                <w:rFonts w:eastAsia="Arial Unicode MS" w:cs="FreeSerifAvvaShenouda"/>
+              </w:rPr>
+              <w:t>ⲙⲟⲓ ⲛⲏⲓ ⲛ̀ⲟⲩⲛⲁⲓ:</w:t>
+            </w:r>
+          </w:p>
+          <w:p>
+            <w:pPr>
+              <w:pStyle w:val="CopticHangingVerse"/>
+            </w:pPr>
+            <w:r>
+              <w:t>ϧⲉⲛ ⲡⲓⲉ̀ⲏⲟⲟⲩ ⲛ̀ⲧⲉ ϯⲕ̀ⲣⲓⲥⲏⲥ.</w:t>
             </w:r>
           </w:p>
         </w:tc>
@@ -1716,7 +2407,51 @@
           </w:tcPr>
           <w:p>
             <w:r>
-              <w:t>Be patient with me, I who am weak, grant me mercy, in the day of Judgment.</w:t>
+              <w:lastRenderedPageBreak/>
+              <w:t xml:space="preserve">Be patient with me, I who am weak, grant me mercy, in the day </w:t>
+            </w:r>
+            <w:r>
+              <w:lastRenderedPageBreak/>
+              <w:t>of Judgment.</w:t>
+            </w:r>
+          </w:p>
+        </w:tc>
+        <w:tc>
+          <w:tcPr>
+            <w:tcW w:w="1255" w:type="pct"/>
+          </w:tcPr>
+          <w:p>
+            <w:pPr>
+              <w:pStyle w:val="EngHang"/>
+            </w:pPr>
+            <w:r>
+              <w:lastRenderedPageBreak/>
+              <w:t>Be patient with me,</w:t>
+            </w:r>
+          </w:p>
+          <w:p>
+            <w:pPr>
+              <w:pStyle w:val="EngHang"/>
+            </w:pPr>
+            <w:r>
+              <w:lastRenderedPageBreak/>
+              <w:t>In my weakness.</w:t>
+            </w:r>
+          </w:p>
+          <w:p>
+            <w:pPr>
+              <w:pStyle w:val="EngHang"/>
+            </w:pPr>
+            <w:r>
+              <w:t>Grant mercy unto me,</w:t>
+            </w:r>
+          </w:p>
+          <w:p>
+            <w:pPr>
+              <w:pStyle w:val="EngHangEnd"/>
+            </w:pPr>
+            <w:r>
+              <w:t>In the day of Judgment.</w:t>
             </w:r>
           </w:p>
         </w:tc>
@@ -1728,48 +2463,10 @@
             <w:pPr>
               <w:ind w:left="196" w:hanging="196"/>
             </w:pPr>
-            <w:r>
-              <w:t>Be patient with me,</w:t>
-            </w:r>
-          </w:p>
-          <w:p>
-            <w:pPr>
-              <w:ind w:left="196" w:hanging="196"/>
-            </w:pPr>
-            <w:r>
-              <w:t>In my weakness.</w:t>
-            </w:r>
-          </w:p>
-          <w:p>
-            <w:pPr>
-              <w:ind w:left="196" w:hanging="196"/>
-            </w:pPr>
-            <w:r>
-              <w:t>Grant mercy unto me,</w:t>
-            </w:r>
-          </w:p>
-          <w:p>
-            <w:pPr>
-              <w:ind w:left="196" w:hanging="196"/>
-            </w:pPr>
-            <w:r>
-              <w:t>In the day of Judgment.</w:t>
-            </w:r>
-            <w:bookmarkStart w:id="2" w:name="_GoBack"/>
-            <w:bookmarkEnd w:id="2"/>
-          </w:p>
-        </w:tc>
-        <w:tc>
-          <w:tcPr>
-            <w:tcW w:w="1255" w:type="pct"/>
-          </w:tcPr>
-          <w:p>
-            <w:pPr>
-              <w:ind w:left="196" w:hanging="196"/>
-            </w:pPr>
           </w:p>
         </w:tc>
       </w:tr>
+      <w:bookmarkEnd w:id="0"/>
     </w:tbl>
     <w:p>
       <w:pPr>
@@ -1788,7 +2485,7 @@
 
 <file path=word/comments.xml><?xml version="1.0" encoding="utf-8"?>
 <w:comments xmlns:wpc="http://schemas.microsoft.com/office/word/2010/wordprocessingCanvas" xmlns:mc="http://schemas.openxmlformats.org/markup-compatibility/2006" xmlns:o="urn:schemas-microsoft-com:office:office" xmlns:r="http://schemas.openxmlformats.org/officeDocument/2006/relationships" xmlns:m="http://schemas.openxmlformats.org/officeDocument/2006/math" xmlns:v="urn:schemas-microsoft-com:vml" xmlns:wp14="http://schemas.microsoft.com/office/word/2010/wordprocessingDrawing" xmlns:wp="http://schemas.openxmlformats.org/drawingml/2006/wordprocessingDrawing" xmlns:w10="urn:schemas-microsoft-com:office:word" xmlns:w="http://schemas.openxmlformats.org/wordprocessingml/2006/main" xmlns:w14="http://schemas.microsoft.com/office/word/2010/wordml" xmlns:wpg="http://schemas.microsoft.com/office/word/2010/wordprocessingGroup" xmlns:wpi="http://schemas.microsoft.com/office/word/2010/wordprocessingInk" xmlns:wne="http://schemas.microsoft.com/office/word/2006/wordml" xmlns:wps="http://schemas.microsoft.com/office/word/2010/wordprocessingShape" mc:Ignorable="w14 wp14">
-  <w:comment w:id="0" w:author="Windows User" w:date="2015-06-22T15:01:00Z" w:initials="WU">
+  <w:comment w:id="1" w:author="Windows User" w:date="2015-06-22T15:01:00Z" w:initials="WU">
     <w:p>
       <w:pPr>
         <w:pStyle w:val="CommentText"/>
@@ -1804,7 +2501,7 @@
       </w:r>
     </w:p>
   </w:comment>
-  <w:comment w:id="1" w:author="Windows User" w:date="2015-06-22T15:01:00Z" w:initials="WU">
+  <w:comment w:id="2" w:author="Windows User" w:date="2015-06-22T15:01:00Z" w:initials="WU">
     <w:p>
       <w:pPr>
         <w:pStyle w:val="CommentText"/>
@@ -2284,6 +2981,114 @@
       <w:vertAlign w:val="superscript"/>
     </w:rPr>
   </w:style>
+  <w:style w:type="paragraph" w:customStyle="1" w:styleId="CopticVersemulti-line">
+    <w:name w:val="Coptic Verse multi-line"/>
+    <w:basedOn w:val="Normal"/>
+    <w:link w:val="CopticVersemulti-lineChar"/>
+    <w:qFormat/>
+    <w:rsid w:val="00BF421A"/>
+    <w:pPr>
+      <w:spacing w:after="0" w:line="360" w:lineRule="exact"/>
+      <w:ind w:left="432" w:hanging="432"/>
+      <w:jc w:val="left"/>
+    </w:pPr>
+    <w:rPr>
+      <w:rFonts w:ascii="FreeSerifAvvaShenouda" w:hAnsi="FreeSerifAvvaShenouda" w:cs="Calibri"/>
+      <w:noProof/>
+      <w:sz w:val="24"/>
+    </w:rPr>
+  </w:style>
+  <w:style w:type="character" w:customStyle="1" w:styleId="CopticVersemulti-lineChar">
+    <w:name w:val="Coptic Verse multi-line Char"/>
+    <w:basedOn w:val="DefaultParagraphFont"/>
+    <w:link w:val="CopticVersemulti-line"/>
+    <w:rsid w:val="00BF421A"/>
+    <w:rPr>
+      <w:rFonts w:ascii="FreeSerifAvvaShenouda" w:hAnsi="FreeSerifAvvaShenouda" w:cs="Calibri"/>
+      <w:noProof/>
+      <w:sz w:val="24"/>
+    </w:rPr>
+  </w:style>
+  <w:style w:type="paragraph" w:customStyle="1" w:styleId="CopticHangingVerse">
+    <w:name w:val="Coptic Hanging Verse"/>
+    <w:basedOn w:val="Normal"/>
+    <w:link w:val="CopticHangingVerseChar"/>
+    <w:qFormat/>
+    <w:rsid w:val="00BF421A"/>
+    <w:pPr>
+      <w:spacing w:after="240" w:line="360" w:lineRule="exact"/>
+      <w:ind w:left="432" w:hanging="432"/>
+    </w:pPr>
+    <w:rPr>
+      <w:rFonts w:ascii="FreeSerifAvvaShenouda" w:hAnsi="FreeSerifAvvaShenouda" w:cs="Calibri"/>
+      <w:noProof/>
+      <w:sz w:val="24"/>
+    </w:rPr>
+  </w:style>
+  <w:style w:type="character" w:customStyle="1" w:styleId="CopticHangingVerseChar">
+    <w:name w:val="Coptic Hanging Verse Char"/>
+    <w:basedOn w:val="DefaultParagraphFont"/>
+    <w:link w:val="CopticHangingVerse"/>
+    <w:rsid w:val="00BF421A"/>
+    <w:rPr>
+      <w:rFonts w:ascii="FreeSerifAvvaShenouda" w:hAnsi="FreeSerifAvvaShenouda" w:cs="Calibri"/>
+      <w:noProof/>
+      <w:sz w:val="24"/>
+    </w:rPr>
+  </w:style>
+  <w:style w:type="paragraph" w:customStyle="1" w:styleId="EngHangEnd">
+    <w:name w:val="EngHangEnd"/>
+    <w:basedOn w:val="Normal"/>
+    <w:link w:val="EngHangEndChar"/>
+    <w:qFormat/>
+    <w:rsid w:val="00BF421A"/>
+    <w:pPr>
+      <w:spacing w:after="360" w:line="360" w:lineRule="exact"/>
+      <w:ind w:left="432" w:hanging="432"/>
+      <w:jc w:val="left"/>
+    </w:pPr>
+    <w:rPr>
+      <w:rFonts w:ascii="Garamond" w:eastAsia="Times New Roman" w:hAnsi="Garamond" w:cs="Times New Roman"/>
+      <w:color w:val="000000"/>
+      <w:sz w:val="24"/>
+      <w:szCs w:val="24"/>
+    </w:rPr>
+  </w:style>
+  <w:style w:type="character" w:customStyle="1" w:styleId="EngHangEndChar">
+    <w:name w:val="EngHangEnd Char"/>
+    <w:basedOn w:val="DefaultParagraphFont"/>
+    <w:link w:val="EngHangEnd"/>
+    <w:rsid w:val="00BF421A"/>
+    <w:rPr>
+      <w:rFonts w:ascii="Garamond" w:eastAsia="Times New Roman" w:hAnsi="Garamond" w:cs="Times New Roman"/>
+      <w:color w:val="000000"/>
+      <w:sz w:val="24"/>
+      <w:szCs w:val="24"/>
+    </w:rPr>
+  </w:style>
+  <w:style w:type="paragraph" w:customStyle="1" w:styleId="EngHang">
+    <w:name w:val="EngHang"/>
+    <w:basedOn w:val="EngHangEnd"/>
+    <w:link w:val="EngHangChar"/>
+    <w:qFormat/>
+    <w:rsid w:val="00BF421A"/>
+    <w:pPr>
+      <w:spacing w:after="0"/>
+      <w:contextualSpacing/>
+    </w:pPr>
+  </w:style>
+  <w:style w:type="character" w:customStyle="1" w:styleId="EngHangChar">
+    <w:name w:val="EngHang Char"/>
+    <w:basedOn w:val="EngHangEndChar"/>
+    <w:link w:val="EngHang"/>
+    <w:rsid w:val="00BF421A"/>
+    <w:rPr>
+      <w:rFonts w:ascii="Garamond" w:eastAsia="Times New Roman" w:hAnsi="Garamond" w:cs="Times New Roman"/>
+      <w:color w:val="000000"/>
+      <w:sz w:val="24"/>
+      <w:szCs w:val="24"/>
+    </w:rPr>
+  </w:style>
 </w:styles>
 </file>
 
@@ -2761,7 +3566,7 @@
 </file>
 
 <file path=customXml/itemProps1.xml><?xml version="1.0" encoding="utf-8"?>
-<ds:datastoreItem xmlns:ds="http://schemas.openxmlformats.org/officeDocument/2006/customXml" ds:itemID="{85EA285E-4EBE-436A-9270-FE3171739A26}">
+<ds:datastoreItem xmlns:ds="http://schemas.openxmlformats.org/officeDocument/2006/customXml" ds:itemID="{323FC5B9-D74C-4587-AC6F-13BD4AA0F37E}">
   <ds:schemaRefs>
     <ds:schemaRef ds:uri="http://schemas.openxmlformats.org/officeDocument/2006/bibliography"/>
   </ds:schemaRefs>

</xml_diff>

<commit_message>
added 3 missing vs entry egypt psali adam
</commit_message>
<xml_diff>
--- a/Psalmody Source/51 Entrance Egypt Psali Adam.docx
+++ b/Psalmody Source/51 Entrance Egypt Psali Adam.docx
@@ -1,12 +1,12 @@
 
 <file path=word/document.xml><?xml version="1.0" encoding="utf-8"?>
-<w:document xmlns:wpc="http://schemas.microsoft.com/office/word/2010/wordprocessingCanvas" xmlns:mc="http://schemas.openxmlformats.org/markup-compatibility/2006" xmlns:o="urn:schemas-microsoft-com:office:office" xmlns:r="http://schemas.openxmlformats.org/officeDocument/2006/relationships" xmlns:m="http://schemas.openxmlformats.org/officeDocument/2006/math" xmlns:v="urn:schemas-microsoft-com:vml" xmlns:wp14="http://schemas.microsoft.com/office/word/2010/wordprocessingDrawing" xmlns:wp="http://schemas.openxmlformats.org/drawingml/2006/wordprocessingDrawing" xmlns:w10="urn:schemas-microsoft-com:office:word" xmlns:w="http://schemas.openxmlformats.org/wordprocessingml/2006/main" xmlns:w14="http://schemas.microsoft.com/office/word/2010/wordml" xmlns:wpg="http://schemas.microsoft.com/office/word/2010/wordprocessingGroup" xmlns:wpi="http://schemas.microsoft.com/office/word/2010/wordprocessingInk" xmlns:wne="http://schemas.microsoft.com/office/word/2006/wordml" xmlns:wps="http://schemas.microsoft.com/office/word/2010/wordprocessingShape" mc:Ignorable="w14 wp14">
+<w:document xmlns:ve="http://schemas.openxmlformats.org/markup-compatibility/2006" xmlns:o="urn:schemas-microsoft-com:office:office" xmlns:r="http://schemas.openxmlformats.org/officeDocument/2006/relationships" xmlns:m="http://schemas.openxmlformats.org/officeDocument/2006/math" xmlns:v="urn:schemas-microsoft-com:vml" xmlns:wp="http://schemas.openxmlformats.org/drawingml/2006/wordprocessingDrawing" xmlns:w10="urn:schemas-microsoft-com:office:word" xmlns:w="http://schemas.openxmlformats.org/wordprocessingml/2006/main" xmlns:wne="http://schemas.microsoft.com/office/word/2006/wordml">
   <w:body>
     <w:tbl>
       <w:tblPr>
         <w:tblStyle w:val="TableGrid"/>
         <w:tblW w:w="3354" w:type="pct"/>
-        <w:tblLook w:val="0420" w:firstRow="1" w:lastRow="0" w:firstColumn="0" w:lastColumn="0" w:noHBand="0" w:noVBand="1"/>
+        <w:tblLook w:val="0420"/>
       </w:tblPr>
       <w:tblGrid>
         <w:gridCol w:w="3171"/>
@@ -207,15 +207,7 @@
           </w:tcPr>
           <w:p>
             <w:r>
-              <w:t xml:space="preserve">Send me Your help, teach me Your precepts, </w:t>
-            </w:r>
-            <w:proofErr w:type="gramStart"/>
-            <w:r>
-              <w:t>grant</w:t>
-            </w:r>
-            <w:proofErr w:type="gramEnd"/>
-            <w:r>
-              <w:t xml:space="preserve"> me wisdom, O true God.</w:t>
+              <w:t>Send me Your help, teach me Your precepts, grant me wisdom, O true God.</w:t>
             </w:r>
           </w:p>
         </w:tc>
@@ -322,13 +314,8 @@
               <w:commentReference w:id="1"/>
             </w:r>
             <w:r>
-              <w:t xml:space="preserve">truly mysterious, O Creator, are Your great works, and Your </w:t>
-            </w:r>
-            <w:proofErr w:type="gramStart"/>
-            <w:r>
-              <w:t>humility.</w:t>
-            </w:r>
-            <w:proofErr w:type="gramEnd"/>
+              <w:t>truly mysterious, O Creator, are Your great works, and Your humility.</w:t>
+            </w:r>
           </w:p>
         </w:tc>
         <w:tc>
@@ -423,26 +410,45 @@
           </w:tcPr>
           <w:p>
             <w:r>
-              <w:t>My soul desired, Your salvation, that I may declare Your glory, and Your great mercy.</w:t>
-            </w:r>
-          </w:p>
-        </w:tc>
-        <w:tc>
-          <w:tcPr>
-            <w:tcW w:w="1255" w:type="pct"/>
-          </w:tcPr>
-          <w:p>
-            <w:pPr>
-              <w:pStyle w:val="EngHang"/>
-            </w:pPr>
-            <w:r>
-              <w:t>Translation missing</w:t>
-            </w:r>
-          </w:p>
-          <w:p>
-            <w:pPr>
-              <w:pStyle w:val="EngHang"/>
-            </w:pPr>
+              <w:t>Christ the Master, was born from Mary, He saved the race, of Adam and Eve</w:t>
+            </w:r>
+          </w:p>
+        </w:tc>
+        <w:tc>
+          <w:tcPr>
+            <w:tcW w:w="1255" w:type="pct"/>
+          </w:tcPr>
+          <w:p>
+            <w:pPr>
+              <w:pStyle w:val="EngHang"/>
+            </w:pPr>
+            <w:r>
+              <w:t>Christ the Master</w:t>
+            </w:r>
+          </w:p>
+          <w:p>
+            <w:pPr>
+              <w:pStyle w:val="EngHang"/>
+            </w:pPr>
+            <w:r>
+              <w:t>Was born of Mary.</w:t>
+            </w:r>
+          </w:p>
+          <w:p>
+            <w:pPr>
+              <w:pStyle w:val="EngHang"/>
+            </w:pPr>
+            <w:r>
+              <w:t>He saved the race</w:t>
+            </w:r>
+          </w:p>
+          <w:p>
+            <w:pPr>
+              <w:pStyle w:val="EngHangEnd"/>
+            </w:pPr>
+            <w:r>
+              <w:t>Of Adam and Eve.</w:t>
+            </w:r>
           </w:p>
         </w:tc>
         <w:tc>
@@ -500,28 +506,44 @@
           </w:tcPr>
           <w:p>
             <w:r>
-              <w:t xml:space="preserve">Send me Your help, teach me Your precepts, </w:t>
-            </w:r>
-            <w:proofErr w:type="gramStart"/>
-            <w:r>
-              <w:t>grant</w:t>
-            </w:r>
-            <w:proofErr w:type="gramEnd"/>
-            <w:r>
-              <w:t xml:space="preserve"> me wisdom, O true God.</w:t>
-            </w:r>
-          </w:p>
-        </w:tc>
-        <w:tc>
-          <w:tcPr>
-            <w:tcW w:w="1255" w:type="pct"/>
-          </w:tcPr>
-          <w:p>
-            <w:pPr>
-              <w:pStyle w:val="EngHang"/>
-            </w:pPr>
-            <w:r>
-              <w:t>Translation missing</w:t>
+              <w:t>He was in Bethlehem, in a manger, He is the Savior, the King of all ages.</w:t>
+            </w:r>
+          </w:p>
+        </w:tc>
+        <w:tc>
+          <w:tcPr>
+            <w:tcW w:w="1255" w:type="pct"/>
+          </w:tcPr>
+          <w:p>
+            <w:pPr>
+              <w:pStyle w:val="EngHang"/>
+            </w:pPr>
+            <w:r>
+              <w:t>He was in a manger</w:t>
+            </w:r>
+          </w:p>
+          <w:p>
+            <w:pPr>
+              <w:pStyle w:val="EngHang"/>
+            </w:pPr>
+            <w:r>
+              <w:t>In Bethlehem.</w:t>
+            </w:r>
+          </w:p>
+          <w:p>
+            <w:pPr>
+              <w:pStyle w:val="EngHang"/>
+            </w:pPr>
+            <w:r>
+              <w:t>He is the Saviour,</w:t>
+            </w:r>
+          </w:p>
+          <w:p>
+            <w:pPr>
+              <w:pStyle w:val="EngHangEnd"/>
+            </w:pPr>
+            <w:r>
+              <w:t>The King of all ages.</w:t>
             </w:r>
           </w:p>
         </w:tc>
@@ -580,38 +602,47 @@
             <w:tcW w:w="1242" w:type="pct"/>
           </w:tcPr>
           <w:p>
-            <w:commentRangeStart w:id="2"/>
             <w:r>
               <w:lastRenderedPageBreak/>
-              <w:t xml:space="preserve">For </w:t>
-            </w:r>
-            <w:commentRangeEnd w:id="2"/>
-            <w:r>
-              <w:rPr>
-                <w:rStyle w:val="CommentReference"/>
-              </w:rPr>
-              <w:commentReference w:id="2"/>
-            </w:r>
-            <w:r>
-              <w:t xml:space="preserve">truly mysterious, O Creator, are Your great works, and your </w:t>
-            </w:r>
-            <w:proofErr w:type="gramStart"/>
-            <w:r>
-              <w:t>humility.</w:t>
-            </w:r>
-            <w:proofErr w:type="gramEnd"/>
-          </w:p>
-        </w:tc>
-        <w:tc>
-          <w:tcPr>
-            <w:tcW w:w="1255" w:type="pct"/>
-          </w:tcPr>
-          <w:p>
-            <w:pPr>
-              <w:pStyle w:val="EngHang"/>
-            </w:pPr>
-            <w:r>
-              <w:t>Translation missing.</w:t>
+              <w:t>He who is the Refuge, He who is the Judge, truly fled from, the face of Herod.</w:t>
+            </w:r>
+          </w:p>
+        </w:tc>
+        <w:tc>
+          <w:tcPr>
+            <w:tcW w:w="1255" w:type="pct"/>
+          </w:tcPr>
+          <w:p>
+            <w:pPr>
+              <w:pStyle w:val="EngHang"/>
+            </w:pPr>
+            <w:r>
+              <w:t>He Who is the refuge,</w:t>
+            </w:r>
+          </w:p>
+          <w:p>
+            <w:pPr>
+              <w:pStyle w:val="EngHang"/>
+            </w:pPr>
+            <w:r>
+              <w:t>Who is the judge,</w:t>
+            </w:r>
+          </w:p>
+          <w:p>
+            <w:pPr>
+              <w:pStyle w:val="EngHang"/>
+            </w:pPr>
+            <w:r>
+              <w:t>Truly fled from</w:t>
+            </w:r>
+          </w:p>
+          <w:p>
+            <w:pPr>
+              <w:pStyle w:val="EngHangEnd"/>
+            </w:pPr>
+            <w:r>
+              <w:lastRenderedPageBreak/>
+              <w:t>The face of Herod.</w:t>
             </w:r>
           </w:p>
         </w:tc>
@@ -1133,6 +1164,7 @@
               <w:pStyle w:val="CopticVersemulti-line"/>
             </w:pPr>
             <w:r>
+              <w:lastRenderedPageBreak/>
               <w:t>ⲁⲥⲱ̀ⲗⲓ ⲙ̀ⲫⲏⲉ̄ⲑ̄ⲩ̄:</w:t>
             </w:r>
           </w:p>
@@ -1141,7 +1173,6 @@
               <w:pStyle w:val="CopticHangingVerse"/>
             </w:pPr>
             <w:r>
-              <w:lastRenderedPageBreak/>
               <w:t>ϣⲁ Ⲭⲏⲙⲓ ⲙ̀ⲫⲟⲟⲩ.</w:t>
             </w:r>
           </w:p>
@@ -1182,6 +1213,7 @@
               <w:pStyle w:val="EngHang"/>
             </w:pPr>
             <w:r>
+              <w:lastRenderedPageBreak/>
               <w:t>Carried the holy One</w:t>
             </w:r>
           </w:p>
@@ -1190,7 +1222,6 @@
               <w:pStyle w:val="EngHangEnd"/>
             </w:pPr>
             <w:r>
-              <w:lastRenderedPageBreak/>
               <w:t>Today in Egypt.</w:t>
             </w:r>
           </w:p>
@@ -1347,15 +1378,7 @@
           </w:tcPr>
           <w:p>
             <w:r>
-              <w:t xml:space="preserve">Therefore He went, into a cave, in His </w:t>
-            </w:r>
-            <w:proofErr w:type="gramStart"/>
-            <w:r>
-              <w:t>eternal,</w:t>
-            </w:r>
-            <w:proofErr w:type="gramEnd"/>
-            <w:r>
-              <w:t xml:space="preserve"> and great wisdom.</w:t>
+              <w:t>Therefore He went, into a cave, in His eternal, and great wisdom.</w:t>
             </w:r>
           </w:p>
         </w:tc>
@@ -1547,15 +1570,7 @@
           </w:tcPr>
           <w:p>
             <w:r>
-              <w:t xml:space="preserve">Likewise He went, to </w:t>
-            </w:r>
-            <w:proofErr w:type="spellStart"/>
-            <w:r>
-              <w:t>Ashmounin</w:t>
-            </w:r>
-            <w:proofErr w:type="spellEnd"/>
-            <w:r>
-              <w:t>, He dispersed the enemies, in that place.</w:t>
+              <w:t>Likewise He went, to Ashmounin, He dispersed the enemies, in that place.</w:t>
             </w:r>
           </w:p>
         </w:tc>
@@ -1576,15 +1591,7 @@
               <w:pStyle w:val="EngHang"/>
             </w:pPr>
             <w:r>
-              <w:t xml:space="preserve">To </w:t>
-            </w:r>
-            <w:proofErr w:type="spellStart"/>
-            <w:r>
-              <w:t>Ashmounin</w:t>
-            </w:r>
-            <w:proofErr w:type="spellEnd"/>
-            <w:r>
-              <w:t>,</w:t>
+              <w:t>To Ashmounin,</w:t>
             </w:r>
           </w:p>
           <w:p>
@@ -1729,6 +1736,7 @@
               <w:pStyle w:val="CopticVersemulti-line"/>
             </w:pPr>
             <w:r>
+              <w:lastRenderedPageBreak/>
               <w:t>ⲛⲉⲙ Ⲓⲱⲥⲏⲫ ⲡⲓⲑ̀ⲙⲏⲓ:</w:t>
             </w:r>
           </w:p>
@@ -1737,31 +1745,30 @@
               <w:pStyle w:val="CopticVersemulti-line"/>
             </w:pPr>
             <w:r>
+              <w:t>ⲛⲁⲩϩⲟⲥ ϧⲉⲛ ⲟⲩⲁⲕⲣⲓⲃⲓⲁ:</w:t>
+            </w:r>
+          </w:p>
+          <w:p>
+            <w:pPr>
+              <w:pStyle w:val="CopticHangingVerse"/>
+            </w:pPr>
+            <w:r>
+              <w:t>ⲙ̀ⲡⲉⲙ̀ⲑⲟ ⲙ̀ⲡⲓⲁⲛⲁⲙⲏⲓ.</w:t>
+            </w:r>
+          </w:p>
+        </w:tc>
+        <w:tc>
+          <w:tcPr>
+            <w:tcW w:w="1242" w:type="pct"/>
+          </w:tcPr>
+          <w:p>
+            <w:r>
               <w:lastRenderedPageBreak/>
-              <w:t>ⲛⲁⲩϩⲟⲥ ϧⲉⲛ ⲟⲩⲁⲕⲣⲓⲃⲓⲁ:</w:t>
-            </w:r>
-          </w:p>
-          <w:p>
-            <w:pPr>
-              <w:pStyle w:val="CopticHangingVerse"/>
-            </w:pPr>
-            <w:r>
-              <w:t>ⲙ̀ⲡⲉⲙ̀ⲑⲟ ⲙ̀ⲡⲓⲁⲛⲁⲙⲏⲓ.</w:t>
-            </w:r>
-          </w:p>
-        </w:tc>
-        <w:tc>
-          <w:tcPr>
-            <w:tcW w:w="1242" w:type="pct"/>
-          </w:tcPr>
-          <w:p>
+              <w:t xml:space="preserve">Salome and Mary, and Joseph the righteous, they praise with </w:t>
+            </w:r>
             <w:r>
               <w:lastRenderedPageBreak/>
-              <w:t xml:space="preserve">Salome and Mary, and Joseph the righteous, they praise with eagerness, before the precious </w:t>
-            </w:r>
-            <w:r>
-              <w:lastRenderedPageBreak/>
-              <w:t>One.</w:t>
+              <w:t>eagerness, before the precious One.</w:t>
             </w:r>
           </w:p>
         </w:tc>
@@ -1783,6 +1790,7 @@
               <w:pStyle w:val="EngHang"/>
             </w:pPr>
             <w:r>
+              <w:lastRenderedPageBreak/>
               <w:t>And the righteous Joseph</w:t>
             </w:r>
           </w:p>
@@ -1791,7 +1799,6 @@
               <w:pStyle w:val="EngHang"/>
             </w:pPr>
             <w:r>
-              <w:lastRenderedPageBreak/>
               <w:t>Praise before the precious One</w:t>
             </w:r>
           </w:p>
@@ -1956,15 +1963,7 @@
           </w:tcPr>
           <w:p>
             <w:r>
-              <w:t xml:space="preserve">The Son of God our Lord, who appeared to Abraham, came into our midst, on mount </w:t>
-            </w:r>
-            <w:proofErr w:type="spellStart"/>
-            <w:r>
-              <w:t>Coskam</w:t>
-            </w:r>
-            <w:proofErr w:type="spellEnd"/>
-            <w:r>
-              <w:t>.</w:t>
+              <w:t>The Son of God our Lord, who appeared to Abraham, came into our midst, on mount Coskam.</w:t>
             </w:r>
           </w:p>
         </w:tc>
@@ -2001,15 +2000,7 @@
               <w:pStyle w:val="EngHangEnd"/>
             </w:pPr>
             <w:r>
-              <w:t xml:space="preserve">On mount </w:t>
-            </w:r>
-            <w:proofErr w:type="spellStart"/>
-            <w:r>
-              <w:t>Coskam</w:t>
-            </w:r>
-            <w:proofErr w:type="spellEnd"/>
-            <w:r>
-              <w:t>.</w:t>
+              <w:t>On mount Coskam.</w:t>
             </w:r>
           </w:p>
         </w:tc>
@@ -2164,15 +2155,7 @@
           </w:tcPr>
           <w:p>
             <w:r>
-              <w:t xml:space="preserve">Holy </w:t>
-            </w:r>
-            <w:proofErr w:type="spellStart"/>
-            <w:r>
-              <w:t>holy</w:t>
-            </w:r>
-            <w:proofErr w:type="spellEnd"/>
-            <w:r>
-              <w:t>, in Your economy, O You holy One, glory to You Alleluia.</w:t>
+              <w:t>Holy holy, in Your economy, O You holy One, glory to You Alleluia.</w:t>
             </w:r>
           </w:p>
         </w:tc>
@@ -2209,23 +2192,7 @@
               <w:pStyle w:val="EngHangEnd"/>
             </w:pPr>
             <w:r>
-              <w:t xml:space="preserve">Glory </w:t>
-            </w:r>
-            <w:proofErr w:type="gramStart"/>
-            <w:r>
-              <w:t>be</w:t>
-            </w:r>
-            <w:proofErr w:type="gramEnd"/>
-            <w:r>
-              <w:t xml:space="preserve"> to You. </w:t>
-            </w:r>
-            <w:proofErr w:type="spellStart"/>
-            <w:r>
-              <w:t>Alleliua</w:t>
-            </w:r>
-            <w:proofErr w:type="spellEnd"/>
-            <w:r>
-              <w:t>.</w:t>
+              <w:t>Glory be to You. Alleliua.</w:t>
             </w:r>
           </w:p>
         </w:tc>
@@ -2284,15 +2251,7 @@
           </w:tcPr>
           <w:p>
             <w:r>
-              <w:t xml:space="preserve">O Savior of the world, God the Lover of man, </w:t>
-            </w:r>
-            <w:proofErr w:type="gramStart"/>
-            <w:r>
-              <w:t>have</w:t>
-            </w:r>
-            <w:proofErr w:type="gramEnd"/>
-            <w:r>
-              <w:t xml:space="preserve"> mercy on Your people, heal their sicknesses.</w:t>
+              <w:t>O Savior of the world, God the Lover of man, have mercy on Your people, heal their sicknesses.</w:t>
             </w:r>
           </w:p>
         </w:tc>
@@ -2349,20 +2308,6 @@
           <w:tcPr>
             <w:tcW w:w="1248" w:type="pct"/>
           </w:tcPr>
-          <w:p>
-            <w:pPr>
-              <w:pStyle w:val="CopticVersemulti-line"/>
-              <w:rPr>
-                <w:rFonts w:eastAsia="Arial Unicode MS" w:cs="FreeSerifAvvaShenouda"/>
-              </w:rPr>
-            </w:pPr>
-            <w:r>
-              <w:rPr>
-                <w:rFonts w:eastAsia="Arial Unicode MS" w:cs="FreeSerifAvvaShenouda"/>
-              </w:rPr>
-              <w:t>Ⲱⲟⲩⲛ̀ϩⲏⲧ ⲉ̀ϫⲱⲓ:</w:t>
-            </w:r>
-          </w:p>
           <w:p>
             <w:pPr>
               <w:pStyle w:val="CopticVersemulti-line"/>
@@ -2375,6 +2320,20 @@
                 <w:rFonts w:eastAsia="Arial Unicode MS" w:cs="FreeSerifAvvaShenouda"/>
               </w:rPr>
               <w:lastRenderedPageBreak/>
+              <w:t>Ⲱⲟⲩⲛ̀ϩⲏⲧ ⲉ̀ϫⲱⲓ:</w:t>
+            </w:r>
+          </w:p>
+          <w:p>
+            <w:pPr>
+              <w:pStyle w:val="CopticVersemulti-line"/>
+              <w:rPr>
+                <w:rFonts w:eastAsia="Arial Unicode MS" w:cs="FreeSerifAvvaShenouda"/>
+              </w:rPr>
+            </w:pPr>
+            <w:r>
+              <w:rPr>
+                <w:rFonts w:eastAsia="Arial Unicode MS" w:cs="FreeSerifAvvaShenouda"/>
+              </w:rPr>
               <w:t>ⲁⲛⲟⲕ ⲡⲓⲁⲥⲑⲉⲛⲏⲥ:</w:t>
             </w:r>
           </w:p>
@@ -2407,25 +2366,19 @@
           </w:tcPr>
           <w:p>
             <w:r>
-              <w:lastRenderedPageBreak/>
-              <w:t xml:space="preserve">Be patient with me, I who am weak, grant me mercy, in the day </w:t>
-            </w:r>
-            <w:r>
-              <w:lastRenderedPageBreak/>
-              <w:t>of Judgment.</w:t>
-            </w:r>
-          </w:p>
-        </w:tc>
-        <w:tc>
-          <w:tcPr>
-            <w:tcW w:w="1255" w:type="pct"/>
-          </w:tcPr>
-          <w:p>
-            <w:pPr>
-              <w:pStyle w:val="EngHang"/>
-            </w:pPr>
-            <w:r>
-              <w:lastRenderedPageBreak/>
+              <w:t>Be patient with me, I who am weak, grant me mercy, in the day of Judgment.</w:t>
+            </w:r>
+          </w:p>
+        </w:tc>
+        <w:tc>
+          <w:tcPr>
+            <w:tcW w:w="1255" w:type="pct"/>
+          </w:tcPr>
+          <w:p>
+            <w:pPr>
+              <w:pStyle w:val="EngHang"/>
+            </w:pPr>
+            <w:r>
               <w:t>Be patient with me,</w:t>
             </w:r>
           </w:p>
@@ -2434,7 +2387,6 @@
               <w:pStyle w:val="EngHang"/>
             </w:pPr>
             <w:r>
-              <w:lastRenderedPageBreak/>
               <w:t>In my weakness.</w:t>
             </w:r>
           </w:p>
@@ -2484,7 +2436,7 @@
 </file>
 
 <file path=word/comments.xml><?xml version="1.0" encoding="utf-8"?>
-<w:comments xmlns:wpc="http://schemas.microsoft.com/office/word/2010/wordprocessingCanvas" xmlns:mc="http://schemas.openxmlformats.org/markup-compatibility/2006" xmlns:o="urn:schemas-microsoft-com:office:office" xmlns:r="http://schemas.openxmlformats.org/officeDocument/2006/relationships" xmlns:m="http://schemas.openxmlformats.org/officeDocument/2006/math" xmlns:v="urn:schemas-microsoft-com:vml" xmlns:wp14="http://schemas.microsoft.com/office/word/2010/wordprocessingDrawing" xmlns:wp="http://schemas.openxmlformats.org/drawingml/2006/wordprocessingDrawing" xmlns:w10="urn:schemas-microsoft-com:office:word" xmlns:w="http://schemas.openxmlformats.org/wordprocessingml/2006/main" xmlns:w14="http://schemas.microsoft.com/office/word/2010/wordml" xmlns:wpg="http://schemas.microsoft.com/office/word/2010/wordprocessingGroup" xmlns:wpi="http://schemas.microsoft.com/office/word/2010/wordprocessingInk" xmlns:wne="http://schemas.microsoft.com/office/word/2006/wordml" xmlns:wps="http://schemas.microsoft.com/office/word/2010/wordprocessingShape" mc:Ignorable="w14 wp14">
+<w:comments xmlns:ve="http://schemas.openxmlformats.org/markup-compatibility/2006" xmlns:o="urn:schemas-microsoft-com:office:office" xmlns:r="http://schemas.openxmlformats.org/officeDocument/2006/relationships" xmlns:m="http://schemas.openxmlformats.org/officeDocument/2006/math" xmlns:v="urn:schemas-microsoft-com:vml" xmlns:wp="http://schemas.openxmlformats.org/drawingml/2006/wordprocessingDrawing" xmlns:w10="urn:schemas-microsoft-com:office:word" xmlns:w="http://schemas.openxmlformats.org/wordprocessingml/2006/main" xmlns:wne="http://schemas.microsoft.com/office/word/2006/wordml">
   <w:comment w:id="1" w:author="Windows User" w:date="2015-06-22T15:01:00Z" w:initials="WU">
     <w:p>
       <w:pPr>
@@ -2501,27 +2453,11 @@
       </w:r>
     </w:p>
   </w:comment>
-  <w:comment w:id="2" w:author="Windows User" w:date="2015-06-22T15:01:00Z" w:initials="WU">
-    <w:p>
-      <w:pPr>
-        <w:pStyle w:val="CommentText"/>
-      </w:pPr>
-      <w:r>
-        <w:rPr>
-          <w:rStyle w:val="CommentReference"/>
-        </w:rPr>
-        <w:annotationRef/>
-      </w:r>
-      <w:r>
-        <w:t>Both verses can’t mean this</w:t>
-      </w:r>
-    </w:p>
-  </w:comment>
 </w:comments>
 </file>
 
 <file path=word/endnotes.xml><?xml version="1.0" encoding="utf-8"?>
-<w:endnotes xmlns:wpc="http://schemas.microsoft.com/office/word/2010/wordprocessingCanvas" xmlns:mc="http://schemas.openxmlformats.org/markup-compatibility/2006" xmlns:o="urn:schemas-microsoft-com:office:office" xmlns:r="http://schemas.openxmlformats.org/officeDocument/2006/relationships" xmlns:m="http://schemas.openxmlformats.org/officeDocument/2006/math" xmlns:v="urn:schemas-microsoft-com:vml" xmlns:wp14="http://schemas.microsoft.com/office/word/2010/wordprocessingDrawing" xmlns:wp="http://schemas.openxmlformats.org/drawingml/2006/wordprocessingDrawing" xmlns:w10="urn:schemas-microsoft-com:office:word" xmlns:w="http://schemas.openxmlformats.org/wordprocessingml/2006/main" xmlns:w14="http://schemas.microsoft.com/office/word/2010/wordml" xmlns:wpg="http://schemas.microsoft.com/office/word/2010/wordprocessingGroup" xmlns:wpi="http://schemas.microsoft.com/office/word/2010/wordprocessingInk" xmlns:wne="http://schemas.microsoft.com/office/word/2006/wordml" xmlns:wps="http://schemas.microsoft.com/office/word/2010/wordprocessingShape" mc:Ignorable="w14 wp14">
+<w:endnotes xmlns:ve="http://schemas.openxmlformats.org/markup-compatibility/2006" xmlns:o="urn:schemas-microsoft-com:office:office" xmlns:r="http://schemas.openxmlformats.org/officeDocument/2006/relationships" xmlns:m="http://schemas.openxmlformats.org/officeDocument/2006/math" xmlns:v="urn:schemas-microsoft-com:vml" xmlns:wp="http://schemas.openxmlformats.org/drawingml/2006/wordprocessingDrawing" xmlns:w10="urn:schemas-microsoft-com:office:word" xmlns:w="http://schemas.openxmlformats.org/wordprocessingml/2006/main" xmlns:wne="http://schemas.microsoft.com/office/word/2006/wordml">
   <w:endnote w:type="separator" w:id="-1">
     <w:p>
       <w:pPr>
@@ -2546,7 +2482,7 @@
 </file>
 
 <file path=word/footnotes.xml><?xml version="1.0" encoding="utf-8"?>
-<w:footnotes xmlns:wpc="http://schemas.microsoft.com/office/word/2010/wordprocessingCanvas" xmlns:mc="http://schemas.openxmlformats.org/markup-compatibility/2006" xmlns:o="urn:schemas-microsoft-com:office:office" xmlns:r="http://schemas.openxmlformats.org/officeDocument/2006/relationships" xmlns:m="http://schemas.openxmlformats.org/officeDocument/2006/math" xmlns:v="urn:schemas-microsoft-com:vml" xmlns:wp14="http://schemas.microsoft.com/office/word/2010/wordprocessingDrawing" xmlns:wp="http://schemas.openxmlformats.org/drawingml/2006/wordprocessingDrawing" xmlns:w10="urn:schemas-microsoft-com:office:word" xmlns:w="http://schemas.openxmlformats.org/wordprocessingml/2006/main" xmlns:w14="http://schemas.microsoft.com/office/word/2010/wordml" xmlns:wpg="http://schemas.microsoft.com/office/word/2010/wordprocessingGroup" xmlns:wpi="http://schemas.microsoft.com/office/word/2010/wordprocessingInk" xmlns:wne="http://schemas.microsoft.com/office/word/2006/wordml" xmlns:wps="http://schemas.microsoft.com/office/word/2010/wordprocessingShape" mc:Ignorable="w14 wp14">
+<w:footnotes xmlns:ve="http://schemas.openxmlformats.org/markup-compatibility/2006" xmlns:o="urn:schemas-microsoft-com:office:office" xmlns:r="http://schemas.openxmlformats.org/officeDocument/2006/relationships" xmlns:m="http://schemas.openxmlformats.org/officeDocument/2006/math" xmlns:v="urn:schemas-microsoft-com:vml" xmlns:wp="http://schemas.openxmlformats.org/drawingml/2006/wordprocessingDrawing" xmlns:w10="urn:schemas-microsoft-com:office:word" xmlns:w="http://schemas.openxmlformats.org/wordprocessingml/2006/main" xmlns:wne="http://schemas.microsoft.com/office/word/2006/wordml">
   <w:footnote w:type="separator" w:id="-1">
     <w:p>
       <w:pPr>
@@ -2571,7 +2507,7 @@
 </file>
 
 <file path=word/styles.xml><?xml version="1.0" encoding="utf-8"?>
-<w:styles xmlns:mc="http://schemas.openxmlformats.org/markup-compatibility/2006" xmlns:r="http://schemas.openxmlformats.org/officeDocument/2006/relationships" xmlns:w="http://schemas.openxmlformats.org/wordprocessingml/2006/main" xmlns:w14="http://schemas.microsoft.com/office/word/2010/wordml" mc:Ignorable="w14">
+<w:styles xmlns:r="http://schemas.openxmlformats.org/officeDocument/2006/relationships" xmlns:w="http://schemas.openxmlformats.org/wordprocessingml/2006/main">
   <w:docDefaults>
     <w:rPrDefault>
       <w:rPr>
@@ -2772,6 +2708,7 @@
     <w:uiPriority w:val="99"/>
     <w:semiHidden/>
     <w:unhideWhenUsed/>
+    <w:qFormat/>
     <w:tblPr>
       <w:tblInd w:w="0" w:type="dxa"/>
       <w:tblCellMar>
@@ -2812,6 +2749,7 @@
       <w:spacing w:after="0" w:line="240" w:lineRule="auto"/>
     </w:pPr>
     <w:tblPr>
+      <w:tblInd w:w="0" w:type="dxa"/>
       <w:tblBorders>
         <w:top w:val="single" w:sz="4" w:space="0" w:color="auto"/>
         <w:left w:val="single" w:sz="4" w:space="0" w:color="auto"/>
@@ -2820,6 +2758,12 @@
         <w:insideH w:val="single" w:sz="4" w:space="0" w:color="auto"/>
         <w:insideV w:val="single" w:sz="4" w:space="0" w:color="auto"/>
       </w:tblBorders>
+      <w:tblCellMar>
+        <w:top w:w="0" w:type="dxa"/>
+        <w:left w:w="108" w:type="dxa"/>
+        <w:bottom w:w="0" w:type="dxa"/>
+        <w:right w:w="108" w:type="dxa"/>
+      </w:tblCellMar>
     </w:tblPr>
   </w:style>
   <w:style w:type="paragraph" w:customStyle="1" w:styleId="Coptic">
@@ -3566,7 +3510,7 @@
 </file>
 
 <file path=customXml/itemProps1.xml><?xml version="1.0" encoding="utf-8"?>
-<ds:datastoreItem xmlns:ds="http://schemas.openxmlformats.org/officeDocument/2006/customXml" ds:itemID="{323FC5B9-D74C-4587-AC6F-13BD4AA0F37E}">
+<ds:datastoreItem xmlns:ds="http://schemas.openxmlformats.org/officeDocument/2006/customXml" ds:itemID="{82F820E4-E3F2-425E-BDB4-AFA622FADE7C}">
   <ds:schemaRefs>
     <ds:schemaRef ds:uri="http://schemas.openxmlformats.org/officeDocument/2006/bibliography"/>
   </ds:schemaRefs>

</xml_diff>